<commit_message>
add technology background to docs
</commit_message>
<xml_diff>
--- a/Documentation/BuildingSketcherDocumentation.docx
+++ b/Documentation/BuildingSketcherDocumentation.docx
@@ -29,7 +29,7 @@
                     </pic:cNvPicPr>
                   </pic:nvPicPr>
                   <pic:blipFill>
-                    <a:blip r:embed="rId5" cstate="print">
+                    <a:blip r:embed="rId7" cstate="print">
                       <a:extLst>
                         <a:ext uri="{28A0092B-C50C-407E-A947-70E740481C1C}">
                           <a14:useLocalDpi xmlns:a14="http://schemas.microsoft.com/office/drawing/2010/main" val="0"/>
@@ -81,21 +81,11 @@
       <w:pPr>
         <w:pStyle w:val="Cmlapkarstanszk"/>
       </w:pPr>
-      <w:r>
-        <w:fldChar w:fldCharType="begin"/>
-      </w:r>
-      <w:r>
-        <w:instrText xml:space="preserve"> DOCPROPERTY  Company  \* MERGEFORMAT </w:instrText>
-      </w:r>
-      <w:r>
-        <w:fldChar w:fldCharType="separate"/>
-      </w:r>
-      <w:r>
-        <w:t>Automatizálási és Alkalmazott Informatikai Tanszék</w:t>
-      </w:r>
-      <w:r>
-        <w:fldChar w:fldCharType="end"/>
-      </w:r>
+      <w:fldSimple w:instr=" DOCPROPERTY  Company  \* MERGEFORMAT ">
+        <w:r>
+          <w:t>Automatizálási és Alkalmazott Informatikai Tanszék</w:t>
+        </w:r>
+      </w:fldSimple>
     </w:p>
     <w:p/>
     <w:p/>
@@ -271,10 +261,7 @@
         <w:jc w:val="center"/>
       </w:pPr>
       <w:r>
-        <w:t>BUDAPEST, 20</w:t>
-      </w:r>
-      <w:r>
-        <w:t>25</w:t>
+        <w:t>BUDAPEST, 2025</w:t>
       </w:r>
       <w:r>
         <w:fldChar w:fldCharType="begin"/>
@@ -297,12 +284,44 @@
     </w:p>
     <w:p>
       <w:r>
-        <w:t>A BuildingSketcher projekt egy olyan, Androidra fejlesztett alkalmazás, melynek célja épületek formájának vizualizálása pusztán egy papír és tollvonások felhasználásával. Az alkalmazás kiterjesztett valóságot használ a cél elérésére, és használatához csupán egy Android telefon szükséges, mely kompatibilis a Google AR Core-ral, valamint egy legalább A4 méretű lap és toll.</w:t>
+        <w:t xml:space="preserve">A </w:t>
+      </w:r>
+      <w:proofErr w:type="spellStart"/>
+      <w:r>
+        <w:t>BuildingSketcher</w:t>
+      </w:r>
+      <w:proofErr w:type="spellEnd"/>
+      <w:r>
+        <w:t xml:space="preserve"> projekt egy olyan, Androidra fejlesztett alkalmazás, melynek célja épületek formájának vizualizálása pusztán egy papír és tollvonások felhasználásával. Az alkalmazás kiterjesztett valóságot használ a cél elérésére, és használatához csupán egy Android telefon szükséges, mely kompatibilis a Google AR </w:t>
+      </w:r>
+      <w:proofErr w:type="spellStart"/>
+      <w:r>
+        <w:t>Core-ral</w:t>
+      </w:r>
+      <w:proofErr w:type="spellEnd"/>
+      <w:r>
+        <w:t>, valamint egy legalább A4 méretű lap és toll.</w:t>
       </w:r>
     </w:p>
     <w:p>
       <w:r>
-        <w:t>Az alkalmazás detekálja a papír jelenlétét és helyzetét a térben, és az arra rajzolt vonalakat extrapolálja falakká, mely alkalmas lehet egy egyszerűbb épület vázlatának</w:t>
+        <w:t xml:space="preserve">Az alkalmazás </w:t>
+      </w:r>
+      <w:proofErr w:type="spellStart"/>
+      <w:r>
+        <w:t>detekálja</w:t>
+      </w:r>
+      <w:proofErr w:type="spellEnd"/>
+      <w:r>
+        <w:t xml:space="preserve"> a papír jelenlétét és helyzetét a térben, és az arra rajzolt vonalakat </w:t>
+      </w:r>
+      <w:proofErr w:type="spellStart"/>
+      <w:r>
+        <w:t>extrapolálja</w:t>
+      </w:r>
+      <w:proofErr w:type="spellEnd"/>
+      <w:r>
+        <w:t xml:space="preserve"> falakká, mely alkalmas lehet egy egyszerűbb épület vázlatának</w:t>
       </w:r>
       <w:r>
         <w:t xml:space="preserve"> háromdimenziós</w:t>
@@ -327,13 +346,29 @@
     </w:p>
     <w:p>
       <w:r>
-        <w:t>Az alkalmazás Unity 6</w:t>
+        <w:t xml:space="preserve">Az alkalmazás </w:t>
+      </w:r>
+      <w:proofErr w:type="spellStart"/>
+      <w:r>
+        <w:t>Unity</w:t>
+      </w:r>
+      <w:proofErr w:type="spellEnd"/>
+      <w:r>
+        <w:t xml:space="preserve"> 6</w:t>
       </w:r>
       <w:r>
         <w:t xml:space="preserve"> (6000.0.43f1)</w:t>
       </w:r>
       <w:r>
-        <w:t xml:space="preserve"> editor használatával, az AR Foundation </w:t>
+        <w:t xml:space="preserve"> editor használatával, az AR </w:t>
+      </w:r>
+      <w:proofErr w:type="spellStart"/>
+      <w:r>
+        <w:t>Foundation</w:t>
+      </w:r>
+      <w:proofErr w:type="spellEnd"/>
+      <w:r>
+        <w:t xml:space="preserve"> </w:t>
       </w:r>
       <w:r>
         <w:t>(</w:t>
@@ -348,24 +383,396 @@
         <w:t>May 06, 2025</w:t>
       </w:r>
       <w:r>
-        <w:t>) és a Google AR Core XR plugin (</w:t>
+        <w:t xml:space="preserve">) és a Google AR </w:t>
+      </w:r>
+      <w:proofErr w:type="spellStart"/>
+      <w:r>
+        <w:t>Core</w:t>
+      </w:r>
+      <w:proofErr w:type="spellEnd"/>
+      <w:r>
+        <w:t xml:space="preserve"> XR </w:t>
+      </w:r>
+      <w:proofErr w:type="spellStart"/>
+      <w:r>
+        <w:t>plugin</w:t>
+      </w:r>
+      <w:proofErr w:type="spellEnd"/>
+      <w:r>
+        <w:t xml:space="preserve"> (</w:t>
       </w:r>
       <w:r>
         <w:t>6.2.0-pre.3 · May 01, 202</w:t>
       </w:r>
       <w:r>
-        <w:t>5) használatával készült. Azért a legfrisebb pre verzió</w:t>
+        <w:t>5) használatával készült.</w:t>
+      </w:r>
+      <w:r>
+        <w:t xml:space="preserve"> </w:t>
+      </w:r>
+      <w:r>
+        <w:t xml:space="preserve">Azért a </w:t>
+      </w:r>
+      <w:proofErr w:type="spellStart"/>
+      <w:r>
+        <w:t>legfrisebb</w:t>
+      </w:r>
+      <w:proofErr w:type="spellEnd"/>
+      <w:r>
+        <w:t xml:space="preserve"> </w:t>
+      </w:r>
+      <w:proofErr w:type="spellStart"/>
+      <w:r>
+        <w:t>pre</w:t>
+      </w:r>
+      <w:proofErr w:type="spellEnd"/>
+      <w:r>
+        <w:t xml:space="preserve"> verzió</w:t>
       </w:r>
       <w:r>
         <w:t>kat</w:t>
       </w:r>
       <w:r>
-        <w:t xml:space="preserve"> alkalmazom, mert a korábbi verziókban egy olyan kritikus kompatibilitási probléma merült fel, amely miatt nem lehetett az XrCpuImage (lásd később) komponenst az AR Camera-ról lekérdezni, ezért kiemelem, hogy erre külön figyeljen oda az, aki ezt az eszközt fejleszteni szeretné.</w:t>
+        <w:t xml:space="preserve"> alkalmazom, mert a korábbi verziókban egy olyan kritikus kompatibilitási probléma merült fel, amely miatt nem lehetett az </w:t>
+      </w:r>
+      <w:proofErr w:type="spellStart"/>
+      <w:r>
+        <w:t>XrCpuImage</w:t>
+      </w:r>
+      <w:proofErr w:type="spellEnd"/>
+      <w:r>
+        <w:t xml:space="preserve"> (lásd később) komponenst az AR Camera-</w:t>
+      </w:r>
+      <w:proofErr w:type="spellStart"/>
+      <w:r>
+        <w:t>ról</w:t>
+      </w:r>
+      <w:proofErr w:type="spellEnd"/>
+      <w:r>
+        <w:t xml:space="preserve"> lekérdezni, ezért kiemelem, hogy erre külön figyeljen oda az, aki ezt az eszközt fejleszteni szeretné.</w:t>
+      </w:r>
+      <w:r>
+        <w:t xml:space="preserve"> Ezen túl a</w:t>
+      </w:r>
+      <w:r>
+        <w:t xml:space="preserve"> projekt </w:t>
+      </w:r>
+      <w:r>
+        <w:t>alap</w:t>
+      </w:r>
+      <w:r>
+        <w:t>beállítása</w:t>
+      </w:r>
+      <w:r>
+        <w:t>i</w:t>
+      </w:r>
+      <w:r>
+        <w:t xml:space="preserve"> a hivatalos AR </w:t>
+      </w:r>
+      <w:proofErr w:type="spellStart"/>
+      <w:r>
+        <w:t>Foundation</w:t>
+      </w:r>
+      <w:proofErr w:type="spellEnd"/>
+      <w:r>
+        <w:t xml:space="preserve"> dokumentációja</w:t>
+      </w:r>
+      <w:r>
+        <w:fldChar w:fldCharType="begin"/>
+      </w:r>
+      <w:r>
+        <w:instrText xml:space="preserve"> ADDIN ZOTERO_ITEM CSL_CITATION {"citationID":"ZEXrIjPc","properties":{"formattedCitation":"[1]","plainCitation":"[1]","noteIndex":0},"citationItems":[{"id":155,"uris":["http://zotero.org/users/15602414/items/JBNK8FDC"],"itemData":{"id":155,"type":"webpage","title":"Project Setup | AR Foundation | 6.1.0","URL":"https://docs.unity3d.com/Packages/com.unity.xr.arfoundation@6.1/manual/project-setup/project-setup.html","accessed":{"date-parts":[["2025",5,25]]}}}],"schema":"https://github.com/citation-style-language/schema/raw/master/csl-citation.json"} </w:instrText>
+      </w:r>
+      <w:r>
+        <w:fldChar w:fldCharType="separate"/>
+      </w:r>
+      <w:r>
+        <w:t>[1]</w:t>
+      </w:r>
+      <w:r>
+        <w:fldChar w:fldCharType="end"/>
+      </w:r>
+      <w:r>
+        <w:t xml:space="preserve"> szerint leírtakat követi</w:t>
+      </w:r>
+      <w:r>
+        <w:t>k</w:t>
+      </w:r>
+      <w:r>
+        <w:t>.</w:t>
       </w:r>
     </w:p>
     <w:p>
       <w:r>
-        <w:t>A projekt beállítása a hivatalos AR Foundation dokumentációja szerint leírtakat követi.</w:t>
+        <w:t xml:space="preserve">A lap- valamint a vonaldetektálás a nyílt forráskódú </w:t>
+      </w:r>
+      <w:proofErr w:type="spellStart"/>
+      <w:r>
+        <w:t>OpenCV</w:t>
+      </w:r>
+      <w:proofErr w:type="spellEnd"/>
+      <w:r>
+        <w:t xml:space="preserve"> C++ könyvtár segítségével valósult meg. Létezik </w:t>
+      </w:r>
+      <w:proofErr w:type="spellStart"/>
+      <w:r>
+        <w:t>Unityben</w:t>
+      </w:r>
+      <w:proofErr w:type="spellEnd"/>
+      <w:r>
+        <w:t xml:space="preserve"> egy (2025-ben legalábbis) </w:t>
+      </w:r>
+      <w:r>
+        <w:t xml:space="preserve">fizetős bővítmény is, ez a projekt azonban saját c++ megvalósításra fókuszál a projekt használati esetének egyedisége okán. Ezt a c++ kódot majd </w:t>
+      </w:r>
+      <w:proofErr w:type="spellStart"/>
+      <w:r>
+        <w:t>CMake</w:t>
+      </w:r>
+      <w:proofErr w:type="spellEnd"/>
+      <w:r>
+        <w:t xml:space="preserve"> és </w:t>
+      </w:r>
+      <w:proofErr w:type="spellStart"/>
+      <w:r>
+        <w:t>Gradle</w:t>
+      </w:r>
+      <w:proofErr w:type="spellEnd"/>
+      <w:r>
+        <w:t xml:space="preserve"> segítségével .</w:t>
+      </w:r>
+      <w:proofErr w:type="spellStart"/>
+      <w:r>
+        <w:t>so</w:t>
+      </w:r>
+      <w:proofErr w:type="spellEnd"/>
+      <w:r>
+        <w:t xml:space="preserve"> fájlba kell csomagolni, hogy a </w:t>
+      </w:r>
+      <w:proofErr w:type="spellStart"/>
+      <w:r>
+        <w:t>Unity</w:t>
+      </w:r>
+      <w:proofErr w:type="spellEnd"/>
+      <w:r>
+        <w:t xml:space="preserve"> tartalmazhassa a natív kódot a </w:t>
+      </w:r>
+      <w:proofErr w:type="spellStart"/>
+      <w:r>
+        <w:t>buildben</w:t>
+      </w:r>
+      <w:proofErr w:type="spellEnd"/>
+      <w:r>
+        <w:t xml:space="preserve">, és C#-ban meghívhassuk (a részletes </w:t>
+      </w:r>
+      <w:r>
+        <w:rPr>
+          <w:b/>
+          <w:bCs/>
+        </w:rPr>
+        <w:t>ajánlott</w:t>
+      </w:r>
+      <w:r>
+        <w:t xml:space="preserve"> develope</w:t>
+      </w:r>
+      <w:proofErr w:type="spellStart"/>
+      <w:r>
+        <w:t>r</w:t>
+      </w:r>
+      <w:proofErr w:type="spellEnd"/>
+      <w:r>
+        <w:t xml:space="preserve"> flow-</w:t>
+      </w:r>
+      <w:proofErr w:type="spellStart"/>
+      <w:r>
+        <w:t>ról</w:t>
+      </w:r>
+      <w:proofErr w:type="spellEnd"/>
+      <w:r>
+        <w:t xml:space="preserve"> később).</w:t>
+      </w:r>
+    </w:p>
+    <w:p>
+      <w:r>
+        <w:t>A „mérnöki kihívás” ebben a feladatban 2</w:t>
+      </w:r>
+      <w:r>
+        <w:t xml:space="preserve"> fő problémára osztható fel:</w:t>
+      </w:r>
+    </w:p>
+    <w:p>
+      <w:pPr>
+        <w:pStyle w:val="Listaszerbekezds"/>
+        <w:numPr>
+          <w:ilvl w:val="0"/>
+          <w:numId w:val="20"/>
+        </w:numPr>
+      </w:pPr>
+      <w:r>
+        <w:t xml:space="preserve">A megfelelő </w:t>
+      </w:r>
+      <w:proofErr w:type="spellStart"/>
+      <w:r>
+        <w:t>OpenCV</w:t>
+      </w:r>
+      <w:proofErr w:type="spellEnd"/>
+      <w:r>
+        <w:t xml:space="preserve"> logika megvalósítása,</w:t>
+      </w:r>
+    </w:p>
+    <w:p>
+      <w:pPr>
+        <w:pStyle w:val="Listaszerbekezds"/>
+        <w:numPr>
+          <w:ilvl w:val="0"/>
+          <w:numId w:val="20"/>
+        </w:numPr>
+      </w:pPr>
+      <w:r>
+        <w:t xml:space="preserve">Majd annak megfelelő hozzákapcsolása a </w:t>
+      </w:r>
+      <w:proofErr w:type="spellStart"/>
+      <w:r>
+        <w:t>Unity</w:t>
+      </w:r>
+      <w:proofErr w:type="spellEnd"/>
+      <w:r>
+        <w:t xml:space="preserve"> csővezetékéhez, mely alatt ezúttal a </w:t>
+      </w:r>
+      <w:proofErr w:type="spellStart"/>
+      <w:r>
+        <w:t>Unity</w:t>
+      </w:r>
+      <w:proofErr w:type="spellEnd"/>
+      <w:r>
+        <w:t xml:space="preserve"> AR </w:t>
+      </w:r>
+      <w:proofErr w:type="spellStart"/>
+      <w:r>
+        <w:t>Foundation</w:t>
+      </w:r>
+      <w:proofErr w:type="spellEnd"/>
+      <w:r>
+        <w:t xml:space="preserve"> beépített AR grafikai </w:t>
+      </w:r>
+      <w:proofErr w:type="spellStart"/>
+      <w:r>
+        <w:t>render</w:t>
+      </w:r>
+      <w:proofErr w:type="spellEnd"/>
+      <w:r>
+        <w:t xml:space="preserve"> csővezetékét értem.</w:t>
+      </w:r>
+    </w:p>
+    <w:p>
+      <w:pPr>
+        <w:ind w:firstLine="0"/>
+      </w:pPr>
+      <w:r>
+        <w:t xml:space="preserve">Ez utóbbi probléma nem triviális, ugyanis egy olyan </w:t>
+      </w:r>
+      <w:r>
+        <w:rPr>
+          <w:b/>
+          <w:bCs/>
+        </w:rPr>
+        <w:t>koordináta konverziós csővezetéket</w:t>
+      </w:r>
+      <w:r>
+        <w:t xml:space="preserve"> kell megvalósítanunk ehhez a </w:t>
+      </w:r>
+      <w:proofErr w:type="spellStart"/>
+      <w:r>
+        <w:t>Unity</w:t>
+      </w:r>
+      <w:proofErr w:type="spellEnd"/>
+      <w:r>
+        <w:t xml:space="preserve"> AR </w:t>
+      </w:r>
+      <w:proofErr w:type="spellStart"/>
+      <w:r>
+        <w:t>Foundation</w:t>
+      </w:r>
+      <w:proofErr w:type="spellEnd"/>
+      <w:r>
+        <w:t xml:space="preserve"> beépített koordináta-konverziós csővezetékével párhuzamosan, mely tökéletesen „másolja” azt. Ennek pontos folyamatáról később írok. A koordináta konverzió alatt ezúttal pontosan a </w:t>
+      </w:r>
+      <w:r>
+        <w:t xml:space="preserve">2D </w:t>
+      </w:r>
+      <w:r>
+        <w:t xml:space="preserve">kamera képének az Android </w:t>
+      </w:r>
+      <w:r>
+        <w:t xml:space="preserve">készülék </w:t>
+      </w:r>
+      <w:r>
+        <w:t>képernyő</w:t>
+      </w:r>
+      <w:r>
+        <w:t>jé</w:t>
+      </w:r>
+      <w:r>
+        <w:t>re</w:t>
+      </w:r>
+      <w:r>
+        <w:t xml:space="preserve">, majd aszerint a </w:t>
+      </w:r>
+      <w:proofErr w:type="spellStart"/>
+      <w:r>
+        <w:t>Unity</w:t>
+      </w:r>
+      <w:proofErr w:type="spellEnd"/>
+      <w:r>
+        <w:t xml:space="preserve"> világba</w:t>
+      </w:r>
+      <w:r>
+        <w:t xml:space="preserve"> való transzformálását értem. A későbbiekben e</w:t>
+      </w:r>
+      <w:r>
+        <w:t xml:space="preserve">nnek a folyamatnak a fenti eszközökbe beépített részét </w:t>
+      </w:r>
+      <w:r>
+        <w:t xml:space="preserve">az egyszerűség kedvéért „AR </w:t>
+      </w:r>
+      <w:proofErr w:type="spellStart"/>
+      <w:r>
+        <w:t>render</w:t>
+      </w:r>
+      <w:proofErr w:type="spellEnd"/>
+      <w:r>
+        <w:t xml:space="preserve"> csővezetéknek”</w:t>
+      </w:r>
+      <w:r>
+        <w:t>,</w:t>
+      </w:r>
+      <w:r>
+        <w:t xml:space="preserve"> vagy csak „</w:t>
+      </w:r>
+      <w:proofErr w:type="spellStart"/>
+      <w:r>
+        <w:t>Unity</w:t>
+      </w:r>
+      <w:proofErr w:type="spellEnd"/>
+      <w:r>
+        <w:t xml:space="preserve"> csővezetéknek” fogom hívni. Azt fontos előrevetítenem, hogy ez a feladat jelenleg </w:t>
+      </w:r>
+      <w:r>
+        <w:rPr>
+          <w:b/>
+          <w:bCs/>
+        </w:rPr>
+        <w:t>nincsen teljesen jól implementálva</w:t>
+      </w:r>
+      <w:r>
+        <w:rPr>
+          <w:b/>
+          <w:bCs/>
+        </w:rPr>
+        <w:t xml:space="preserve"> </w:t>
+      </w:r>
+      <w:r>
+        <w:t>ebben a programban, ami torzított AR megjelenítést eredményez, de az app még így is használható.</w:t>
       </w:r>
     </w:p>
     <w:sectPr>
@@ -378,6 +785,56 @@
 </w:document>
 </file>
 
+<file path=word/endnotes.xml><?xml version="1.0" encoding="utf-8"?>
+<w:endnotes xmlns:wpc="http://schemas.microsoft.com/office/word/2010/wordprocessingCanvas" xmlns:cx="http://schemas.microsoft.com/office/drawing/2014/chartex" xmlns:cx1="http://schemas.microsoft.com/office/drawing/2015/9/8/chartex" xmlns:cx2="http://schemas.microsoft.com/office/drawing/2015/10/21/chartex" xmlns:cx3="http://schemas.microsoft.com/office/drawing/2016/5/9/chartex" xmlns:cx4="http://schemas.microsoft.com/office/drawing/2016/5/10/chartex" xmlns:cx5="http://schemas.microsoft.com/office/drawing/2016/5/11/chartex" xmlns:cx6="http://schemas.microsoft.com/office/drawing/2016/5/12/chartex" xmlns:cx7="http://schemas.microsoft.com/office/drawing/2016/5/13/chartex" xmlns:cx8="http://schemas.microsoft.com/office/drawing/2016/5/14/chartex" xmlns:mc="http://schemas.openxmlformats.org/markup-compatibility/2006" xmlns:aink="http://schemas.microsoft.com/office/drawing/2016/ink" xmlns:am3d="http://schemas.microsoft.com/office/drawing/2017/model3d" xmlns:o="urn:schemas-microsoft-com:office:office" xmlns:oel="http://schemas.microsoft.com/office/2019/extlst" xmlns:r="http://schemas.openxmlformats.org/officeDocument/2006/relationships" xmlns:m="http://schemas.openxmlformats.org/officeDocument/2006/math" xmlns:v="urn:schemas-microsoft-com:vml" xmlns:wp14="http://schemas.microsoft.com/office/word/2010/wordprocessingDrawing" xmlns:wp="http://schemas.openxmlformats.org/drawingml/2006/wordprocessingDrawing" xmlns:w10="urn:schemas-microsoft-com:office:word" xmlns:w="http://schemas.openxmlformats.org/wordprocessingml/2006/main" xmlns:w14="http://schemas.microsoft.com/office/word/2010/wordml" xmlns:w15="http://schemas.microsoft.com/office/word/2012/wordml" xmlns:w16cex="http://schemas.microsoft.com/office/word/2018/wordml/cex" xmlns:w16cid="http://schemas.microsoft.com/office/word/2016/wordml/cid" xmlns:w16="http://schemas.microsoft.com/office/word/2018/wordml" xmlns:w16du="http://schemas.microsoft.com/office/word/2023/wordml/word16du" xmlns:w16sdtdh="http://schemas.microsoft.com/office/word/2020/wordml/sdtdatahash" xmlns:w16sdtfl="http://schemas.microsoft.com/office/word/2024/wordml/sdtformatlock" xmlns:w16se="http://schemas.microsoft.com/office/word/2015/wordml/symex" xmlns:wpg="http://schemas.microsoft.com/office/word/2010/wordprocessingGroup" xmlns:wpi="http://schemas.microsoft.com/office/word/2010/wordprocessingInk" xmlns:wne="http://schemas.microsoft.com/office/word/2006/wordml" xmlns:wps="http://schemas.microsoft.com/office/word/2010/wordprocessingShape" mc:Ignorable="w14 w15 w16se w16cid w16 w16cex w16sdtdh w16sdtfl w16du wp14">
+  <w:endnote w:type="separator" w:id="-1">
+    <w:p>
+      <w:pPr>
+        <w:spacing w:after="0" w:line="240" w:lineRule="auto"/>
+      </w:pPr>
+      <w:r>
+        <w:separator/>
+      </w:r>
+    </w:p>
+  </w:endnote>
+  <w:endnote w:type="continuationSeparator" w:id="0">
+    <w:p>
+      <w:pPr>
+        <w:spacing w:after="0" w:line="240" w:lineRule="auto"/>
+      </w:pPr>
+      <w:r>
+        <w:continuationSeparator/>
+      </w:r>
+    </w:p>
+  </w:endnote>
+</w:endnotes>
+</file>
+
+<file path=word/footnotes.xml><?xml version="1.0" encoding="utf-8"?>
+<w:footnotes xmlns:wpc="http://schemas.microsoft.com/office/word/2010/wordprocessingCanvas" xmlns:cx="http://schemas.microsoft.com/office/drawing/2014/chartex" xmlns:cx1="http://schemas.microsoft.com/office/drawing/2015/9/8/chartex" xmlns:cx2="http://schemas.microsoft.com/office/drawing/2015/10/21/chartex" xmlns:cx3="http://schemas.microsoft.com/office/drawing/2016/5/9/chartex" xmlns:cx4="http://schemas.microsoft.com/office/drawing/2016/5/10/chartex" xmlns:cx5="http://schemas.microsoft.com/office/drawing/2016/5/11/chartex" xmlns:cx6="http://schemas.microsoft.com/office/drawing/2016/5/12/chartex" xmlns:cx7="http://schemas.microsoft.com/office/drawing/2016/5/13/chartex" xmlns:cx8="http://schemas.microsoft.com/office/drawing/2016/5/14/chartex" xmlns:mc="http://schemas.openxmlformats.org/markup-compatibility/2006" xmlns:aink="http://schemas.microsoft.com/office/drawing/2016/ink" xmlns:am3d="http://schemas.microsoft.com/office/drawing/2017/model3d" xmlns:o="urn:schemas-microsoft-com:office:office" xmlns:oel="http://schemas.microsoft.com/office/2019/extlst" xmlns:r="http://schemas.openxmlformats.org/officeDocument/2006/relationships" xmlns:m="http://schemas.openxmlformats.org/officeDocument/2006/math" xmlns:v="urn:schemas-microsoft-com:vml" xmlns:wp14="http://schemas.microsoft.com/office/word/2010/wordprocessingDrawing" xmlns:wp="http://schemas.openxmlformats.org/drawingml/2006/wordprocessingDrawing" xmlns:w10="urn:schemas-microsoft-com:office:word" xmlns:w="http://schemas.openxmlformats.org/wordprocessingml/2006/main" xmlns:w14="http://schemas.microsoft.com/office/word/2010/wordml" xmlns:w15="http://schemas.microsoft.com/office/word/2012/wordml" xmlns:w16cex="http://schemas.microsoft.com/office/word/2018/wordml/cex" xmlns:w16cid="http://schemas.microsoft.com/office/word/2016/wordml/cid" xmlns:w16="http://schemas.microsoft.com/office/word/2018/wordml" xmlns:w16du="http://schemas.microsoft.com/office/word/2023/wordml/word16du" xmlns:w16sdtdh="http://schemas.microsoft.com/office/word/2020/wordml/sdtdatahash" xmlns:w16sdtfl="http://schemas.microsoft.com/office/word/2024/wordml/sdtformatlock" xmlns:w16se="http://schemas.microsoft.com/office/word/2015/wordml/symex" xmlns:wpg="http://schemas.microsoft.com/office/word/2010/wordprocessingGroup" xmlns:wpi="http://schemas.microsoft.com/office/word/2010/wordprocessingInk" xmlns:wne="http://schemas.microsoft.com/office/word/2006/wordml" xmlns:wps="http://schemas.microsoft.com/office/word/2010/wordprocessingShape" mc:Ignorable="w14 w15 w16se w16cid w16 w16cex w16sdtdh w16sdtfl w16du wp14">
+  <w:footnote w:type="separator" w:id="-1">
+    <w:p>
+      <w:pPr>
+        <w:spacing w:after="0" w:line="240" w:lineRule="auto"/>
+      </w:pPr>
+      <w:r>
+        <w:separator/>
+      </w:r>
+    </w:p>
+  </w:footnote>
+  <w:footnote w:type="continuationSeparator" w:id="0">
+    <w:p>
+      <w:pPr>
+        <w:spacing w:after="0" w:line="240" w:lineRule="auto"/>
+      </w:pPr>
+      <w:r>
+        <w:continuationSeparator/>
+      </w:r>
+    </w:p>
+  </w:footnote>
+</w:footnotes>
+</file>
+
 <file path=word/numbering.xml><?xml version="1.0" encoding="utf-8"?>
 <w:numbering xmlns:wpc="http://schemas.microsoft.com/office/word/2010/wordprocessingCanvas" xmlns:cx="http://schemas.microsoft.com/office/drawing/2014/chartex" xmlns:cx1="http://schemas.microsoft.com/office/drawing/2015/9/8/chartex" xmlns:cx2="http://schemas.microsoft.com/office/drawing/2015/10/21/chartex" xmlns:cx3="http://schemas.microsoft.com/office/drawing/2016/5/9/chartex" xmlns:cx4="http://schemas.microsoft.com/office/drawing/2016/5/10/chartex" xmlns:cx5="http://schemas.microsoft.com/office/drawing/2016/5/11/chartex" xmlns:cx6="http://schemas.microsoft.com/office/drawing/2016/5/12/chartex" xmlns:cx7="http://schemas.microsoft.com/office/drawing/2016/5/13/chartex" xmlns:cx8="http://schemas.microsoft.com/office/drawing/2016/5/14/chartex" xmlns:mc="http://schemas.openxmlformats.org/markup-compatibility/2006" xmlns:aink="http://schemas.microsoft.com/office/drawing/2016/ink" xmlns:am3d="http://schemas.microsoft.com/office/drawing/2017/model3d" xmlns:o="urn:schemas-microsoft-com:office:office" xmlns:oel="http://schemas.microsoft.com/office/2019/extlst" xmlns:r="http://schemas.openxmlformats.org/officeDocument/2006/relationships" xmlns:m="http://schemas.openxmlformats.org/officeDocument/2006/math" xmlns:v="urn:schemas-microsoft-com:vml" xmlns:wp14="http://schemas.microsoft.com/office/word/2010/wordprocessingDrawing" xmlns:wp="http://schemas.openxmlformats.org/drawingml/2006/wordprocessingDrawing" xmlns:w10="urn:schemas-microsoft-com:office:word" xmlns:w="http://schemas.openxmlformats.org/wordprocessingml/2006/main" xmlns:w14="http://schemas.microsoft.com/office/word/2010/wordml" xmlns:w15="http://schemas.microsoft.com/office/word/2012/wordml" xmlns:w16cex="http://schemas.microsoft.com/office/word/2018/wordml/cex" xmlns:w16cid="http://schemas.microsoft.com/office/word/2016/wordml/cid" xmlns:w16="http://schemas.microsoft.com/office/word/2018/wordml" xmlns:w16du="http://schemas.microsoft.com/office/word/2023/wordml/word16du" xmlns:w16sdtdh="http://schemas.microsoft.com/office/word/2020/wordml/sdtdatahash" xmlns:w16sdtfl="http://schemas.microsoft.com/office/word/2024/wordml/sdtformatlock" xmlns:w16se="http://schemas.microsoft.com/office/word/2015/wordml/symex" xmlns:wpg="http://schemas.microsoft.com/office/word/2010/wordprocessingGroup" xmlns:wpi="http://schemas.microsoft.com/office/word/2010/wordprocessingInk" xmlns:wne="http://schemas.microsoft.com/office/word/2006/wordml" xmlns:wps="http://schemas.microsoft.com/office/word/2010/wordprocessingShape" mc:Ignorable="w14 w15 w16se w16cid w16 w16cex w16sdtdh w16sdtfl w16du wp14">
   <w:abstractNum w:abstractNumId="0" w15:restartNumberingAfterBreak="0">
@@ -1277,6 +1734,95 @@
     </w:lvl>
   </w:abstractNum>
   <w:abstractNum w:abstractNumId="7" w15:restartNumberingAfterBreak="0">
+    <w:nsid w:val="4EF83383"/>
+    <w:multiLevelType w:val="hybridMultilevel"/>
+    <w:tmpl w:val="1584C2F8"/>
+    <w:lvl w:ilvl="0" w:tplc="2A4E560A">
+      <w:start w:val="1"/>
+      <w:numFmt w:val="decimal"/>
+      <w:lvlText w:val="%1."/>
+      <w:lvlJc w:val="left"/>
+      <w:pPr>
+        <w:ind w:left="1080" w:hanging="360"/>
+      </w:pPr>
+      <w:rPr>
+        <w:rFonts w:hint="default"/>
+      </w:rPr>
+    </w:lvl>
+    <w:lvl w:ilvl="1" w:tplc="04090019" w:tentative="1">
+      <w:start w:val="1"/>
+      <w:numFmt w:val="lowerLetter"/>
+      <w:lvlText w:val="%2."/>
+      <w:lvlJc w:val="left"/>
+      <w:pPr>
+        <w:ind w:left="1800" w:hanging="360"/>
+      </w:pPr>
+    </w:lvl>
+    <w:lvl w:ilvl="2" w:tplc="0409001B" w:tentative="1">
+      <w:start w:val="1"/>
+      <w:numFmt w:val="lowerRoman"/>
+      <w:lvlText w:val="%3."/>
+      <w:lvlJc w:val="right"/>
+      <w:pPr>
+        <w:ind w:left="2520" w:hanging="180"/>
+      </w:pPr>
+    </w:lvl>
+    <w:lvl w:ilvl="3" w:tplc="0409000F" w:tentative="1">
+      <w:start w:val="1"/>
+      <w:numFmt w:val="decimal"/>
+      <w:lvlText w:val="%4."/>
+      <w:lvlJc w:val="left"/>
+      <w:pPr>
+        <w:ind w:left="3240" w:hanging="360"/>
+      </w:pPr>
+    </w:lvl>
+    <w:lvl w:ilvl="4" w:tplc="04090019" w:tentative="1">
+      <w:start w:val="1"/>
+      <w:numFmt w:val="lowerLetter"/>
+      <w:lvlText w:val="%5."/>
+      <w:lvlJc w:val="left"/>
+      <w:pPr>
+        <w:ind w:left="3960" w:hanging="360"/>
+      </w:pPr>
+    </w:lvl>
+    <w:lvl w:ilvl="5" w:tplc="0409001B" w:tentative="1">
+      <w:start w:val="1"/>
+      <w:numFmt w:val="lowerRoman"/>
+      <w:lvlText w:val="%6."/>
+      <w:lvlJc w:val="right"/>
+      <w:pPr>
+        <w:ind w:left="4680" w:hanging="180"/>
+      </w:pPr>
+    </w:lvl>
+    <w:lvl w:ilvl="6" w:tplc="0409000F" w:tentative="1">
+      <w:start w:val="1"/>
+      <w:numFmt w:val="decimal"/>
+      <w:lvlText w:val="%7."/>
+      <w:lvlJc w:val="left"/>
+      <w:pPr>
+        <w:ind w:left="5400" w:hanging="360"/>
+      </w:pPr>
+    </w:lvl>
+    <w:lvl w:ilvl="7" w:tplc="04090019" w:tentative="1">
+      <w:start w:val="1"/>
+      <w:numFmt w:val="lowerLetter"/>
+      <w:lvlText w:val="%8."/>
+      <w:lvlJc w:val="left"/>
+      <w:pPr>
+        <w:ind w:left="6120" w:hanging="360"/>
+      </w:pPr>
+    </w:lvl>
+    <w:lvl w:ilvl="8" w:tplc="0409001B" w:tentative="1">
+      <w:start w:val="1"/>
+      <w:numFmt w:val="lowerRoman"/>
+      <w:lvlText w:val="%9."/>
+      <w:lvlJc w:val="right"/>
+      <w:pPr>
+        <w:ind w:left="6840" w:hanging="180"/>
+      </w:pPr>
+    </w:lvl>
+  </w:abstractNum>
+  <w:abstractNum w:abstractNumId="8" w15:restartNumberingAfterBreak="0">
     <w:nsid w:val="53535320"/>
     <w:multiLevelType w:val="multilevel"/>
     <w:tmpl w:val="907A15EC"/>
@@ -1420,7 +1966,120 @@
       </w:rPr>
     </w:lvl>
   </w:abstractNum>
-  <w:abstractNum w:abstractNumId="8" w15:restartNumberingAfterBreak="0">
+  <w:abstractNum w:abstractNumId="9" w15:restartNumberingAfterBreak="0">
+    <w:nsid w:val="563A352C"/>
+    <w:multiLevelType w:val="hybridMultilevel"/>
+    <w:tmpl w:val="11FAFE6A"/>
+    <w:lvl w:ilvl="0" w:tplc="04090001">
+      <w:start w:val="1"/>
+      <w:numFmt w:val="bullet"/>
+      <w:lvlText w:val=""/>
+      <w:lvlJc w:val="left"/>
+      <w:pPr>
+        <w:ind w:left="1440" w:hanging="360"/>
+      </w:pPr>
+      <w:rPr>
+        <w:rFonts w:ascii="Symbol" w:hAnsi="Symbol" w:hint="default"/>
+      </w:rPr>
+    </w:lvl>
+    <w:lvl w:ilvl="1" w:tplc="04090003" w:tentative="1">
+      <w:start w:val="1"/>
+      <w:numFmt w:val="bullet"/>
+      <w:lvlText w:val="o"/>
+      <w:lvlJc w:val="left"/>
+      <w:pPr>
+        <w:ind w:left="2160" w:hanging="360"/>
+      </w:pPr>
+      <w:rPr>
+        <w:rFonts w:ascii="Courier New" w:hAnsi="Courier New" w:cs="Courier New" w:hint="default"/>
+      </w:rPr>
+    </w:lvl>
+    <w:lvl w:ilvl="2" w:tplc="04090005" w:tentative="1">
+      <w:start w:val="1"/>
+      <w:numFmt w:val="bullet"/>
+      <w:lvlText w:val=""/>
+      <w:lvlJc w:val="left"/>
+      <w:pPr>
+        <w:ind w:left="2880" w:hanging="360"/>
+      </w:pPr>
+      <w:rPr>
+        <w:rFonts w:ascii="Wingdings" w:hAnsi="Wingdings" w:hint="default"/>
+      </w:rPr>
+    </w:lvl>
+    <w:lvl w:ilvl="3" w:tplc="04090001" w:tentative="1">
+      <w:start w:val="1"/>
+      <w:numFmt w:val="bullet"/>
+      <w:lvlText w:val=""/>
+      <w:lvlJc w:val="left"/>
+      <w:pPr>
+        <w:ind w:left="3600" w:hanging="360"/>
+      </w:pPr>
+      <w:rPr>
+        <w:rFonts w:ascii="Symbol" w:hAnsi="Symbol" w:hint="default"/>
+      </w:rPr>
+    </w:lvl>
+    <w:lvl w:ilvl="4" w:tplc="04090003" w:tentative="1">
+      <w:start w:val="1"/>
+      <w:numFmt w:val="bullet"/>
+      <w:lvlText w:val="o"/>
+      <w:lvlJc w:val="left"/>
+      <w:pPr>
+        <w:ind w:left="4320" w:hanging="360"/>
+      </w:pPr>
+      <w:rPr>
+        <w:rFonts w:ascii="Courier New" w:hAnsi="Courier New" w:cs="Courier New" w:hint="default"/>
+      </w:rPr>
+    </w:lvl>
+    <w:lvl w:ilvl="5" w:tplc="04090005" w:tentative="1">
+      <w:start w:val="1"/>
+      <w:numFmt w:val="bullet"/>
+      <w:lvlText w:val=""/>
+      <w:lvlJc w:val="left"/>
+      <w:pPr>
+        <w:ind w:left="5040" w:hanging="360"/>
+      </w:pPr>
+      <w:rPr>
+        <w:rFonts w:ascii="Wingdings" w:hAnsi="Wingdings" w:hint="default"/>
+      </w:rPr>
+    </w:lvl>
+    <w:lvl w:ilvl="6" w:tplc="04090001" w:tentative="1">
+      <w:start w:val="1"/>
+      <w:numFmt w:val="bullet"/>
+      <w:lvlText w:val=""/>
+      <w:lvlJc w:val="left"/>
+      <w:pPr>
+        <w:ind w:left="5760" w:hanging="360"/>
+      </w:pPr>
+      <w:rPr>
+        <w:rFonts w:ascii="Symbol" w:hAnsi="Symbol" w:hint="default"/>
+      </w:rPr>
+    </w:lvl>
+    <w:lvl w:ilvl="7" w:tplc="04090003" w:tentative="1">
+      <w:start w:val="1"/>
+      <w:numFmt w:val="bullet"/>
+      <w:lvlText w:val="o"/>
+      <w:lvlJc w:val="left"/>
+      <w:pPr>
+        <w:ind w:left="6480" w:hanging="360"/>
+      </w:pPr>
+      <w:rPr>
+        <w:rFonts w:ascii="Courier New" w:hAnsi="Courier New" w:cs="Courier New" w:hint="default"/>
+      </w:rPr>
+    </w:lvl>
+    <w:lvl w:ilvl="8" w:tplc="04090005" w:tentative="1">
+      <w:start w:val="1"/>
+      <w:numFmt w:val="bullet"/>
+      <w:lvlText w:val=""/>
+      <w:lvlJc w:val="left"/>
+      <w:pPr>
+        <w:ind w:left="7200" w:hanging="360"/>
+      </w:pPr>
+      <w:rPr>
+        <w:rFonts w:ascii="Wingdings" w:hAnsi="Wingdings" w:hint="default"/>
+      </w:rPr>
+    </w:lvl>
+  </w:abstractNum>
+  <w:abstractNum w:abstractNumId="10" w15:restartNumberingAfterBreak="0">
     <w:nsid w:val="799C3B84"/>
     <w:multiLevelType w:val="multilevel"/>
     <w:tmpl w:val="BB54F3CA"/>
@@ -1561,7 +2220,7 @@
       </w:rPr>
     </w:lvl>
   </w:abstractNum>
-  <w:abstractNum w:abstractNumId="9" w15:restartNumberingAfterBreak="0">
+  <w:abstractNum w:abstractNumId="11" w15:restartNumberingAfterBreak="0">
     <w:nsid w:val="7CE6451A"/>
     <w:multiLevelType w:val="multilevel"/>
     <w:tmpl w:val="907A15EC"/>
@@ -1705,31 +2364,31 @@
     </w:lvl>
   </w:abstractNum>
   <w:num w:numId="1" w16cid:durableId="962923889">
-    <w:abstractNumId w:val="8"/>
+    <w:abstractNumId w:val="10"/>
   </w:num>
   <w:num w:numId="2" w16cid:durableId="578058290">
-    <w:abstractNumId w:val="8"/>
+    <w:abstractNumId w:val="10"/>
   </w:num>
   <w:num w:numId="3" w16cid:durableId="1998534175">
-    <w:abstractNumId w:val="8"/>
+    <w:abstractNumId w:val="10"/>
   </w:num>
   <w:num w:numId="4" w16cid:durableId="952127966">
-    <w:abstractNumId w:val="8"/>
+    <w:abstractNumId w:val="10"/>
   </w:num>
   <w:num w:numId="5" w16cid:durableId="1721784779">
-    <w:abstractNumId w:val="8"/>
+    <w:abstractNumId w:val="10"/>
   </w:num>
   <w:num w:numId="6" w16cid:durableId="1475219437">
-    <w:abstractNumId w:val="8"/>
+    <w:abstractNumId w:val="10"/>
   </w:num>
   <w:num w:numId="7" w16cid:durableId="1754008711">
-    <w:abstractNumId w:val="8"/>
+    <w:abstractNumId w:val="10"/>
   </w:num>
   <w:num w:numId="8" w16cid:durableId="533078399">
-    <w:abstractNumId w:val="8"/>
+    <w:abstractNumId w:val="10"/>
   </w:num>
   <w:num w:numId="9" w16cid:durableId="1798571227">
-    <w:abstractNumId w:val="8"/>
+    <w:abstractNumId w:val="10"/>
   </w:num>
   <w:num w:numId="10" w16cid:durableId="1995254077">
     <w:abstractNumId w:val="0"/>
@@ -1741,7 +2400,7 @@
     <w:abstractNumId w:val="6"/>
   </w:num>
   <w:num w:numId="13" w16cid:durableId="273563244">
-    <w:abstractNumId w:val="7"/>
+    <w:abstractNumId w:val="8"/>
   </w:num>
   <w:num w:numId="14" w16cid:durableId="90132423">
     <w:abstractNumId w:val="1"/>
@@ -1756,6 +2415,12 @@
     <w:abstractNumId w:val="2"/>
   </w:num>
   <w:num w:numId="18" w16cid:durableId="271061436">
+    <w:abstractNumId w:val="11"/>
+  </w:num>
+  <w:num w:numId="19" w16cid:durableId="1240560758">
+    <w:abstractNumId w:val="7"/>
+  </w:num>
+  <w:num w:numId="20" w16cid:durableId="1372613077">
     <w:abstractNumId w:val="9"/>
   </w:num>
 </w:numbering>
@@ -2378,7 +3043,6 @@
     <w:uiPriority w:val="1"/>
     <w:semiHidden/>
     <w:unhideWhenUsed/>
-    <w:rsid w:val="003D329E"/>
   </w:style>
   <w:style w:type="table" w:default="1" w:styleId="Normltblzat">
     <w:name w:val="Normal Table"/>
@@ -2400,7 +3064,6 @@
     <w:uiPriority w:val="99"/>
     <w:semiHidden/>
     <w:unhideWhenUsed/>
-    <w:rsid w:val="003D329E"/>
   </w:style>
   <w:style w:type="character" w:customStyle="1" w:styleId="Cmsor1Char">
     <w:name w:val="Címsor 1 Char"/>
@@ -3501,6 +4164,49 @@
         <w:numId w:val="17"/>
       </w:numPr>
     </w:pPr>
+  </w:style>
+  <w:style w:type="paragraph" w:styleId="Vgjegyzetszvege">
+    <w:name w:val="endnote text"/>
+    <w:basedOn w:val="Norml"/>
+    <w:link w:val="VgjegyzetszvegeChar"/>
+    <w:uiPriority w:val="99"/>
+    <w:semiHidden/>
+    <w:unhideWhenUsed/>
+    <w:rsid w:val="0052562F"/>
+    <w:pPr>
+      <w:spacing w:after="0" w:line="240" w:lineRule="auto"/>
+    </w:pPr>
+    <w:rPr>
+      <w:sz w:val="20"/>
+      <w:szCs w:val="20"/>
+    </w:rPr>
+  </w:style>
+  <w:style w:type="character" w:customStyle="1" w:styleId="VgjegyzetszvegeChar">
+    <w:name w:val="Végjegyzet szövege Char"/>
+    <w:basedOn w:val="Bekezdsalapbettpusa"/>
+    <w:link w:val="Vgjegyzetszvege"/>
+    <w:uiPriority w:val="99"/>
+    <w:semiHidden/>
+    <w:rsid w:val="0052562F"/>
+    <w:rPr>
+      <w:rFonts w:ascii="Times New Roman" w:eastAsia="Times New Roman" w:hAnsi="Times New Roman" w:cs="Times New Roman"/>
+      <w:kern w:val="0"/>
+      <w:sz w:val="20"/>
+      <w:szCs w:val="20"/>
+      <w:lang w:val="hu-HU"/>
+      <w14:ligatures w14:val="none"/>
+    </w:rPr>
+  </w:style>
+  <w:style w:type="character" w:styleId="Vgjegyzet-hivatkozs">
+    <w:name w:val="endnote reference"/>
+    <w:basedOn w:val="Bekezdsalapbettpusa"/>
+    <w:uiPriority w:val="99"/>
+    <w:semiHidden/>
+    <w:unhideWhenUsed/>
+    <w:rsid w:val="0052562F"/>
+    <w:rPr>
+      <w:vertAlign w:val="superscript"/>
+    </w:rPr>
   </w:style>
 </w:styles>
 </file>

</xml_diff>

<commit_message>
finish documentation and add imagery
</commit_message>
<xml_diff>
--- a/Documentation/BuildingSketcherDocumentation.docx
+++ b/Documentation/BuildingSketcherDocumentation.docx
@@ -122,7 +122,6 @@
     <w:p>
       <w:pPr>
         <w:keepLines/>
-        <w:spacing w:after="0"/>
         <w:ind w:firstLine="0"/>
         <w:jc w:val="center"/>
         <w:rPr>
@@ -133,7 +132,6 @@
     <w:p>
       <w:pPr>
         <w:keepLines/>
-        <w:spacing w:after="0"/>
         <w:ind w:firstLine="0"/>
         <w:jc w:val="center"/>
         <w:rPr>
@@ -144,7 +142,6 @@
     <w:p>
       <w:pPr>
         <w:keepLines/>
-        <w:spacing w:after="0"/>
         <w:ind w:firstLine="0"/>
         <w:jc w:val="center"/>
         <w:rPr>
@@ -155,7 +152,6 @@
     <w:p>
       <w:pPr>
         <w:keepLines/>
-        <w:spacing w:after="0"/>
         <w:ind w:firstLine="0"/>
         <w:jc w:val="center"/>
         <w:rPr>
@@ -166,7 +162,6 @@
     <w:p>
       <w:pPr>
         <w:keepLines/>
-        <w:spacing w:after="0"/>
         <w:ind w:firstLine="0"/>
         <w:jc w:val="center"/>
         <w:rPr>
@@ -177,7 +172,6 @@
     <w:p>
       <w:pPr>
         <w:keepLines/>
-        <w:spacing w:after="0"/>
         <w:ind w:firstLine="0"/>
         <w:jc w:val="center"/>
         <w:rPr>
@@ -188,7 +182,6 @@
     <w:p>
       <w:pPr>
         <w:keepLines/>
-        <w:spacing w:after="0"/>
         <w:ind w:firstLine="0"/>
         <w:jc w:val="center"/>
         <w:rPr>
@@ -199,7 +192,6 @@
     <w:p>
       <w:pPr>
         <w:keepLines/>
-        <w:spacing w:after="0"/>
         <w:ind w:firstLine="0"/>
         <w:jc w:val="center"/>
         <w:rPr>
@@ -210,7 +202,6 @@
     <w:p>
       <w:pPr>
         <w:keepLines/>
-        <w:spacing w:after="0"/>
         <w:ind w:firstLine="0"/>
         <w:jc w:val="center"/>
         <w:rPr>
@@ -221,7 +212,6 @@
     <w:p>
       <w:pPr>
         <w:keepLines/>
-        <w:spacing w:after="0"/>
         <w:ind w:firstLine="0"/>
         <w:jc w:val="center"/>
         <w:rPr>
@@ -232,7 +222,6 @@
     <w:p>
       <w:pPr>
         <w:keepLines/>
-        <w:spacing w:after="0"/>
         <w:ind w:firstLine="0"/>
         <w:jc w:val="center"/>
         <w:rPr>
@@ -274,7 +263,6 @@
     </w:p>
     <w:p>
       <w:pPr>
-        <w:spacing w:after="0"/>
         <w:ind w:firstLine="0"/>
         <w:jc w:val="center"/>
       </w:pPr>
@@ -359,7 +347,7 @@
       </w:pPr>
       <w:r>
         <w:lastRenderedPageBreak/>
-        <w:t>Technológiai háttér és a mérnöki kihívás</w:t>
+        <w:t>Technológiai háttér</w:t>
       </w:r>
     </w:p>
     <w:p>
@@ -847,7 +835,7 @@
         <mc:AlternateContent>
           <mc:Choice Requires="wps">
             <w:drawing>
-              <wp:anchor distT="0" distB="0" distL="114300" distR="114300" simplePos="0" relativeHeight="251659264" behindDoc="0" locked="0" layoutInCell="1" allowOverlap="1" wp14:anchorId="1362A1FC" wp14:editId="33176E7B">
+              <wp:anchor distT="0" distB="0" distL="114300" distR="114300" simplePos="0" relativeHeight="251659264" behindDoc="0" locked="0" layoutInCell="1" allowOverlap="1" wp14:anchorId="1362A1FC" wp14:editId="26E77FFE">
                 <wp:simplePos x="0" y="0"/>
                 <wp:positionH relativeFrom="margin">
                   <wp:align>left</wp:align>
@@ -857,7 +845,7 @@
                 </wp:positionV>
                 <wp:extent cx="6086475" cy="1428750"/>
                 <wp:effectExtent l="0" t="0" r="28575" b="19050"/>
-                <wp:wrapNone/>
+                <wp:wrapTopAndBottom/>
                 <wp:docPr id="249131243" name="Szövegdoboz 1"/>
                 <wp:cNvGraphicFramePr/>
                 <a:graphic xmlns:a="http://schemas.openxmlformats.org/drawingml/2006/main">
@@ -1226,7 +1214,7 @@
                     </w:p>
                   </w:txbxContent>
                 </v:textbox>
-                <w10:wrap anchorx="margin"/>
+                <w10:wrap type="topAndBottom" anchorx="margin"/>
               </v:roundrect>
             </w:pict>
           </mc:Fallback>
@@ -1234,11 +1222,10 @@
       </w:r>
     </w:p>
     <w:p/>
-    <w:p/>
-    <w:p/>
-    <w:p/>
-    <w:p/>
-    <w:p>
+    <w:p>
+      <w:pPr>
+        <w:ind w:firstLine="0"/>
+      </w:pPr>
       <w:r>
         <w:rPr>
           <w:b/>
@@ -1354,7 +1341,6 @@
         </w:numPr>
       </w:pPr>
       <w:r>
-        <w:lastRenderedPageBreak/>
         <w:t>Az eredmény: rövidebb, szaggatott vonalak helyett hosszabb, egybefüggő szakaszokat kapunk</w:t>
       </w:r>
       <w:r>
@@ -1376,10 +1362,11 @@
           <w:noProof/>
           <w14:ligatures w14:val="standardContextual"/>
         </w:rPr>
+        <w:lastRenderedPageBreak/>
         <mc:AlternateContent>
           <mc:Choice Requires="wps">
             <w:drawing>
-              <wp:anchor distT="0" distB="0" distL="114300" distR="114300" simplePos="0" relativeHeight="251661312" behindDoc="0" locked="0" layoutInCell="1" allowOverlap="1" wp14:anchorId="117923AA" wp14:editId="6F59DD30">
+              <wp:anchor distT="0" distB="0" distL="114300" distR="114300" simplePos="0" relativeHeight="251661312" behindDoc="0" locked="0" layoutInCell="1" allowOverlap="1" wp14:anchorId="117923AA" wp14:editId="1A25F391">
                 <wp:simplePos x="0" y="0"/>
                 <wp:positionH relativeFrom="margin">
                   <wp:align>left</wp:align>
@@ -1389,7 +1376,7 @@
                 </wp:positionV>
                 <wp:extent cx="6086475" cy="1619250"/>
                 <wp:effectExtent l="0" t="0" r="28575" b="19050"/>
-                <wp:wrapNone/>
+                <wp:wrapTopAndBottom/>
                 <wp:docPr id="1806792409" name="Szövegdoboz 1"/>
                 <wp:cNvGraphicFramePr/>
                 <a:graphic xmlns:a="http://schemas.openxmlformats.org/drawingml/2006/main">
@@ -1708,7 +1695,7 @@
                     </w:p>
                   </w:txbxContent>
                 </v:textbox>
-                <w10:wrap anchorx="margin"/>
+                <w10:wrap type="topAndBottom" anchorx="margin"/>
               </v:roundrect>
             </w:pict>
           </mc:Fallback>
@@ -1716,11 +1703,10 @@
       </w:r>
     </w:p>
     <w:p/>
-    <w:p/>
-    <w:p/>
-    <w:p/>
-    <w:p/>
-    <w:p>
+    <w:p>
+      <w:pPr>
+        <w:ind w:firstLine="0"/>
+      </w:pPr>
       <w:r>
         <w:rPr>
           <w:b/>
@@ -1985,11 +1971,7 @@
         <w:t xml:space="preserve">irodai fényviszonyok között, tiszta fehér papíron, sötét tollvonásokra. </w:t>
       </w:r>
       <w:r>
-        <w:t xml:space="preserve">Ez azt jelenti, hogy a minőség drasztikusan romlik, ha fehér papír helyett sötétebbet, vagy főleg vonalazott, vagy négyzetrácsos </w:t>
-      </w:r>
-      <w:r>
-        <w:lastRenderedPageBreak/>
-        <w:t xml:space="preserve">papírt használunk. Ez a függvény </w:t>
+        <w:t xml:space="preserve">Ez azt jelenti, hogy a minőség drasztikusan romlik, ha fehér papír helyett sötétebbet, vagy főleg vonalazott, vagy négyzetrácsos papírt használunk. Ez a függvény </w:t>
       </w:r>
       <w:proofErr w:type="spellStart"/>
       <w:r>
@@ -2030,10 +2012,11 @@
           <w:noProof/>
           <w14:ligatures w14:val="standardContextual"/>
         </w:rPr>
+        <w:lastRenderedPageBreak/>
         <mc:AlternateContent>
           <mc:Choice Requires="wps">
             <w:drawing>
-              <wp:anchor distT="0" distB="0" distL="114300" distR="114300" simplePos="0" relativeHeight="251663360" behindDoc="0" locked="0" layoutInCell="1" allowOverlap="1" wp14:anchorId="78E10EE9" wp14:editId="6D05FDFF">
+              <wp:anchor distT="0" distB="0" distL="114300" distR="114300" simplePos="0" relativeHeight="251663360" behindDoc="0" locked="0" layoutInCell="1" allowOverlap="1" wp14:anchorId="78E10EE9" wp14:editId="3CFDAF4F">
                 <wp:simplePos x="0" y="0"/>
                 <wp:positionH relativeFrom="margin">
                   <wp:align>left</wp:align>
@@ -2043,7 +2026,7 @@
                 </wp:positionV>
                 <wp:extent cx="6086475" cy="1619250"/>
                 <wp:effectExtent l="0" t="0" r="28575" b="19050"/>
-                <wp:wrapNone/>
+                <wp:wrapTopAndBottom/>
                 <wp:docPr id="1682124630" name="Szövegdoboz 1"/>
                 <wp:cNvGraphicFramePr/>
                 <a:graphic xmlns:a="http://schemas.openxmlformats.org/drawingml/2006/main">
@@ -2298,7 +2281,7 @@
                     </w:p>
                   </w:txbxContent>
                 </v:textbox>
-                <w10:wrap anchorx="margin"/>
+                <w10:wrap type="topAndBottom" anchorx="margin"/>
               </v:roundrect>
             </w:pict>
           </mc:Fallback>
@@ -2306,11 +2289,10 @@
       </w:r>
     </w:p>
     <w:p/>
-    <w:p/>
-    <w:p/>
-    <w:p/>
-    <w:p/>
-    <w:p>
+    <w:p>
+      <w:pPr>
+        <w:ind w:firstLine="0"/>
+      </w:pPr>
       <w:r>
         <w:rPr>
           <w:b/>
@@ -2486,7 +2468,6 @@
     </w:p>
     <w:p>
       <w:r>
-        <w:lastRenderedPageBreak/>
         <w:t xml:space="preserve">Ez a fájl egy </w:t>
       </w:r>
       <w:r>
@@ -2571,6 +2552,7 @@
       </w:pPr>
       <w:proofErr w:type="spellStart"/>
       <w:r>
+        <w:lastRenderedPageBreak/>
         <w:t>EnsureBGR</w:t>
       </w:r>
       <w:proofErr w:type="spellEnd"/>
@@ -2584,7 +2566,7 @@
         <mc:AlternateContent>
           <mc:Choice Requires="wps">
             <w:drawing>
-              <wp:anchor distT="0" distB="0" distL="114300" distR="114300" simplePos="0" relativeHeight="251665408" behindDoc="0" locked="0" layoutInCell="1" allowOverlap="1" wp14:anchorId="5084F1FC" wp14:editId="3E900F5E">
+              <wp:anchor distT="0" distB="0" distL="114300" distR="114300" simplePos="0" relativeHeight="251665408" behindDoc="0" locked="0" layoutInCell="1" allowOverlap="1" wp14:anchorId="5084F1FC" wp14:editId="6B3B34ED">
                 <wp:simplePos x="0" y="0"/>
                 <wp:positionH relativeFrom="margin">
                   <wp:align>left</wp:align>
@@ -2594,7 +2576,7 @@
                 </wp:positionV>
                 <wp:extent cx="4143375" cy="333375"/>
                 <wp:effectExtent l="0" t="0" r="28575" b="28575"/>
-                <wp:wrapNone/>
+                <wp:wrapTopAndBottom/>
                 <wp:docPr id="397253500" name="Szövegdoboz 1"/>
                 <wp:cNvGraphicFramePr/>
                 <a:graphic xmlns:a="http://schemas.openxmlformats.org/drawingml/2006/main">
@@ -2753,7 +2735,7 @@
                     </w:p>
                   </w:txbxContent>
                 </v:textbox>
-                <w10:wrap anchorx="margin"/>
+                <w10:wrap type="topAndBottom" anchorx="margin"/>
               </v:roundrect>
             </w:pict>
           </mc:Fallback>
@@ -2808,7 +2790,7 @@
         <mc:AlternateContent>
           <mc:Choice Requires="wps">
             <w:drawing>
-              <wp:anchor distT="0" distB="0" distL="114300" distR="114300" simplePos="0" relativeHeight="251667456" behindDoc="0" locked="0" layoutInCell="1" allowOverlap="1" wp14:anchorId="7CFB0F55" wp14:editId="1445D1D8">
+              <wp:anchor distT="0" distB="0" distL="114300" distR="114300" simplePos="0" relativeHeight="251667456" behindDoc="0" locked="0" layoutInCell="1" allowOverlap="1" wp14:anchorId="7CFB0F55" wp14:editId="596A5006">
                 <wp:simplePos x="0" y="0"/>
                 <wp:positionH relativeFrom="margin">
                   <wp:align>left</wp:align>
@@ -2818,7 +2800,7 @@
                 </wp:positionV>
                 <wp:extent cx="6086475" cy="514350"/>
                 <wp:effectExtent l="0" t="0" r="28575" b="19050"/>
-                <wp:wrapNone/>
+                <wp:wrapTopAndBottom/>
                 <wp:docPr id="1643613613" name="Szövegdoboz 1"/>
                 <wp:cNvGraphicFramePr/>
                 <a:graphic xmlns:a="http://schemas.openxmlformats.org/drawingml/2006/main">
@@ -3077,7 +3059,7 @@
                     </w:p>
                   </w:txbxContent>
                 </v:textbox>
-                <w10:wrap anchorx="margin"/>
+                <w10:wrap type="topAndBottom" anchorx="margin"/>
               </v:roundrect>
             </w:pict>
           </mc:Fallback>
@@ -3085,8 +3067,10 @@
       </w:r>
     </w:p>
     <w:p/>
-    <w:p/>
-    <w:p>
+    <w:p>
+      <w:pPr>
+        <w:ind w:firstLine="0"/>
+      </w:pPr>
       <w:r>
         <w:rPr>
           <w:b/>
@@ -3118,7 +3102,7 @@
         <mc:AlternateContent>
           <mc:Choice Requires="wps">
             <w:drawing>
-              <wp:anchor distT="0" distB="0" distL="114300" distR="114300" simplePos="0" relativeHeight="251669504" behindDoc="0" locked="0" layoutInCell="1" allowOverlap="1" wp14:anchorId="160A7BEE" wp14:editId="3DCB8F54">
+              <wp:anchor distT="0" distB="0" distL="114300" distR="114300" simplePos="0" relativeHeight="251669504" behindDoc="0" locked="0" layoutInCell="1" allowOverlap="1" wp14:anchorId="160A7BEE" wp14:editId="5E8CCD9F">
                 <wp:simplePos x="0" y="0"/>
                 <wp:positionH relativeFrom="margin">
                   <wp:align>left</wp:align>
@@ -3128,7 +3112,7 @@
                 </wp:positionV>
                 <wp:extent cx="6086475" cy="371475"/>
                 <wp:effectExtent l="0" t="0" r="28575" b="28575"/>
-                <wp:wrapNone/>
+                <wp:wrapTopAndBottom/>
                 <wp:docPr id="240995853" name="Szövegdoboz 1"/>
                 <wp:cNvGraphicFramePr/>
                 <a:graphic xmlns:a="http://schemas.openxmlformats.org/drawingml/2006/main">
@@ -3297,21 +3281,27 @@
                     </w:p>
                   </w:txbxContent>
                 </v:textbox>
-                <w10:wrap anchorx="margin"/>
+                <w10:wrap type="topAndBottom" anchorx="margin"/>
               </v:roundrect>
             </w:pict>
           </mc:Fallback>
         </mc:AlternateContent>
       </w:r>
     </w:p>
-    <w:p/>
-    <w:p>
-      <w:r>
+    <w:p>
+      <w:pPr>
         <w:rPr>
           <w:b/>
           <w:bCs/>
         </w:rPr>
-        <w:lastRenderedPageBreak/>
+      </w:pPr>
+    </w:p>
+    <w:p>
+      <w:r>
+        <w:rPr>
+          <w:b/>
+          <w:bCs/>
+        </w:rPr>
         <w:t>Feladata:</w:t>
       </w:r>
       <w:r>
@@ -3351,8 +3341,6 @@
         <w:t>DetectBlackLines</w:t>
       </w:r>
       <w:proofErr w:type="spellEnd"/>
-    </w:p>
-    <w:p>
       <w:r>
         <w:rPr>
           <w:noProof/>
@@ -3361,17 +3349,17 @@
         <mc:AlternateContent>
           <mc:Choice Requires="wps">
             <w:drawing>
-              <wp:anchor distT="0" distB="0" distL="114300" distR="114300" simplePos="0" relativeHeight="251671552" behindDoc="0" locked="0" layoutInCell="1" allowOverlap="1" wp14:anchorId="1B7B4765" wp14:editId="661E0F96">
+              <wp:anchor distT="0" distB="0" distL="114300" distR="114300" simplePos="0" relativeHeight="251671552" behindDoc="0" locked="0" layoutInCell="1" allowOverlap="1" wp14:anchorId="1B7B4765" wp14:editId="5AB925A0">
                 <wp:simplePos x="0" y="0"/>
                 <wp:positionH relativeFrom="margin">
                   <wp:posOffset>-438150</wp:posOffset>
                 </wp:positionH>
                 <wp:positionV relativeFrom="paragraph">
-                  <wp:posOffset>158115</wp:posOffset>
+                  <wp:posOffset>1783080</wp:posOffset>
                 </wp:positionV>
                 <wp:extent cx="6819900" cy="790575"/>
                 <wp:effectExtent l="0" t="0" r="19050" b="28575"/>
-                <wp:wrapNone/>
+                <wp:wrapTopAndBottom/>
                 <wp:docPr id="42597996" name="Szövegdoboz 1"/>
                 <wp:cNvGraphicFramePr/>
                 <a:graphic xmlns:a="http://schemas.openxmlformats.org/drawingml/2006/main">
@@ -3515,7 +3503,7 @@
           </mc:Choice>
           <mc:Fallback>
             <w:pict>
-              <v:roundrect w14:anchorId="1B7B4765" id="_x0000_s1032" style="position:absolute;left:0;text-align:left;margin-left:-34.5pt;margin-top:12.45pt;width:537pt;height:62.25pt;z-index:251671552;visibility:visible;mso-wrap-style:square;mso-width-percent:0;mso-height-percent:0;mso-wrap-distance-left:9pt;mso-wrap-distance-top:0;mso-wrap-distance-right:9pt;mso-wrap-distance-bottom:0;mso-position-horizontal:absolute;mso-position-horizontal-relative:margin;mso-position-vertical:absolute;mso-position-vertical-relative:text;mso-width-percent:0;mso-height-percent:0;mso-width-relative:margin;mso-height-relative:margin;v-text-anchor:top" arcsize="10923f" o:gfxdata="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" fillcolor="#f2f2f2 [3052]" strokecolor="#e8e8e8 [3214]" strokeweight=".5pt">
+              <v:roundrect w14:anchorId="1B7B4765" id="_x0000_s1032" style="position:absolute;left:0;text-align:left;margin-left:-34.5pt;margin-top:140.4pt;width:537pt;height:62.25pt;z-index:251671552;visibility:visible;mso-wrap-style:square;mso-width-percent:0;mso-height-percent:0;mso-wrap-distance-left:9pt;mso-wrap-distance-top:0;mso-wrap-distance-right:9pt;mso-wrap-distance-bottom:0;mso-position-horizontal:absolute;mso-position-horizontal-relative:margin;mso-position-vertical:absolute;mso-position-vertical-relative:text;mso-width-percent:0;mso-height-percent:0;mso-width-relative:margin;mso-height-relative:margin;v-text-anchor:top" arcsize="10923f" o:gfxdata="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" fillcolor="#f2f2f2 [3052]" strokecolor="#e8e8e8 [3214]" strokeweight=".5pt">
                 <v:textbox>
                   <w:txbxContent>
                     <w:p>
@@ -3614,7 +3602,7 @@
                     </w:p>
                   </w:txbxContent>
                 </v:textbox>
-                <w10:wrap anchorx="margin"/>
+                <w10:wrap type="topAndBottom" anchorx="margin"/>
               </v:roundrect>
             </w:pict>
           </mc:Fallback>
@@ -3622,13 +3610,13 @@
       </w:r>
     </w:p>
     <w:p/>
-    <w:p/>
     <w:p>
       <w:r>
         <w:rPr>
           <w:b/>
           <w:bCs/>
         </w:rPr>
+        <w:lastRenderedPageBreak/>
         <w:t>Feladata:</w:t>
       </w:r>
       <w:r>
@@ -3670,7 +3658,7 @@
         <mc:AlternateContent>
           <mc:Choice Requires="wps">
             <w:drawing>
-              <wp:anchor distT="0" distB="0" distL="114300" distR="114300" simplePos="0" relativeHeight="251673600" behindDoc="0" locked="0" layoutInCell="1" allowOverlap="1" wp14:anchorId="4FCE5770" wp14:editId="43E2B160">
+              <wp:anchor distT="0" distB="0" distL="114300" distR="114300" simplePos="0" relativeHeight="251673600" behindDoc="0" locked="0" layoutInCell="1" allowOverlap="1" wp14:anchorId="4FCE5770" wp14:editId="0BE5554D">
                 <wp:simplePos x="0" y="0"/>
                 <wp:positionH relativeFrom="margin">
                   <wp:align>left</wp:align>
@@ -3680,7 +3668,7 @@
                 </wp:positionV>
                 <wp:extent cx="6086475" cy="628650"/>
                 <wp:effectExtent l="0" t="0" r="28575" b="19050"/>
-                <wp:wrapNone/>
+                <wp:wrapTopAndBottom/>
                 <wp:docPr id="1884144625" name="Szövegdoboz 1"/>
                 <wp:cNvGraphicFramePr/>
                 <a:graphic xmlns:a="http://schemas.openxmlformats.org/drawingml/2006/main">
@@ -3891,7 +3879,7 @@
                     </w:p>
                   </w:txbxContent>
                 </v:textbox>
-                <w10:wrap anchorx="margin"/>
+                <w10:wrap type="topAndBottom" anchorx="margin"/>
               </v:roundrect>
             </w:pict>
           </mc:Fallback>
@@ -3899,7 +3887,6 @@
       </w:r>
     </w:p>
     <w:p/>
-    <w:p/>
     <w:p>
       <w:pPr>
         <w:rPr>
@@ -4325,7 +4312,7 @@
         <mc:AlternateContent>
           <mc:Choice Requires="wps">
             <w:drawing>
-              <wp:anchor distT="0" distB="0" distL="114300" distR="114300" simplePos="0" relativeHeight="251675648" behindDoc="0" locked="0" layoutInCell="1" allowOverlap="1" wp14:anchorId="3B8EA231" wp14:editId="37B99661">
+              <wp:anchor distT="0" distB="0" distL="114300" distR="114300" simplePos="0" relativeHeight="251675648" behindDoc="0" locked="0" layoutInCell="1" allowOverlap="1" wp14:anchorId="3B8EA231" wp14:editId="78062D35">
                 <wp:simplePos x="0" y="0"/>
                 <wp:positionH relativeFrom="margin">
                   <wp:align>left</wp:align>
@@ -4335,7 +4322,7 @@
                 </wp:positionV>
                 <wp:extent cx="6086475" cy="571500"/>
                 <wp:effectExtent l="0" t="0" r="28575" b="19050"/>
-                <wp:wrapNone/>
+                <wp:wrapTopAndBottom/>
                 <wp:docPr id="1683213150" name="Szövegdoboz 1"/>
                 <wp:cNvGraphicFramePr/>
                 <a:graphic xmlns:a="http://schemas.openxmlformats.org/drawingml/2006/main">
@@ -4546,7 +4533,7 @@
                     </w:p>
                   </w:txbxContent>
                 </v:textbox>
-                <w10:wrap anchorx="margin"/>
+                <w10:wrap type="topAndBottom" anchorx="margin"/>
               </v:roundrect>
             </w:pict>
           </mc:Fallback>
@@ -4558,7 +4545,6 @@
       </w:r>
       <w:proofErr w:type="spellEnd"/>
     </w:p>
-    <w:p/>
     <w:p>
       <w:pPr>
         <w:rPr>
@@ -4661,7 +4647,6 @@
         <w:rPr>
           <w:lang w:val="en-US"/>
         </w:rPr>
-        <w:lastRenderedPageBreak/>
         <w:t>Meghívja</w:t>
       </w:r>
       <w:proofErr w:type="spellEnd"/>
@@ -4977,7 +4962,7 @@
         <mc:AlternateContent>
           <mc:Choice Requires="wps">
             <w:drawing>
-              <wp:anchor distT="0" distB="0" distL="114300" distR="114300" simplePos="0" relativeHeight="251677696" behindDoc="0" locked="0" layoutInCell="1" allowOverlap="1" wp14:anchorId="065F6C5A" wp14:editId="6F4CD2AC">
+              <wp:anchor distT="0" distB="0" distL="114300" distR="114300" simplePos="0" relativeHeight="251677696" behindDoc="0" locked="0" layoutInCell="1" allowOverlap="1" wp14:anchorId="065F6C5A" wp14:editId="200139F9">
                 <wp:simplePos x="0" y="0"/>
                 <wp:positionH relativeFrom="margin">
                   <wp:align>left</wp:align>
@@ -4987,7 +4972,7 @@
                 </wp:positionV>
                 <wp:extent cx="1828800" cy="266700"/>
                 <wp:effectExtent l="0" t="0" r="19050" b="19050"/>
-                <wp:wrapNone/>
+                <wp:wrapTopAndBottom/>
                 <wp:docPr id="688055671" name="Szövegdoboz 1"/>
                 <wp:cNvGraphicFramePr/>
                 <a:graphic xmlns:a="http://schemas.openxmlformats.org/drawingml/2006/main">
@@ -5098,7 +5083,7 @@
                     </w:p>
                   </w:txbxContent>
                 </v:textbox>
-                <w10:wrap anchorx="margin"/>
+                <w10:wrap type="topAndBottom" anchorx="margin"/>
               </v:roundrect>
             </w:pict>
           </mc:Fallback>
@@ -5125,6 +5110,7 @@
           <w:b/>
           <w:bCs/>
         </w:rPr>
+        <w:lastRenderedPageBreak/>
         <w:t>Feladata:</w:t>
       </w:r>
       <w:r>
@@ -5365,7 +5351,7 @@
         <mc:AlternateContent>
           <mc:Choice Requires="wps">
             <w:drawing>
-              <wp:anchor distT="0" distB="0" distL="114300" distR="114300" simplePos="0" relativeHeight="251679744" behindDoc="0" locked="0" layoutInCell="1" allowOverlap="1" wp14:anchorId="09B5995B" wp14:editId="37D9A166">
+              <wp:anchor distT="0" distB="0" distL="114300" distR="114300" simplePos="0" relativeHeight="251679744" behindDoc="0" locked="0" layoutInCell="1" allowOverlap="1" wp14:anchorId="09B5995B" wp14:editId="6A19D8B3">
                 <wp:simplePos x="0" y="0"/>
                 <wp:positionH relativeFrom="margin">
                   <wp:align>left</wp:align>
@@ -5375,7 +5361,7 @@
                 </wp:positionV>
                 <wp:extent cx="6086475" cy="609600"/>
                 <wp:effectExtent l="0" t="0" r="28575" b="19050"/>
-                <wp:wrapNone/>
+                <wp:wrapTopAndBottom/>
                 <wp:docPr id="408421490" name="Szövegdoboz 1"/>
                 <wp:cNvGraphicFramePr/>
                 <a:graphic xmlns:a="http://schemas.openxmlformats.org/drawingml/2006/main">
@@ -5584,7 +5570,7 @@
                     </w:p>
                   </w:txbxContent>
                 </v:textbox>
-                <w10:wrap anchorx="margin"/>
+                <w10:wrap type="topAndBottom" anchorx="margin"/>
               </v:roundrect>
             </w:pict>
           </mc:Fallback>
@@ -5592,7 +5578,6 @@
       </w:r>
     </w:p>
     <w:p/>
-    <w:p/>
     <w:p>
       <w:r>
         <w:rPr>
@@ -5620,10 +5605,11 @@
           <w:noProof/>
           <w14:ligatures w14:val="standardContextual"/>
         </w:rPr>
+        <w:lastRenderedPageBreak/>
         <mc:AlternateContent>
           <mc:Choice Requires="wps">
             <w:drawing>
-              <wp:anchor distT="0" distB="0" distL="114300" distR="114300" simplePos="0" relativeHeight="251681792" behindDoc="0" locked="0" layoutInCell="1" allowOverlap="1" wp14:anchorId="7B586520" wp14:editId="4DEA875F">
+              <wp:anchor distT="0" distB="0" distL="114300" distR="114300" simplePos="0" relativeHeight="251681792" behindDoc="0" locked="0" layoutInCell="1" allowOverlap="1" wp14:anchorId="7B586520" wp14:editId="7C9B43A9">
                 <wp:simplePos x="0" y="0"/>
                 <wp:positionH relativeFrom="margin">
                   <wp:align>left</wp:align>
@@ -5633,7 +5619,7 @@
                 </wp:positionV>
                 <wp:extent cx="6086475" cy="628650"/>
                 <wp:effectExtent l="0" t="0" r="28575" b="19050"/>
-                <wp:wrapNone/>
+                <wp:wrapTopAndBottom/>
                 <wp:docPr id="1074745662" name="Szövegdoboz 1"/>
                 <wp:cNvGraphicFramePr/>
                 <a:graphic xmlns:a="http://schemas.openxmlformats.org/drawingml/2006/main">
@@ -5858,7 +5844,7 @@
                     </w:p>
                   </w:txbxContent>
                 </v:textbox>
-                <w10:wrap anchorx="margin"/>
+                <w10:wrap type="topAndBottom" anchorx="margin"/>
               </v:roundrect>
             </w:pict>
           </mc:Fallback>
@@ -5866,7 +5852,6 @@
       </w:r>
     </w:p>
     <w:p/>
-    <w:p/>
     <w:p>
       <w:r>
         <w:rPr>
@@ -5907,7 +5892,7 @@
         <mc:AlternateContent>
           <mc:Choice Requires="wps">
             <w:drawing>
-              <wp:anchor distT="0" distB="0" distL="114300" distR="114300" simplePos="0" relativeHeight="251683840" behindDoc="0" locked="0" layoutInCell="1" allowOverlap="1" wp14:anchorId="0D441462" wp14:editId="11A31D75">
+              <wp:anchor distT="0" distB="0" distL="114300" distR="114300" simplePos="0" relativeHeight="251683840" behindDoc="0" locked="0" layoutInCell="1" allowOverlap="1" wp14:anchorId="0D441462" wp14:editId="6B7F952A">
                 <wp:simplePos x="0" y="0"/>
                 <wp:positionH relativeFrom="margin">
                   <wp:align>left</wp:align>
@@ -5917,7 +5902,7 @@
                 </wp:positionV>
                 <wp:extent cx="6086475" cy="361950"/>
                 <wp:effectExtent l="0" t="0" r="28575" b="19050"/>
-                <wp:wrapNone/>
+                <wp:wrapTopAndBottom/>
                 <wp:docPr id="1152427900" name="Szövegdoboz 1"/>
                 <wp:cNvGraphicFramePr/>
                 <a:graphic xmlns:a="http://schemas.openxmlformats.org/drawingml/2006/main">
@@ -6040,7 +6025,7 @@
                     </w:p>
                   </w:txbxContent>
                 </v:textbox>
-                <w10:wrap anchorx="margin"/>
+                <w10:wrap type="topAndBottom" anchorx="margin"/>
               </v:roundrect>
             </w:pict>
           </mc:Fallback>
@@ -6140,7 +6125,7 @@
         <mc:AlternateContent>
           <mc:Choice Requires="wps">
             <w:drawing>
-              <wp:anchor distT="0" distB="0" distL="114300" distR="114300" simplePos="0" relativeHeight="251685888" behindDoc="0" locked="0" layoutInCell="1" allowOverlap="1" wp14:anchorId="634F1199" wp14:editId="40FFBEA2">
+              <wp:anchor distT="0" distB="0" distL="114300" distR="114300" simplePos="0" relativeHeight="251685888" behindDoc="0" locked="0" layoutInCell="1" allowOverlap="1" wp14:anchorId="634F1199" wp14:editId="188A6652">
                 <wp:simplePos x="0" y="0"/>
                 <wp:positionH relativeFrom="margin">
                   <wp:align>left</wp:align>
@@ -6150,7 +6135,7 @@
                 </wp:positionV>
                 <wp:extent cx="6086475" cy="342900"/>
                 <wp:effectExtent l="0" t="0" r="28575" b="19050"/>
-                <wp:wrapNone/>
+                <wp:wrapTopAndBottom/>
                 <wp:docPr id="1625715149" name="Szövegdoboz 1"/>
                 <wp:cNvGraphicFramePr/>
                 <a:graphic xmlns:a="http://schemas.openxmlformats.org/drawingml/2006/main">
@@ -6283,7 +6268,7 @@
                     </w:p>
                   </w:txbxContent>
                 </v:textbox>
-                <w10:wrap anchorx="margin"/>
+                <w10:wrap type="topAndBottom" anchorx="margin"/>
               </v:roundrect>
             </w:pict>
           </mc:Fallback>
@@ -6293,7 +6278,6 @@
     <w:p/>
     <w:p>
       <w:r>
-        <w:lastRenderedPageBreak/>
         <w:t xml:space="preserve">Minden új kamera </w:t>
       </w:r>
       <w:proofErr w:type="spellStart"/>
@@ -6313,7 +6297,6 @@
         <w:t>-koordinátákra, és továbbadja a vizualizációs komponenseknek.</w:t>
       </w:r>
     </w:p>
-    <w:p/>
     <w:p>
       <w:r>
         <w:rPr>
@@ -6323,7 +6306,7 @@
         <mc:AlternateContent>
           <mc:Choice Requires="wps">
             <w:drawing>
-              <wp:anchor distT="0" distB="0" distL="114300" distR="114300" simplePos="0" relativeHeight="251687936" behindDoc="0" locked="0" layoutInCell="1" allowOverlap="1" wp14:anchorId="0A6FED84" wp14:editId="09070009">
+              <wp:anchor distT="0" distB="0" distL="114300" distR="114300" simplePos="0" relativeHeight="251687936" behindDoc="0" locked="0" layoutInCell="1" allowOverlap="1" wp14:anchorId="0A6FED84" wp14:editId="10840739">
                 <wp:simplePos x="0" y="0"/>
                 <wp:positionH relativeFrom="margin">
                   <wp:align>left</wp:align>
@@ -6333,7 +6316,7 @@
                 </wp:positionV>
                 <wp:extent cx="5267325" cy="276225"/>
                 <wp:effectExtent l="0" t="0" r="28575" b="28575"/>
-                <wp:wrapNone/>
+                <wp:wrapTopAndBottom/>
                 <wp:docPr id="1080029896" name="Szövegdoboz 1"/>
                 <wp:cNvGraphicFramePr/>
                 <a:graphic xmlns:a="http://schemas.openxmlformats.org/drawingml/2006/main">
@@ -6456,7 +6439,7 @@
                     </w:p>
                   </w:txbxContent>
                 </v:textbox>
-                <w10:wrap anchorx="margin"/>
+                <w10:wrap type="topAndBottom" anchorx="margin"/>
               </v:roundrect>
             </w:pict>
           </mc:Fallback>
@@ -6466,6 +6449,7 @@
     <w:p/>
     <w:p>
       <w:r>
+        <w:lastRenderedPageBreak/>
         <w:t>K</w:t>
       </w:r>
       <w:r>
@@ -6495,7 +6479,7 @@
         <mc:AlternateContent>
           <mc:Choice Requires="wps">
             <w:drawing>
-              <wp:anchor distT="0" distB="0" distL="114300" distR="114300" simplePos="0" relativeHeight="251689984" behindDoc="0" locked="0" layoutInCell="1" allowOverlap="1" wp14:anchorId="279EA86E" wp14:editId="2ADF221E">
+              <wp:anchor distT="0" distB="0" distL="114300" distR="114300" simplePos="0" relativeHeight="251689984" behindDoc="0" locked="0" layoutInCell="1" allowOverlap="1" wp14:anchorId="279EA86E" wp14:editId="3415C85C">
                 <wp:simplePos x="0" y="0"/>
                 <wp:positionH relativeFrom="margin">
                   <wp:align>left</wp:align>
@@ -6505,7 +6489,7 @@
                 </wp:positionV>
                 <wp:extent cx="6086475" cy="266700"/>
                 <wp:effectExtent l="0" t="0" r="28575" b="19050"/>
-                <wp:wrapNone/>
+                <wp:wrapTopAndBottom/>
                 <wp:docPr id="1766717279" name="Szövegdoboz 1"/>
                 <wp:cNvGraphicFramePr/>
                 <a:graphic xmlns:a="http://schemas.openxmlformats.org/drawingml/2006/main">
@@ -6612,7 +6596,7 @@
                     </w:p>
                   </w:txbxContent>
                 </v:textbox>
-                <w10:wrap anchorx="margin"/>
+                <w10:wrap type="topAndBottom" anchorx="margin"/>
               </v:roundrect>
             </w:pict>
           </mc:Fallback>
@@ -6650,7 +6634,7 @@
         <mc:AlternateContent>
           <mc:Choice Requires="wps">
             <w:drawing>
-              <wp:anchor distT="0" distB="0" distL="114300" distR="114300" simplePos="0" relativeHeight="251692032" behindDoc="0" locked="0" layoutInCell="1" allowOverlap="1" wp14:anchorId="6A547872" wp14:editId="5F3310BD">
+              <wp:anchor distT="0" distB="0" distL="114300" distR="114300" simplePos="0" relativeHeight="251692032" behindDoc="0" locked="0" layoutInCell="1" allowOverlap="1" wp14:anchorId="6A547872" wp14:editId="42B4432B">
                 <wp:simplePos x="0" y="0"/>
                 <wp:positionH relativeFrom="margin">
                   <wp:align>left</wp:align>
@@ -6660,7 +6644,7 @@
                 </wp:positionV>
                 <wp:extent cx="6086475" cy="276225"/>
                 <wp:effectExtent l="0" t="0" r="28575" b="28575"/>
-                <wp:wrapNone/>
+                <wp:wrapTopAndBottom/>
                 <wp:docPr id="1838122641" name="Szövegdoboz 1"/>
                 <wp:cNvGraphicFramePr/>
                 <a:graphic xmlns:a="http://schemas.openxmlformats.org/drawingml/2006/main">
@@ -6809,7 +6793,7 @@
                     </w:p>
                   </w:txbxContent>
                 </v:textbox>
-                <w10:wrap anchorx="margin"/>
+                <w10:wrap type="topAndBottom" anchorx="margin"/>
               </v:roundrect>
             </w:pict>
           </mc:Fallback>
@@ -6831,7 +6815,7 @@
         <mc:AlternateContent>
           <mc:Choice Requires="wps">
             <w:drawing>
-              <wp:anchor distT="0" distB="0" distL="114300" distR="114300" simplePos="0" relativeHeight="251694080" behindDoc="0" locked="0" layoutInCell="1" allowOverlap="1" wp14:anchorId="1BC0FBDD" wp14:editId="0DAD186B">
+              <wp:anchor distT="0" distB="0" distL="114300" distR="114300" simplePos="0" relativeHeight="251694080" behindDoc="0" locked="0" layoutInCell="1" allowOverlap="1" wp14:anchorId="1BC0FBDD" wp14:editId="1881A8FB">
                 <wp:simplePos x="0" y="0"/>
                 <wp:positionH relativeFrom="margin">
                   <wp:align>left</wp:align>
@@ -6841,7 +6825,7 @@
                 </wp:positionV>
                 <wp:extent cx="6086475" cy="333375"/>
                 <wp:effectExtent l="0" t="0" r="28575" b="28575"/>
-                <wp:wrapNone/>
+                <wp:wrapTopAndBottom/>
                 <wp:docPr id="750939151" name="Szövegdoboz 1"/>
                 <wp:cNvGraphicFramePr/>
                 <a:graphic xmlns:a="http://schemas.openxmlformats.org/drawingml/2006/main">
@@ -6980,7 +6964,7 @@
                     </w:p>
                   </w:txbxContent>
                 </v:textbox>
-                <w10:wrap anchorx="margin"/>
+                <w10:wrap type="topAndBottom" anchorx="margin"/>
               </v:roundrect>
             </w:pict>
           </mc:Fallback>
@@ -7018,7 +7002,7 @@
         <mc:AlternateContent>
           <mc:Choice Requires="wps">
             <w:drawing>
-              <wp:anchor distT="0" distB="0" distL="114300" distR="114300" simplePos="0" relativeHeight="251696128" behindDoc="0" locked="0" layoutInCell="1" allowOverlap="1" wp14:anchorId="7C12DF3F" wp14:editId="1EC61C44">
+              <wp:anchor distT="0" distB="0" distL="114300" distR="114300" simplePos="0" relativeHeight="251696128" behindDoc="0" locked="0" layoutInCell="1" allowOverlap="1" wp14:anchorId="7C12DF3F" wp14:editId="413C6F4A">
                 <wp:simplePos x="0" y="0"/>
                 <wp:positionH relativeFrom="margin">
                   <wp:align>left</wp:align>
@@ -7028,7 +7012,7 @@
                 </wp:positionV>
                 <wp:extent cx="6086475" cy="381000"/>
                 <wp:effectExtent l="0" t="0" r="28575" b="19050"/>
-                <wp:wrapNone/>
+                <wp:wrapTopAndBottom/>
                 <wp:docPr id="1750443191" name="Szövegdoboz 1"/>
                 <wp:cNvGraphicFramePr/>
                 <a:graphic xmlns:a="http://schemas.openxmlformats.org/drawingml/2006/main">
@@ -7177,7 +7161,7 @@
                     </w:p>
                   </w:txbxContent>
                 </v:textbox>
-                <w10:wrap anchorx="margin"/>
+                <w10:wrap type="topAndBottom" anchorx="margin"/>
               </v:roundrect>
             </w:pict>
           </mc:Fallback>
@@ -7208,7 +7192,7 @@
         <mc:AlternateContent>
           <mc:Choice Requires="wps">
             <w:drawing>
-              <wp:anchor distT="0" distB="0" distL="114300" distR="114300" simplePos="0" relativeHeight="251698176" behindDoc="0" locked="0" layoutInCell="1" allowOverlap="1" wp14:anchorId="75BB403A" wp14:editId="69A5E3EA">
+              <wp:anchor distT="0" distB="0" distL="114300" distR="114300" simplePos="0" relativeHeight="251698176" behindDoc="0" locked="0" layoutInCell="1" allowOverlap="1" wp14:anchorId="75BB403A" wp14:editId="46863603">
                 <wp:simplePos x="0" y="0"/>
                 <wp:positionH relativeFrom="margin">
                   <wp:align>left</wp:align>
@@ -7218,7 +7202,7 @@
                 </wp:positionV>
                 <wp:extent cx="6086475" cy="495300"/>
                 <wp:effectExtent l="0" t="0" r="28575" b="19050"/>
-                <wp:wrapNone/>
+                <wp:wrapTopAndBottom/>
                 <wp:docPr id="1036267530" name="Szövegdoboz 1"/>
                 <wp:cNvGraphicFramePr/>
                 <a:graphic xmlns:a="http://schemas.openxmlformats.org/drawingml/2006/main">
@@ -7373,7 +7357,7 @@
                     </w:p>
                   </w:txbxContent>
                 </v:textbox>
-                <w10:wrap anchorx="margin"/>
+                <w10:wrap type="topAndBottom" anchorx="margin"/>
               </v:roundrect>
             </w:pict>
           </mc:Fallback>
@@ -7389,16 +7373,7 @@
       </w:pPr>
     </w:p>
     <w:p>
-      <w:pPr>
-        <w:rPr>
-          <w:rFonts w:ascii="Lucida Console" w:hAnsi="Lucida Console"/>
-          <w:sz w:val="20"/>
-        </w:rPr>
-      </w:pPr>
-    </w:p>
-    <w:p>
-      <w:r>
-        <w:lastRenderedPageBreak/>
+      <w:r>
         <w:t>A detektált papírsarkokat vizuálisan, színes pontokkal bejelöli a textúrán, fejlesztői ellenőrzés céljából.</w:t>
       </w:r>
     </w:p>
@@ -7422,10 +7397,11 @@
           <w:noProof/>
           <w14:ligatures w14:val="standardContextual"/>
         </w:rPr>
+        <w:lastRenderedPageBreak/>
         <mc:AlternateContent>
           <mc:Choice Requires="wps">
             <w:drawing>
-              <wp:anchor distT="0" distB="0" distL="114300" distR="114300" simplePos="0" relativeHeight="251700224" behindDoc="0" locked="0" layoutInCell="1" allowOverlap="1" wp14:anchorId="59B2C385" wp14:editId="67C4AEE0">
+              <wp:anchor distT="0" distB="0" distL="114300" distR="114300" simplePos="0" relativeHeight="251700224" behindDoc="0" locked="0" layoutInCell="1" allowOverlap="1" wp14:anchorId="59B2C385" wp14:editId="25D2D98C">
                 <wp:simplePos x="0" y="0"/>
                 <wp:positionH relativeFrom="margin">
                   <wp:align>left</wp:align>
@@ -7435,7 +7411,7 @@
                 </wp:positionV>
                 <wp:extent cx="6086475" cy="295275"/>
                 <wp:effectExtent l="0" t="0" r="28575" b="28575"/>
-                <wp:wrapNone/>
+                <wp:wrapTopAndBottom/>
                 <wp:docPr id="498293949" name="Szövegdoboz 1"/>
                 <wp:cNvGraphicFramePr/>
                 <a:graphic xmlns:a="http://schemas.openxmlformats.org/drawingml/2006/main">
@@ -7558,7 +7534,7 @@
                     </w:p>
                   </w:txbxContent>
                 </v:textbox>
-                <w10:wrap anchorx="margin"/>
+                <w10:wrap type="topAndBottom" anchorx="margin"/>
               </v:roundrect>
             </w:pict>
           </mc:Fallback>
@@ -7604,7 +7580,7 @@
         <mc:AlternateContent>
           <mc:Choice Requires="wps">
             <w:drawing>
-              <wp:anchor distT="0" distB="0" distL="114300" distR="114300" simplePos="0" relativeHeight="251702272" behindDoc="0" locked="0" layoutInCell="1" allowOverlap="1" wp14:anchorId="21D28B7E" wp14:editId="0E30AC7E">
+              <wp:anchor distT="0" distB="0" distL="114300" distR="114300" simplePos="0" relativeHeight="251702272" behindDoc="0" locked="0" layoutInCell="1" allowOverlap="1" wp14:anchorId="21D28B7E" wp14:editId="24F09C23">
                 <wp:simplePos x="0" y="0"/>
                 <wp:positionH relativeFrom="margin">
                   <wp:align>left</wp:align>
@@ -7614,7 +7590,7 @@
                 </wp:positionV>
                 <wp:extent cx="6086475" cy="314325"/>
                 <wp:effectExtent l="0" t="0" r="28575" b="28575"/>
-                <wp:wrapNone/>
+                <wp:wrapTopAndBottom/>
                 <wp:docPr id="1033504886" name="Szövegdoboz 1"/>
                 <wp:cNvGraphicFramePr/>
                 <a:graphic xmlns:a="http://schemas.openxmlformats.org/drawingml/2006/main">
@@ -7721,7 +7697,7 @@
                     </w:p>
                   </w:txbxContent>
                 </v:textbox>
-                <w10:wrap anchorx="margin"/>
+                <w10:wrap type="topAndBottom" anchorx="margin"/>
               </v:roundrect>
             </w:pict>
           </mc:Fallback>
@@ -7759,7 +7735,7 @@
         <mc:AlternateContent>
           <mc:Choice Requires="wps">
             <w:drawing>
-              <wp:anchor distT="0" distB="0" distL="114300" distR="114300" simplePos="0" relativeHeight="251704320" behindDoc="0" locked="0" layoutInCell="1" allowOverlap="1" wp14:anchorId="401ACF41" wp14:editId="331C67CE">
+              <wp:anchor distT="0" distB="0" distL="114300" distR="114300" simplePos="0" relativeHeight="251704320" behindDoc="0" locked="0" layoutInCell="1" allowOverlap="1" wp14:anchorId="401ACF41" wp14:editId="3DA2C11C">
                 <wp:simplePos x="0" y="0"/>
                 <wp:positionH relativeFrom="margin">
                   <wp:align>left</wp:align>
@@ -7769,7 +7745,7 @@
                 </wp:positionV>
                 <wp:extent cx="6086475" cy="304800"/>
                 <wp:effectExtent l="0" t="0" r="28575" b="19050"/>
-                <wp:wrapNone/>
+                <wp:wrapTopAndBottom/>
                 <wp:docPr id="299906940" name="Szövegdoboz 1"/>
                 <wp:cNvGraphicFramePr/>
                 <a:graphic xmlns:a="http://schemas.openxmlformats.org/drawingml/2006/main">
@@ -7892,7 +7868,7 @@
                     </w:p>
                   </w:txbxContent>
                 </v:textbox>
-                <w10:wrap anchorx="margin"/>
+                <w10:wrap type="topAndBottom" anchorx="margin"/>
               </v:roundrect>
             </w:pict>
           </mc:Fallback>
@@ -7930,7 +7906,7 @@
         <mc:AlternateContent>
           <mc:Choice Requires="wps">
             <w:drawing>
-              <wp:anchor distT="0" distB="0" distL="114300" distR="114300" simplePos="0" relativeHeight="251706368" behindDoc="0" locked="0" layoutInCell="1" allowOverlap="1" wp14:anchorId="0D145ABD" wp14:editId="18783D40">
+              <wp:anchor distT="0" distB="0" distL="114300" distR="114300" simplePos="0" relativeHeight="251706368" behindDoc="0" locked="0" layoutInCell="1" allowOverlap="1" wp14:anchorId="0D145ABD" wp14:editId="27D71335">
                 <wp:simplePos x="0" y="0"/>
                 <wp:positionH relativeFrom="margin">
                   <wp:align>left</wp:align>
@@ -7940,7 +7916,7 @@
                 </wp:positionV>
                 <wp:extent cx="6086475" cy="314325"/>
                 <wp:effectExtent l="0" t="0" r="28575" b="28575"/>
-                <wp:wrapNone/>
+                <wp:wrapTopAndBottom/>
                 <wp:docPr id="1658697542" name="Szövegdoboz 1"/>
                 <wp:cNvGraphicFramePr/>
                 <a:graphic xmlns:a="http://schemas.openxmlformats.org/drawingml/2006/main">
@@ -8063,7 +8039,7 @@
                     </w:p>
                   </w:txbxContent>
                 </v:textbox>
-                <w10:wrap anchorx="margin"/>
+                <w10:wrap type="topAndBottom" anchorx="margin"/>
               </v:roundrect>
             </w:pict>
           </mc:Fallback>
@@ -8085,7 +8061,7 @@
         <mc:AlternateContent>
           <mc:Choice Requires="wps">
             <w:drawing>
-              <wp:anchor distT="0" distB="0" distL="114300" distR="114300" simplePos="0" relativeHeight="251708416" behindDoc="0" locked="0" layoutInCell="1" allowOverlap="1" wp14:anchorId="3A6C3363" wp14:editId="23DCDFC6">
+              <wp:anchor distT="0" distB="0" distL="114300" distR="114300" simplePos="0" relativeHeight="251708416" behindDoc="0" locked="0" layoutInCell="1" allowOverlap="1" wp14:anchorId="3A6C3363" wp14:editId="0108AF66">
                 <wp:simplePos x="0" y="0"/>
                 <wp:positionH relativeFrom="margin">
                   <wp:align>left</wp:align>
@@ -8095,7 +8071,7 @@
                 </wp:positionV>
                 <wp:extent cx="6086475" cy="333375"/>
                 <wp:effectExtent l="0" t="0" r="28575" b="28575"/>
-                <wp:wrapNone/>
+                <wp:wrapTopAndBottom/>
                 <wp:docPr id="17050927" name="Szövegdoboz 1"/>
                 <wp:cNvGraphicFramePr/>
                 <a:graphic xmlns:a="http://schemas.openxmlformats.org/drawingml/2006/main">
@@ -8234,7 +8210,7 @@
                     </w:p>
                   </w:txbxContent>
                 </v:textbox>
-                <w10:wrap anchorx="margin"/>
+                <w10:wrap type="topAndBottom" anchorx="margin"/>
               </v:roundrect>
             </w:pict>
           </mc:Fallback>
@@ -8280,7 +8256,7 @@
         <mc:AlternateContent>
           <mc:Choice Requires="wps">
             <w:drawing>
-              <wp:anchor distT="0" distB="0" distL="114300" distR="114300" simplePos="0" relativeHeight="251710464" behindDoc="0" locked="0" layoutInCell="1" allowOverlap="1" wp14:anchorId="55D850DD" wp14:editId="36579960">
+              <wp:anchor distT="0" distB="0" distL="114300" distR="114300" simplePos="0" relativeHeight="251710464" behindDoc="0" locked="0" layoutInCell="1" allowOverlap="1" wp14:anchorId="55D850DD" wp14:editId="453D990C">
                 <wp:simplePos x="0" y="0"/>
                 <wp:positionH relativeFrom="margin">
                   <wp:align>left</wp:align>
@@ -8290,7 +8266,7 @@
                 </wp:positionV>
                 <wp:extent cx="6086475" cy="257175"/>
                 <wp:effectExtent l="0" t="0" r="28575" b="28575"/>
-                <wp:wrapNone/>
+                <wp:wrapTopAndBottom/>
                 <wp:docPr id="541036886" name="Szövegdoboz 1"/>
                 <wp:cNvGraphicFramePr/>
                 <a:graphic xmlns:a="http://schemas.openxmlformats.org/drawingml/2006/main">
@@ -8429,7 +8405,7 @@
                     </w:p>
                   </w:txbxContent>
                 </v:textbox>
-                <w10:wrap anchorx="margin"/>
+                <w10:wrap type="topAndBottom" anchorx="margin"/>
               </v:roundrect>
             </w:pict>
           </mc:Fallback>
@@ -8439,6 +8415,7 @@
     <w:p/>
     <w:p>
       <w:r>
+        <w:lastRenderedPageBreak/>
         <w:t>Két világpozíció között húz meg egy élvonalat</w:t>
       </w:r>
       <w:r>
@@ -8464,7 +8441,7 @@
         <mc:AlternateContent>
           <mc:Choice Requires="wps">
             <w:drawing>
-              <wp:anchor distT="0" distB="0" distL="114300" distR="114300" simplePos="0" relativeHeight="251712512" behindDoc="0" locked="0" layoutInCell="1" allowOverlap="1" wp14:anchorId="0ADE186F" wp14:editId="4BCCE912">
+              <wp:anchor distT="0" distB="0" distL="114300" distR="114300" simplePos="0" relativeHeight="251712512" behindDoc="0" locked="0" layoutInCell="1" allowOverlap="1" wp14:anchorId="0ADE186F" wp14:editId="672535A7">
                 <wp:simplePos x="0" y="0"/>
                 <wp:positionH relativeFrom="margin">
                   <wp:align>left</wp:align>
@@ -8474,7 +8451,7 @@
                 </wp:positionV>
                 <wp:extent cx="6086475" cy="276225"/>
                 <wp:effectExtent l="0" t="0" r="28575" b="28575"/>
-                <wp:wrapNone/>
+                <wp:wrapTopAndBottom/>
                 <wp:docPr id="1318639454" name="Szövegdoboz 1"/>
                 <wp:cNvGraphicFramePr/>
                 <a:graphic xmlns:a="http://schemas.openxmlformats.org/drawingml/2006/main">
@@ -8597,7 +8574,7 @@
                     </w:p>
                   </w:txbxContent>
                 </v:textbox>
-                <w10:wrap anchorx="margin"/>
+                <w10:wrap type="topAndBottom" anchorx="margin"/>
               </v:roundrect>
             </w:pict>
           </mc:Fallback>
@@ -8643,7 +8620,7 @@
         <mc:AlternateContent>
           <mc:Choice Requires="wps">
             <w:drawing>
-              <wp:anchor distT="0" distB="0" distL="114300" distR="114300" simplePos="0" relativeHeight="251714560" behindDoc="0" locked="0" layoutInCell="1" allowOverlap="1" wp14:anchorId="66A8E8D9" wp14:editId="43CF1482">
+              <wp:anchor distT="0" distB="0" distL="114300" distR="114300" simplePos="0" relativeHeight="251714560" behindDoc="0" locked="0" layoutInCell="1" allowOverlap="1" wp14:anchorId="66A8E8D9" wp14:editId="19883A3C">
                 <wp:simplePos x="0" y="0"/>
                 <wp:positionH relativeFrom="margin">
                   <wp:align>left</wp:align>
@@ -8653,7 +8630,7 @@
                 </wp:positionV>
                 <wp:extent cx="6086475" cy="295275"/>
                 <wp:effectExtent l="0" t="0" r="28575" b="28575"/>
-                <wp:wrapNone/>
+                <wp:wrapTopAndBottom/>
                 <wp:docPr id="1960869929" name="Szövegdoboz 1"/>
                 <wp:cNvGraphicFramePr/>
                 <a:graphic xmlns:a="http://schemas.openxmlformats.org/drawingml/2006/main">
@@ -8776,7 +8753,7 @@
                     </w:p>
                   </w:txbxContent>
                 </v:textbox>
-                <w10:wrap anchorx="margin"/>
+                <w10:wrap type="topAndBottom" anchorx="margin"/>
               </v:roundrect>
             </w:pict>
           </mc:Fallback>
@@ -8828,7 +8805,7 @@
         <mc:AlternateContent>
           <mc:Choice Requires="wps">
             <w:drawing>
-              <wp:anchor distT="0" distB="0" distL="114300" distR="114300" simplePos="0" relativeHeight="251716608" behindDoc="0" locked="0" layoutInCell="1" allowOverlap="1" wp14:anchorId="1EBE32CD" wp14:editId="415CC67C">
+              <wp:anchor distT="0" distB="0" distL="114300" distR="114300" simplePos="0" relativeHeight="251716608" behindDoc="0" locked="0" layoutInCell="1" allowOverlap="1" wp14:anchorId="1EBE32CD" wp14:editId="1A2EDF39">
                 <wp:simplePos x="0" y="0"/>
                 <wp:positionH relativeFrom="margin">
                   <wp:align>left</wp:align>
@@ -8838,7 +8815,7 @@
                 </wp:positionV>
                 <wp:extent cx="6086475" cy="485775"/>
                 <wp:effectExtent l="0" t="0" r="28575" b="28575"/>
-                <wp:wrapNone/>
+                <wp:wrapTopAndBottom/>
                 <wp:docPr id="1659434289" name="Szövegdoboz 1"/>
                 <wp:cNvGraphicFramePr/>
                 <a:graphic xmlns:a="http://schemas.openxmlformats.org/drawingml/2006/main">
@@ -9009,7 +8986,7 @@
                     </w:p>
                   </w:txbxContent>
                 </v:textbox>
-                <w10:wrap anchorx="margin"/>
+                <w10:wrap type="topAndBottom" anchorx="margin"/>
               </v:roundrect>
             </w:pict>
           </mc:Fallback>
@@ -9025,14 +9002,6 @@
       </w:pPr>
     </w:p>
     <w:p>
-      <w:pPr>
-        <w:rPr>
-          <w:rFonts w:ascii="Lucida Console" w:hAnsi="Lucida Console"/>
-          <w:sz w:val="20"/>
-        </w:rPr>
-      </w:pPr>
-    </w:p>
-    <w:p>
       <w:r>
         <w:t xml:space="preserve">Kiszámítja és kiírja a kamera kép négy sarkának </w:t>
       </w:r>
@@ -9065,7 +9034,7 @@
         <mc:AlternateContent>
           <mc:Choice Requires="wps">
             <w:drawing>
-              <wp:anchor distT="0" distB="0" distL="114300" distR="114300" simplePos="0" relativeHeight="251718656" behindDoc="0" locked="0" layoutInCell="1" allowOverlap="1" wp14:anchorId="44CE1A76" wp14:editId="06C943B5">
+              <wp:anchor distT="0" distB="0" distL="114300" distR="114300" simplePos="0" relativeHeight="251718656" behindDoc="0" locked="0" layoutInCell="1" allowOverlap="1" wp14:anchorId="44CE1A76" wp14:editId="133655DE">
                 <wp:simplePos x="0" y="0"/>
                 <wp:positionH relativeFrom="margin">
                   <wp:align>left</wp:align>
@@ -9075,7 +9044,7 @@
                 </wp:positionV>
                 <wp:extent cx="6086475" cy="504825"/>
                 <wp:effectExtent l="0" t="0" r="28575" b="28575"/>
-                <wp:wrapNone/>
+                <wp:wrapTopAndBottom/>
                 <wp:docPr id="1973896996" name="Szövegdoboz 1"/>
                 <wp:cNvGraphicFramePr/>
                 <a:graphic xmlns:a="http://schemas.openxmlformats.org/drawingml/2006/main">
@@ -9246,7 +9215,7 @@
                     </w:p>
                   </w:txbxContent>
                 </v:textbox>
-                <w10:wrap anchorx="margin"/>
+                <w10:wrap type="topAndBottom" anchorx="margin"/>
               </v:roundrect>
             </w:pict>
           </mc:Fallback>
@@ -9254,7 +9223,6 @@
       </w:r>
     </w:p>
     <w:p/>
-    <w:p/>
     <w:p>
       <w:r>
         <w:t xml:space="preserve">A kamera kép sarkait </w:t>
@@ -9293,7 +9261,7 @@
         <mc:AlternateContent>
           <mc:Choice Requires="wps">
             <w:drawing>
-              <wp:anchor distT="0" distB="0" distL="114300" distR="114300" simplePos="0" relativeHeight="251720704" behindDoc="0" locked="0" layoutInCell="1" allowOverlap="1" wp14:anchorId="4D00AB0A" wp14:editId="4C314013">
+              <wp:anchor distT="0" distB="0" distL="114300" distR="114300" simplePos="0" relativeHeight="251720704" behindDoc="0" locked="0" layoutInCell="1" allowOverlap="1" wp14:anchorId="4D00AB0A" wp14:editId="2688D60E">
                 <wp:simplePos x="0" y="0"/>
                 <wp:positionH relativeFrom="margin">
                   <wp:align>left</wp:align>
@@ -9303,7 +9271,7 @@
                 </wp:positionV>
                 <wp:extent cx="6086475" cy="295275"/>
                 <wp:effectExtent l="0" t="0" r="28575" b="28575"/>
-                <wp:wrapNone/>
+                <wp:wrapTopAndBottom/>
                 <wp:docPr id="1060494085" name="Szövegdoboz 1"/>
                 <wp:cNvGraphicFramePr/>
                 <a:graphic xmlns:a="http://schemas.openxmlformats.org/drawingml/2006/main">
@@ -9426,7 +9394,7 @@
                     </w:p>
                   </w:txbxContent>
                 </v:textbox>
-                <w10:wrap anchorx="margin"/>
+                <w10:wrap type="topAndBottom" anchorx="margin"/>
               </v:roundrect>
             </w:pict>
           </mc:Fallback>
@@ -9464,7 +9432,7 @@
         <mc:AlternateContent>
           <mc:Choice Requires="wps">
             <w:drawing>
-              <wp:anchor distT="0" distB="0" distL="114300" distR="114300" simplePos="0" relativeHeight="251722752" behindDoc="0" locked="0" layoutInCell="1" allowOverlap="1" wp14:anchorId="127E0AAF" wp14:editId="38F10CFE">
+              <wp:anchor distT="0" distB="0" distL="114300" distR="114300" simplePos="0" relativeHeight="251722752" behindDoc="0" locked="0" layoutInCell="1" allowOverlap="1" wp14:anchorId="127E0AAF" wp14:editId="6A889799">
                 <wp:simplePos x="0" y="0"/>
                 <wp:positionH relativeFrom="margin">
                   <wp:align>left</wp:align>
@@ -9474,7 +9442,7 @@
                 </wp:positionV>
                 <wp:extent cx="6086475" cy="371475"/>
                 <wp:effectExtent l="0" t="0" r="28575" b="28575"/>
-                <wp:wrapNone/>
+                <wp:wrapTopAndBottom/>
                 <wp:docPr id="266765868" name="Szövegdoboz 1"/>
                 <wp:cNvGraphicFramePr/>
                 <a:graphic xmlns:a="http://schemas.openxmlformats.org/drawingml/2006/main">
@@ -9613,7 +9581,7 @@
                     </w:p>
                   </w:txbxContent>
                 </v:textbox>
-                <w10:wrap anchorx="margin"/>
+                <w10:wrap type="topAndBottom" anchorx="margin"/>
               </v:roundrect>
             </w:pict>
           </mc:Fallback>
@@ -9629,14 +9597,6 @@
       </w:pPr>
     </w:p>
     <w:p>
-      <w:pPr>
-        <w:rPr>
-          <w:rFonts w:ascii="Lucida Console" w:hAnsi="Lucida Console"/>
-          <w:sz w:val="20"/>
-        </w:rPr>
-      </w:pPr>
-    </w:p>
-    <w:p>
       <w:r>
         <w:t xml:space="preserve">A detektált papírsarkok </w:t>
       </w:r>
@@ -9668,7 +9628,7 @@
         <mc:AlternateContent>
           <mc:Choice Requires="wps">
             <w:drawing>
-              <wp:anchor distT="0" distB="0" distL="114300" distR="114300" simplePos="0" relativeHeight="251724800" behindDoc="0" locked="0" layoutInCell="1" allowOverlap="1" wp14:anchorId="37BA29DE" wp14:editId="32FF4A7F">
+              <wp:anchor distT="0" distB="0" distL="114300" distR="114300" simplePos="0" relativeHeight="251724800" behindDoc="0" locked="0" layoutInCell="1" allowOverlap="1" wp14:anchorId="37BA29DE" wp14:editId="152CB17C">
                 <wp:simplePos x="0" y="0"/>
                 <wp:positionH relativeFrom="margin">
                   <wp:align>left</wp:align>
@@ -9678,7 +9638,7 @@
                 </wp:positionV>
                 <wp:extent cx="6086475" cy="371475"/>
                 <wp:effectExtent l="0" t="0" r="28575" b="28575"/>
-                <wp:wrapNone/>
+                <wp:wrapTopAndBottom/>
                 <wp:docPr id="1041614606" name="Szövegdoboz 1"/>
                 <wp:cNvGraphicFramePr/>
                 <a:graphic xmlns:a="http://schemas.openxmlformats.org/drawingml/2006/main">
@@ -9801,7 +9761,7 @@
                     </w:p>
                   </w:txbxContent>
                 </v:textbox>
-                <w10:wrap anchorx="margin"/>
+                <w10:wrap type="topAndBottom" anchorx="margin"/>
               </v:roundrect>
             </w:pict>
           </mc:Fallback>
@@ -9831,7 +9791,7 @@
         <mc:AlternateContent>
           <mc:Choice Requires="wps">
             <w:drawing>
-              <wp:anchor distT="0" distB="0" distL="114300" distR="114300" simplePos="0" relativeHeight="251726848" behindDoc="0" locked="0" layoutInCell="1" allowOverlap="1" wp14:anchorId="129E6964" wp14:editId="241E359D">
+              <wp:anchor distT="0" distB="0" distL="114300" distR="114300" simplePos="0" relativeHeight="251726848" behindDoc="0" locked="0" layoutInCell="1" allowOverlap="1" wp14:anchorId="129E6964" wp14:editId="6EA1A0E9">
                 <wp:simplePos x="0" y="0"/>
                 <wp:positionH relativeFrom="margin">
                   <wp:align>left</wp:align>
@@ -9841,7 +9801,7 @@
                 </wp:positionV>
                 <wp:extent cx="6086475" cy="571500"/>
                 <wp:effectExtent l="0" t="0" r="28575" b="19050"/>
-                <wp:wrapNone/>
+                <wp:wrapTopAndBottom/>
                 <wp:docPr id="951919494" name="Szövegdoboz 1"/>
                 <wp:cNvGraphicFramePr/>
                 <a:graphic xmlns:a="http://schemas.openxmlformats.org/drawingml/2006/main">
@@ -10044,7 +10004,7 @@
                     </w:p>
                   </w:txbxContent>
                 </v:textbox>
-                <w10:wrap anchorx="margin"/>
+                <w10:wrap type="topAndBottom" anchorx="margin"/>
               </v:roundrect>
             </w:pict>
           </mc:Fallback>
@@ -10052,7 +10012,6 @@
       </w:r>
     </w:p>
     <w:p/>
-    <w:p/>
     <w:p>
       <w:r>
         <w:t xml:space="preserve">A papír detektálása után meghívható metódus, amely a képben található fekete vonalakat keresi, szűri, majd minden, a papírlapon belül eső vonalból </w:t>
@@ -10075,7 +10034,7 @@
         <mc:AlternateContent>
           <mc:Choice Requires="wps">
             <w:drawing>
-              <wp:anchor distT="0" distB="0" distL="114300" distR="114300" simplePos="0" relativeHeight="251728896" behindDoc="0" locked="0" layoutInCell="1" allowOverlap="1" wp14:anchorId="024F5DDE" wp14:editId="61EE5C3A">
+              <wp:anchor distT="0" distB="0" distL="114300" distR="114300" simplePos="0" relativeHeight="251728896" behindDoc="0" locked="0" layoutInCell="1" allowOverlap="1" wp14:anchorId="024F5DDE" wp14:editId="49A6F3B2">
                 <wp:simplePos x="0" y="0"/>
                 <wp:positionH relativeFrom="margin">
                   <wp:align>left</wp:align>
@@ -10085,7 +10044,7 @@
                 </wp:positionV>
                 <wp:extent cx="6086475" cy="390525"/>
                 <wp:effectExtent l="0" t="0" r="28575" b="28575"/>
-                <wp:wrapNone/>
+                <wp:wrapTopAndBottom/>
                 <wp:docPr id="857482220" name="Szövegdoboz 1"/>
                 <wp:cNvGraphicFramePr/>
                 <a:graphic xmlns:a="http://schemas.openxmlformats.org/drawingml/2006/main">
@@ -10224,7 +10183,7 @@
                     </w:p>
                   </w:txbxContent>
                 </v:textbox>
-                <w10:wrap anchorx="margin"/>
+                <w10:wrap type="topAndBottom" anchorx="margin"/>
               </v:roundrect>
             </w:pict>
           </mc:Fallback>
@@ -10246,14 +10205,6 @@
         </w:tabs>
         <w:ind w:firstLine="0"/>
       </w:pPr>
-    </w:p>
-    <w:p>
-      <w:pPr>
-        <w:tabs>
-          <w:tab w:val="left" w:pos="1155"/>
-        </w:tabs>
-        <w:ind w:firstLine="0"/>
-      </w:pPr>
       <w:r>
         <w:t xml:space="preserve">A </w:t>
       </w:r>
@@ -10275,7 +10226,7 @@
         <mc:AlternateContent>
           <mc:Choice Requires="wps">
             <w:drawing>
-              <wp:anchor distT="0" distB="0" distL="114300" distR="114300" simplePos="0" relativeHeight="251730944" behindDoc="0" locked="0" layoutInCell="1" allowOverlap="1" wp14:anchorId="721E2CFB" wp14:editId="2A50341D">
+              <wp:anchor distT="0" distB="0" distL="114300" distR="114300" simplePos="0" relativeHeight="251730944" behindDoc="0" locked="0" layoutInCell="1" allowOverlap="1" wp14:anchorId="721E2CFB" wp14:editId="24DFC09E">
                 <wp:simplePos x="0" y="0"/>
                 <wp:positionH relativeFrom="margin">
                   <wp:align>left</wp:align>
@@ -10285,7 +10236,7 @@
                 </wp:positionV>
                 <wp:extent cx="6086475" cy="342900"/>
                 <wp:effectExtent l="0" t="0" r="28575" b="19050"/>
-                <wp:wrapNone/>
+                <wp:wrapTopAndBottom/>
                 <wp:docPr id="1534683890" name="Szövegdoboz 1"/>
                 <wp:cNvGraphicFramePr/>
                 <a:graphic xmlns:a="http://schemas.openxmlformats.org/drawingml/2006/main">
@@ -10408,7 +10359,7 @@
                     </w:p>
                   </w:txbxContent>
                 </v:textbox>
-                <w10:wrap anchorx="margin"/>
+                <w10:wrap type="topAndBottom" anchorx="margin"/>
               </v:roundrect>
             </w:pict>
           </mc:Fallback>
@@ -10449,7 +10400,7 @@
         <mc:AlternateContent>
           <mc:Choice Requires="wps">
             <w:drawing>
-              <wp:anchor distT="0" distB="0" distL="114300" distR="114300" simplePos="0" relativeHeight="251732992" behindDoc="0" locked="0" layoutInCell="1" allowOverlap="1" wp14:anchorId="56841685" wp14:editId="7AEF564D">
+              <wp:anchor distT="0" distB="0" distL="114300" distR="114300" simplePos="0" relativeHeight="251732992" behindDoc="0" locked="0" layoutInCell="1" allowOverlap="1" wp14:anchorId="56841685" wp14:editId="36ED35C8">
                 <wp:simplePos x="0" y="0"/>
                 <wp:positionH relativeFrom="margin">
                   <wp:align>left</wp:align>
@@ -10459,7 +10410,7 @@
                 </wp:positionV>
                 <wp:extent cx="6086475" cy="304800"/>
                 <wp:effectExtent l="0" t="0" r="28575" b="19050"/>
-                <wp:wrapNone/>
+                <wp:wrapTopAndBottom/>
                 <wp:docPr id="2117562947" name="Szövegdoboz 1"/>
                 <wp:cNvGraphicFramePr/>
                 <a:graphic xmlns:a="http://schemas.openxmlformats.org/drawingml/2006/main">
@@ -10582,7 +10533,7 @@
                     </w:p>
                   </w:txbxContent>
                 </v:textbox>
-                <w10:wrap anchorx="margin"/>
+                <w10:wrap type="topAndBottom" anchorx="margin"/>
               </v:roundrect>
             </w:pict>
           </mc:Fallback>
@@ -10635,7 +10586,7 @@
         <mc:AlternateContent>
           <mc:Choice Requires="wps">
             <w:drawing>
-              <wp:anchor distT="0" distB="0" distL="114300" distR="114300" simplePos="0" relativeHeight="251735040" behindDoc="0" locked="0" layoutInCell="1" allowOverlap="1" wp14:anchorId="0090A513" wp14:editId="3EDA2641">
+              <wp:anchor distT="0" distB="0" distL="114300" distR="114300" simplePos="0" relativeHeight="251735040" behindDoc="0" locked="0" layoutInCell="1" allowOverlap="1" wp14:anchorId="0090A513" wp14:editId="4534FEF7">
                 <wp:simplePos x="0" y="0"/>
                 <wp:positionH relativeFrom="margin">
                   <wp:align>left</wp:align>
@@ -10645,7 +10596,7 @@
                 </wp:positionV>
                 <wp:extent cx="6086475" cy="504825"/>
                 <wp:effectExtent l="0" t="0" r="28575" b="28575"/>
-                <wp:wrapNone/>
+                <wp:wrapTopAndBottom/>
                 <wp:docPr id="670459471" name="Szövegdoboz 1"/>
                 <wp:cNvGraphicFramePr/>
                 <a:graphic xmlns:a="http://schemas.openxmlformats.org/drawingml/2006/main">
@@ -10816,7 +10767,7 @@
                     </w:p>
                   </w:txbxContent>
                 </v:textbox>
-                <w10:wrap anchorx="margin"/>
+                <w10:wrap type="topAndBottom" anchorx="margin"/>
               </v:roundrect>
             </w:pict>
           </mc:Fallback>
@@ -10824,7 +10775,6 @@
       </w:r>
     </w:p>
     <w:p/>
-    <w:p/>
     <w:p>
       <w:pPr>
         <w:ind w:firstLine="0"/>
@@ -10884,7 +10834,7 @@
         <mc:AlternateContent>
           <mc:Choice Requires="wps">
             <w:drawing>
-              <wp:anchor distT="0" distB="0" distL="114300" distR="114300" simplePos="0" relativeHeight="251737088" behindDoc="0" locked="0" layoutInCell="1" allowOverlap="1" wp14:anchorId="7BCF73F6" wp14:editId="428B7A27">
+              <wp:anchor distT="0" distB="0" distL="114300" distR="114300" simplePos="0" relativeHeight="251737088" behindDoc="0" locked="0" layoutInCell="1" allowOverlap="1" wp14:anchorId="7BCF73F6" wp14:editId="1D26243F">
                 <wp:simplePos x="0" y="0"/>
                 <wp:positionH relativeFrom="margin">
                   <wp:align>left</wp:align>
@@ -10894,7 +10844,7 @@
                 </wp:positionV>
                 <wp:extent cx="6086475" cy="247650"/>
                 <wp:effectExtent l="0" t="0" r="28575" b="19050"/>
-                <wp:wrapNone/>
+                <wp:wrapTopAndBottom/>
                 <wp:docPr id="322565867" name="Szövegdoboz 1"/>
                 <wp:cNvGraphicFramePr/>
                 <a:graphic xmlns:a="http://schemas.openxmlformats.org/drawingml/2006/main">
@@ -11017,7 +10967,7 @@
                     </w:p>
                   </w:txbxContent>
                 </v:textbox>
-                <w10:wrap anchorx="margin"/>
+                <w10:wrap type="topAndBottom" anchorx="margin"/>
               </v:roundrect>
             </w:pict>
           </mc:Fallback>
@@ -11069,7 +11019,7 @@
         <mc:AlternateContent>
           <mc:Choice Requires="wps">
             <w:drawing>
-              <wp:anchor distT="0" distB="0" distL="114300" distR="114300" simplePos="0" relativeHeight="251739136" behindDoc="0" locked="0" layoutInCell="1" allowOverlap="1" wp14:anchorId="4E2859B2" wp14:editId="702AA325">
+              <wp:anchor distT="0" distB="0" distL="114300" distR="114300" simplePos="0" relativeHeight="251739136" behindDoc="0" locked="0" layoutInCell="1" allowOverlap="1" wp14:anchorId="4E2859B2" wp14:editId="5B49488C">
                 <wp:simplePos x="0" y="0"/>
                 <wp:positionH relativeFrom="margin">
                   <wp:align>left</wp:align>
@@ -11079,7 +11029,7 @@
                 </wp:positionV>
                 <wp:extent cx="6086475" cy="542925"/>
                 <wp:effectExtent l="0" t="0" r="28575" b="28575"/>
-                <wp:wrapNone/>
+                <wp:wrapTopAndBottom/>
                 <wp:docPr id="937077792" name="Szövegdoboz 1"/>
                 <wp:cNvGraphicFramePr/>
                 <a:graphic xmlns:a="http://schemas.openxmlformats.org/drawingml/2006/main">
@@ -11250,14 +11200,13 @@
                     </w:p>
                   </w:txbxContent>
                 </v:textbox>
-                <w10:wrap anchorx="margin"/>
+                <w10:wrap type="topAndBottom" anchorx="margin"/>
               </v:roundrect>
             </w:pict>
           </mc:Fallback>
         </mc:AlternateContent>
       </w:r>
     </w:p>
-    <w:p/>
     <w:p>
       <w:pPr>
         <w:rPr>
@@ -11267,14 +11216,6 @@
       </w:pPr>
     </w:p>
     <w:p>
-      <w:pPr>
-        <w:rPr>
-          <w:rFonts w:ascii="Lucida Console" w:hAnsi="Lucida Console"/>
-          <w:sz w:val="20"/>
-        </w:rPr>
-      </w:pPr>
-    </w:p>
-    <w:p>
       <w:r>
         <w:t xml:space="preserve">Egy adott képpont (CPU pixelkoordináta) pozícióját átkonvertálja 0–1 tartományú </w:t>
       </w:r>
@@ -11295,7 +11236,6 @@
         <w:t>-koordinátává a display mátrix felhasználásával, beleértve a perspektivikus osztást is.</w:t>
       </w:r>
     </w:p>
-    <w:p/>
     <w:p/>
     <w:p>
       <w:r>
@@ -11307,7 +11247,7 @@
         <mc:AlternateContent>
           <mc:Choice Requires="wps">
             <w:drawing>
-              <wp:anchor distT="0" distB="0" distL="114300" distR="114300" simplePos="0" relativeHeight="251741184" behindDoc="0" locked="0" layoutInCell="1" allowOverlap="1" wp14:anchorId="3F1A695D" wp14:editId="4BE3BAAE">
+              <wp:anchor distT="0" distB="0" distL="114300" distR="114300" simplePos="0" relativeHeight="251741184" behindDoc="0" locked="0" layoutInCell="1" allowOverlap="1" wp14:anchorId="3F1A695D" wp14:editId="2570FD86">
                 <wp:simplePos x="0" y="0"/>
                 <wp:positionH relativeFrom="margin">
                   <wp:align>left</wp:align>
@@ -11317,7 +11257,7 @@
                 </wp:positionV>
                 <wp:extent cx="6229350" cy="733425"/>
                 <wp:effectExtent l="0" t="0" r="19050" b="28575"/>
-                <wp:wrapNone/>
+                <wp:wrapTopAndBottom/>
                 <wp:docPr id="1661516312" name="Szövegdoboz 1"/>
                 <wp:cNvGraphicFramePr/>
                 <a:graphic xmlns:a="http://schemas.openxmlformats.org/drawingml/2006/main">
@@ -11552,7 +11492,7 @@
                     </w:p>
                   </w:txbxContent>
                 </v:textbox>
-                <w10:wrap anchorx="margin"/>
+                <w10:wrap type="topAndBottom" anchorx="margin"/>
               </v:roundrect>
             </w:pict>
           </mc:Fallback>
@@ -11560,7 +11500,6 @@
       </w:r>
     </w:p>
     <w:p/>
-    <w:p/>
     <w:p>
       <w:r>
         <w:t xml:space="preserve">Egy </w:t>
@@ -11633,7 +11572,7 @@
         <mc:AlternateContent>
           <mc:Choice Requires="wps">
             <w:drawing>
-              <wp:anchor distT="0" distB="0" distL="114300" distR="114300" simplePos="0" relativeHeight="251743232" behindDoc="0" locked="0" layoutInCell="1" allowOverlap="1" wp14:anchorId="115653B3" wp14:editId="516DD960">
+              <wp:anchor distT="0" distB="0" distL="114300" distR="114300" simplePos="0" relativeHeight="251743232" behindDoc="0" locked="0" layoutInCell="1" allowOverlap="1" wp14:anchorId="115653B3" wp14:editId="7ABACF46">
                 <wp:simplePos x="0" y="0"/>
                 <wp:positionH relativeFrom="margin">
                   <wp:align>left</wp:align>
@@ -11643,7 +11582,7 @@
                 </wp:positionV>
                 <wp:extent cx="6086475" cy="314325"/>
                 <wp:effectExtent l="0" t="0" r="28575" b="28575"/>
-                <wp:wrapNone/>
+                <wp:wrapTopAndBottom/>
                 <wp:docPr id="1321133458" name="Szövegdoboz 1"/>
                 <wp:cNvGraphicFramePr/>
                 <a:graphic xmlns:a="http://schemas.openxmlformats.org/drawingml/2006/main">
@@ -11766,7 +11705,7 @@
                     </w:p>
                   </w:txbxContent>
                 </v:textbox>
-                <w10:wrap anchorx="margin"/>
+                <w10:wrap type="topAndBottom" anchorx="margin"/>
               </v:roundrect>
             </w:pict>
           </mc:Fallback>
@@ -11799,7 +11738,7 @@
         <mc:AlternateContent>
           <mc:Choice Requires="wps">
             <w:drawing>
-              <wp:anchor distT="0" distB="0" distL="114300" distR="114300" simplePos="0" relativeHeight="251745280" behindDoc="0" locked="0" layoutInCell="1" allowOverlap="1" wp14:anchorId="787D033F" wp14:editId="7D95B18A">
+              <wp:anchor distT="0" distB="0" distL="114300" distR="114300" simplePos="0" relativeHeight="251745280" behindDoc="0" locked="0" layoutInCell="1" allowOverlap="1" wp14:anchorId="787D033F" wp14:editId="6BAEA936">
                 <wp:simplePos x="0" y="0"/>
                 <wp:positionH relativeFrom="margin">
                   <wp:align>left</wp:align>
@@ -11809,7 +11748,7 @@
                 </wp:positionV>
                 <wp:extent cx="6086475" cy="352425"/>
                 <wp:effectExtent l="0" t="0" r="28575" b="28575"/>
-                <wp:wrapNone/>
+                <wp:wrapTopAndBottom/>
                 <wp:docPr id="1370148005" name="Szövegdoboz 1"/>
                 <wp:cNvGraphicFramePr/>
                 <a:graphic xmlns:a="http://schemas.openxmlformats.org/drawingml/2006/main">
@@ -11948,7 +11887,7 @@
                     </w:p>
                   </w:txbxContent>
                 </v:textbox>
-                <w10:wrap anchorx="margin"/>
+                <w10:wrap type="topAndBottom" anchorx="margin"/>
               </v:roundrect>
             </w:pict>
           </mc:Fallback>
@@ -11984,7 +11923,7 @@
         <mc:AlternateContent>
           <mc:Choice Requires="wps">
             <w:drawing>
-              <wp:anchor distT="0" distB="0" distL="114300" distR="114300" simplePos="0" relativeHeight="251747328" behindDoc="0" locked="0" layoutInCell="1" allowOverlap="1" wp14:anchorId="7D826A6B" wp14:editId="2996E12D">
+              <wp:anchor distT="0" distB="0" distL="114300" distR="114300" simplePos="0" relativeHeight="251747328" behindDoc="0" locked="0" layoutInCell="1" allowOverlap="1" wp14:anchorId="7D826A6B" wp14:editId="269E7554">
                 <wp:simplePos x="0" y="0"/>
                 <wp:positionH relativeFrom="margin">
                   <wp:align>left</wp:align>
@@ -11994,7 +11933,7 @@
                 </wp:positionV>
                 <wp:extent cx="6086475" cy="381000"/>
                 <wp:effectExtent l="0" t="0" r="28575" b="19050"/>
-                <wp:wrapNone/>
+                <wp:wrapTopAndBottom/>
                 <wp:docPr id="1471128742" name="Szövegdoboz 1"/>
                 <wp:cNvGraphicFramePr/>
                 <a:graphic xmlns:a="http://schemas.openxmlformats.org/drawingml/2006/main">
@@ -12149,7 +12088,7 @@
                     </w:p>
                   </w:txbxContent>
                 </v:textbox>
-                <w10:wrap anchorx="margin"/>
+                <w10:wrap type="topAndBottom" anchorx="margin"/>
               </v:roundrect>
             </w:pict>
           </mc:Fallback>
@@ -12165,32 +12104,1504 @@
       </w:pPr>
     </w:p>
     <w:p>
-      <w:pPr>
-        <w:rPr>
-          <w:rFonts w:ascii="Lucida Console" w:hAnsi="Lucida Console"/>
-          <w:sz w:val="20"/>
-        </w:rPr>
-      </w:pPr>
-    </w:p>
-    <w:p>
       <w:r>
         <w:t>Egy konvex négyszöget minden oldalon befelé "megszűkít", azaz minden sarokhoz olyan belső pontot számol, amely adott pixeltávolságra van az eredeti oldalszélektől. Az eredmény egy ugyanúgy rendezett négyszög, amely kisebb, de arányos az eredetivel.</w:t>
       </w:r>
     </w:p>
     <w:p>
       <w:pPr>
+        <w:pStyle w:val="Cmsor1"/>
+      </w:pPr>
+      <w:r>
+        <w:lastRenderedPageBreak/>
+        <w:t>Működés madártávlatból</w:t>
+      </w:r>
+    </w:p>
+    <w:p>
+      <w:pPr>
         <w:pStyle w:val="Cmsor2"/>
       </w:pPr>
       <w:r>
-        <w:t>Működés madártávlatból</w:t>
+        <w:t>Az alkalmazás működése</w:t>
       </w:r>
     </w:p>
     <w:p>
       <w:r>
         <w:t>Az alábbiakban áttekintem a program működését, azt, hogy az adat milyen stádiumokon megy át a feldolgozás során, hogy végül eljussunk a megjelenítésig.</w:t>
       </w:r>
+      <w:r>
+        <w:t xml:space="preserve"> Ez a szakasz a konverzió könnyebb megértésére szolgál (kutatásaim során ilyen magyarázatokból nem találtam elegendőt az interneten, így ezt </w:t>
+      </w:r>
+      <w:proofErr w:type="spellStart"/>
+      <w:r>
+        <w:t>hiánypótolni</w:t>
+      </w:r>
+      <w:proofErr w:type="spellEnd"/>
+      <w:r>
+        <w:t xml:space="preserve"> kívánom), de teljesen visszafejthető ez a folyamat az implementációs részletekből is.</w:t>
+      </w:r>
+    </w:p>
+    <w:p>
+      <w:pPr>
+        <w:keepNext/>
+      </w:pPr>
+      <w:r>
+        <w:rPr>
+          <w:noProof/>
+        </w:rPr>
+        <w:drawing>
+          <wp:inline distT="0" distB="0" distL="0" distR="0" wp14:anchorId="1BE2A78E" wp14:editId="5EB7C57F">
+            <wp:extent cx="5934075" cy="3343275"/>
+            <wp:effectExtent l="0" t="0" r="9525" b="9525"/>
+            <wp:docPr id="732137577" name="Kép 1"/>
+            <wp:cNvGraphicFramePr>
+              <a:graphicFrameLocks xmlns:a="http://schemas.openxmlformats.org/drawingml/2006/main" noChangeAspect="1"/>
+            </wp:cNvGraphicFramePr>
+            <a:graphic xmlns:a="http://schemas.openxmlformats.org/drawingml/2006/main">
+              <a:graphicData uri="http://schemas.openxmlformats.org/drawingml/2006/picture">
+                <pic:pic xmlns:pic="http://schemas.openxmlformats.org/drawingml/2006/picture">
+                  <pic:nvPicPr>
+                    <pic:cNvPr id="0" name="Picture 1"/>
+                    <pic:cNvPicPr>
+                      <a:picLocks noChangeAspect="1" noChangeArrowheads="1"/>
+                    </pic:cNvPicPr>
+                  </pic:nvPicPr>
+                  <pic:blipFill>
+                    <a:blip r:embed="rId9">
+                      <a:extLst>
+                        <a:ext uri="{28A0092B-C50C-407E-A947-70E740481C1C}">
+                          <a14:useLocalDpi xmlns:a14="http://schemas.microsoft.com/office/drawing/2010/main" val="0"/>
+                        </a:ext>
+                      </a:extLst>
+                    </a:blip>
+                    <a:srcRect/>
+                    <a:stretch>
+                      <a:fillRect/>
+                    </a:stretch>
+                  </pic:blipFill>
+                  <pic:spPr bwMode="auto">
+                    <a:xfrm>
+                      <a:off x="0" y="0"/>
+                      <a:ext cx="5934075" cy="3343275"/>
+                    </a:xfrm>
+                    <a:prstGeom prst="rect">
+                      <a:avLst/>
+                    </a:prstGeom>
+                    <a:noFill/>
+                    <a:ln>
+                      <a:noFill/>
+                    </a:ln>
+                  </pic:spPr>
+                </pic:pic>
+              </a:graphicData>
+            </a:graphic>
+          </wp:inline>
+        </w:drawing>
+      </w:r>
+    </w:p>
+    <w:p>
+      <w:pPr>
+        <w:pStyle w:val="Kpalrs"/>
+        <w:jc w:val="both"/>
+      </w:pPr>
+      <w:bookmarkStart w:id="0" w:name="_Ref199189440"/>
+      <w:bookmarkStart w:id="1" w:name="_Ref199189460"/>
+      <w:r>
+        <w:t xml:space="preserve">ábra </w:t>
+      </w:r>
+      <w:r>
+        <w:fldChar w:fldCharType="begin"/>
+      </w:r>
+      <w:r>
+        <w:instrText xml:space="preserve"> SEQ ábra \* ARABIC </w:instrText>
+      </w:r>
+      <w:r>
+        <w:fldChar w:fldCharType="separate"/>
+      </w:r>
+      <w:r>
+        <w:rPr>
+          <w:noProof/>
+        </w:rPr>
+        <w:t>1</w:t>
+      </w:r>
+      <w:r>
+        <w:fldChar w:fldCharType="end"/>
+      </w:r>
+      <w:bookmarkEnd w:id="1"/>
+      <w:r>
+        <w:t xml:space="preserve"> Az alkalmazás működése</w:t>
+      </w:r>
+      <w:bookmarkEnd w:id="0"/>
+    </w:p>
+    <w:p>
+      <w:pPr>
+        <w:ind w:firstLine="0"/>
+      </w:pPr>
+      <w:r>
+        <w:tab/>
+        <w:t>Mint ahogyan az az ábrán (</w:t>
+      </w:r>
+      <w:r>
+        <w:fldChar w:fldCharType="begin"/>
+      </w:r>
+      <w:r>
+        <w:instrText xml:space="preserve"> REF _Ref199189460 \h </w:instrText>
+      </w:r>
+      <w:r>
+        <w:fldChar w:fldCharType="separate"/>
+      </w:r>
+      <w:r>
+        <w:t>ábra</w:t>
+      </w:r>
+      <w:r>
+        <w:rPr>
+          <w:noProof/>
+        </w:rPr>
+        <w:t>1</w:t>
+      </w:r>
+      <w:r>
+        <w:fldChar w:fldCharType="end"/>
+      </w:r>
+      <w:r>
+        <w:t xml:space="preserve">) is látható, </w:t>
+      </w:r>
+      <w:r>
+        <w:t>az adatfeldolgozás a kamera szenzorról beérkezett nyers kép (</w:t>
+      </w:r>
+      <w:r>
+        <w:t>YUV_420_888</w:t>
+      </w:r>
+      <w:r>
+        <w:t xml:space="preserve"> formátumban) „fogadásával” kezdődik (ennek pontos mikéntjéről, hogy ez pontosan </w:t>
+      </w:r>
+      <w:r>
+        <w:t>hogyan</w:t>
+      </w:r>
+      <w:r>
+        <w:t xml:space="preserve"> történik, az implementáció fejezetben </w:t>
+      </w:r>
+      <w:r>
+        <w:t>olvashatunk)</w:t>
+      </w:r>
+      <w:r>
+        <w:t xml:space="preserve">. A kapott kameraképet </w:t>
+      </w:r>
+      <w:r>
+        <w:t xml:space="preserve">byte-okra bontva átadjuk a natív </w:t>
+      </w:r>
+      <w:proofErr w:type="spellStart"/>
+      <w:r>
+        <w:t>OpenCV</w:t>
+      </w:r>
+      <w:proofErr w:type="spellEnd"/>
+      <w:r>
+        <w:t xml:space="preserve"> </w:t>
+      </w:r>
+      <w:proofErr w:type="spellStart"/>
+      <w:r>
+        <w:t>pluginünknek</w:t>
+      </w:r>
+      <w:proofErr w:type="spellEnd"/>
+      <w:r>
+        <w:t xml:space="preserve">, mely visszaadja a papír koordinátáit, valamint a kimutatott </w:t>
+      </w:r>
+      <w:r>
+        <w:t>tollvonások egyeneseit egy tömbben. Ezeket a koordinátákat a kép koordináta rendszerében kaptuk meg, így ezeket normalizálnunk kell, hogy alkalmazhassuk a szükséges transzformációkat, hogy megkapjuk, ezek a pontok hol lesznek a készülék képernyőjén.</w:t>
+      </w:r>
+    </w:p>
+    <w:p>
+      <w:r>
+        <w:lastRenderedPageBreak/>
+        <w:t xml:space="preserve">Itt fontos előrevetítenem a technikai kihívást ebben a feladatban. A dolgunk az, hogy „lemásoljuk” azokat a transzformációkat, amiket az </w:t>
+      </w:r>
+      <w:proofErr w:type="spellStart"/>
+      <w:r>
+        <w:t>ARCameraBackground</w:t>
+      </w:r>
+      <w:proofErr w:type="spellEnd"/>
+      <w:r>
+        <w:t xml:space="preserve"> mintázatát előállító </w:t>
+      </w:r>
+      <w:proofErr w:type="spellStart"/>
+      <w:r>
+        <w:t>shader</w:t>
+      </w:r>
+      <w:proofErr w:type="spellEnd"/>
+      <w:r>
+        <w:t xml:space="preserve"> tesz az </w:t>
+      </w:r>
+      <w:proofErr w:type="spellStart"/>
+      <w:r>
+        <w:t>XRCpuImage</w:t>
+      </w:r>
+      <w:proofErr w:type="spellEnd"/>
+      <w:r>
+        <w:t>-el (pontosabban fogalmazva az abból nyert textúrával, de az egyszerűség kedvéért ezt értem alatta)</w:t>
+      </w:r>
+      <w:r>
+        <w:t xml:space="preserve">, hogy a tartalmunkat hitelesen jeleníthessük meg a kamerakép feletti </w:t>
+      </w:r>
+      <w:proofErr w:type="spellStart"/>
+      <w:r>
+        <w:t>overlayben</w:t>
+      </w:r>
+      <w:proofErr w:type="spellEnd"/>
+      <w:r>
+        <w:t>.</w:t>
+      </w:r>
+    </w:p>
+    <w:p>
+      <w:r>
+        <w:t xml:space="preserve">Ahhoz, hogy a kamerakép úgy nézhessen ki, ahogy a </w:t>
+      </w:r>
+      <w:proofErr w:type="spellStart"/>
+      <w:r>
+        <w:t>Unity</w:t>
+      </w:r>
+      <w:proofErr w:type="spellEnd"/>
+      <w:r>
+        <w:t xml:space="preserve"> AR Android alkalmazásunkban háttérként látjuk, számos transzformációt kell </w:t>
+      </w:r>
+      <w:proofErr w:type="spellStart"/>
+      <w:r>
+        <w:t>végrehajtatnunk</w:t>
+      </w:r>
+      <w:proofErr w:type="spellEnd"/>
+      <w:r>
+        <w:t>, mely</w:t>
+      </w:r>
+      <w:r>
+        <w:t>nek megértése</w:t>
+      </w:r>
+      <w:r>
+        <w:t xml:space="preserve"> a fent említett </w:t>
+      </w:r>
+      <w:proofErr w:type="spellStart"/>
+      <w:r>
+        <w:t>shader</w:t>
+      </w:r>
+      <w:proofErr w:type="spellEnd"/>
+      <w:r>
+        <w:t xml:space="preserve"> tanulmányozásával érhető el. A </w:t>
+      </w:r>
+      <w:proofErr w:type="spellStart"/>
+      <w:r>
+        <w:t>DisplayMatrix</w:t>
+      </w:r>
+      <w:proofErr w:type="spellEnd"/>
+      <w:r>
+        <w:t xml:space="preserve"> a dokumentáció alapján</w:t>
+      </w:r>
+      <w:r>
+        <w:t xml:space="preserve"> </w:t>
+      </w:r>
+      <w:r>
+        <w:fldChar w:fldCharType="begin"/>
+      </w:r>
+      <w:r>
+        <w:instrText xml:space="preserve"> ADDIN ZOTERO_ITEM CSL_CITATION {"citationID":"ucUI0YJK","properties":{"formattedCitation":"[2]","plainCitation":"[2]","noteIndex":0},"citationItems":[{"id":157,"uris":["http://zotero.org/users/15602414/items/UG7SSRJV"],"itemData":{"id":157,"type":"webpage","title":"Display matrix format and derivation | AR Foundation | 6.0.5","URL":"https://docs.unity3d.com/Packages/com.unity.xr.arfoundation@6.0/manual/features/camera/display-matrix-format-and-derivation.html","accessed":{"date-parts":[["2025",5,26]]}}}],"schema":"https://github.com/citation-style-language/schema/raw/master/csl-citation.json"} </w:instrText>
+      </w:r>
+      <w:r>
+        <w:fldChar w:fldCharType="separate"/>
+      </w:r>
+      <w:r>
+        <w:t>[2]</w:t>
+      </w:r>
+      <w:r>
+        <w:fldChar w:fldCharType="end"/>
+      </w:r>
+      <w:r>
+        <w:t xml:space="preserve"> tartalmazza ezeket a transzformációkat.</w:t>
+      </w:r>
+    </w:p>
+    <w:p>
+      <w:r>
+        <w:t xml:space="preserve"> Mint ahogy azt a kódban és az implementációs részletekben is láthattuk, az alkalmazásunk pontosan erre a mátrixra épít a koordináták előállításához, azonban egyben ez is okozza a </w:t>
+      </w:r>
+      <w:proofErr w:type="spellStart"/>
+      <w:r>
+        <w:t>Unity</w:t>
+      </w:r>
+      <w:proofErr w:type="spellEnd"/>
+      <w:r>
+        <w:t xml:space="preserve"> </w:t>
+      </w:r>
+      <w:proofErr w:type="spellStart"/>
+      <w:r>
+        <w:t>worldspace</w:t>
+      </w:r>
+      <w:proofErr w:type="spellEnd"/>
+      <w:r>
+        <w:t>-ben a megjelenített tartalmunk torzított megjelenését (erről a problémák részben még írok).</w:t>
+      </w:r>
+    </w:p>
+    <w:p>
+      <w:r>
+        <w:t xml:space="preserve">Miután az  </w:t>
+      </w:r>
+      <w:proofErr w:type="spellStart"/>
+      <w:r>
+        <w:t>XRCpu</w:t>
+      </w:r>
+      <w:proofErr w:type="spellEnd"/>
+      <w:r>
+        <w:t xml:space="preserve"> kamera koordinátarendszeréből átkerültünk a </w:t>
+      </w:r>
+      <w:proofErr w:type="spellStart"/>
+      <w:r>
+        <w:t>Unity</w:t>
+      </w:r>
+      <w:proofErr w:type="spellEnd"/>
+      <w:r>
+        <w:t xml:space="preserve"> kamerájának </w:t>
+      </w:r>
+      <w:proofErr w:type="spellStart"/>
+      <w:r>
+        <w:t>view</w:t>
+      </w:r>
+      <w:proofErr w:type="spellEnd"/>
+      <w:r>
+        <w:t xml:space="preserve"> koordinátarendszerébe, használhatjuk a </w:t>
+      </w:r>
+      <w:proofErr w:type="spellStart"/>
+      <w:r>
+        <w:t>RayCastingo</w:t>
+      </w:r>
+      <w:r>
+        <w:t>t</w:t>
+      </w:r>
+      <w:proofErr w:type="spellEnd"/>
+      <w:r>
+        <w:t xml:space="preserve"> </w:t>
+      </w:r>
+      <w:r>
+        <w:fldChar w:fldCharType="begin"/>
+      </w:r>
+      <w:r>
+        <w:instrText xml:space="preserve"> ADDIN ZOTERO_ITEM CSL_CITATION {"citationID":"pNPNkq4h","properties":{"formattedCitation":"[3]","plainCitation":"[3]","noteIndex":0},"citationItems":[{"id":159,"uris":["http://zotero.org/users/15602414/items/FQ6MXBGV"],"itemData":{"id":159,"type":"webpage","language":"en","title":"Unity - Scripting API: Camera.ViewportPointToRay","title-short":"Unity - Scripting API","URL":"https://docs.unity3d.com/6000.1/Documentation/ScriptReference/Camera.ViewportPointToRay.html","author":[{"family":"Technologies","given":"Unity"}],"accessed":{"date-parts":[["2025",5,26]]}}}],"schema":"https://github.com/citation-style-language/schema/raw/master/csl-citation.json"} </w:instrText>
+      </w:r>
+      <w:r>
+        <w:fldChar w:fldCharType="separate"/>
+      </w:r>
+      <w:r>
+        <w:t>[3]</w:t>
+      </w:r>
+      <w:r>
+        <w:fldChar w:fldCharType="end"/>
+      </w:r>
+      <w:r>
+        <w:t xml:space="preserve"> hogy megkapjunk egy olyan </w:t>
+      </w:r>
+      <w:proofErr w:type="spellStart"/>
+      <w:r>
+        <w:t>Unity</w:t>
+      </w:r>
+      <w:proofErr w:type="spellEnd"/>
+      <w:r>
+        <w:t xml:space="preserve"> </w:t>
+      </w:r>
+      <w:proofErr w:type="spellStart"/>
+      <w:r>
+        <w:t>világbeli</w:t>
+      </w:r>
+      <w:proofErr w:type="spellEnd"/>
+      <w:r>
+        <w:t xml:space="preserve"> koordinátát, mely a kamerából kilőtt sugár legközelebbi metszéspontja egy detektált AR </w:t>
+      </w:r>
+      <w:proofErr w:type="spellStart"/>
+      <w:r>
+        <w:t>plane-nel</w:t>
+      </w:r>
+      <w:proofErr w:type="spellEnd"/>
+      <w:r>
+        <w:t>, melyből már elő tudjuk állítani a 3D koordinátákat a megjelenítéshez.</w:t>
+      </w:r>
+    </w:p>
+    <w:p>
+      <w:pPr>
+        <w:pStyle w:val="Cmsor2"/>
+      </w:pPr>
+      <w:r>
+        <w:t xml:space="preserve">A képfeldolgozás </w:t>
+      </w:r>
+      <w:proofErr w:type="spellStart"/>
+      <w:r>
+        <w:t>OpenCV</w:t>
+      </w:r>
+      <w:proofErr w:type="spellEnd"/>
+      <w:r>
+        <w:t>-vel</w:t>
+      </w:r>
+    </w:p>
+    <w:p>
+      <w:pPr>
+        <w:rPr>
+          <w:noProof/>
+        </w:rPr>
+      </w:pPr>
+    </w:p>
+    <w:p>
+      <w:pPr>
+        <w:keepNext/>
+      </w:pPr>
+      <w:r>
+        <w:rPr>
+          <w:noProof/>
+        </w:rPr>
+        <w:drawing>
+          <wp:inline distT="0" distB="0" distL="0" distR="0" wp14:anchorId="4705A672" wp14:editId="04C239AF">
+            <wp:extent cx="4333875" cy="2266950"/>
+            <wp:effectExtent l="0" t="0" r="9525" b="0"/>
+            <wp:docPr id="2017652700" name="Kép 2"/>
+            <wp:cNvGraphicFramePr>
+              <a:graphicFrameLocks xmlns:a="http://schemas.openxmlformats.org/drawingml/2006/main" noChangeAspect="1"/>
+            </wp:cNvGraphicFramePr>
+            <a:graphic xmlns:a="http://schemas.openxmlformats.org/drawingml/2006/main">
+              <a:graphicData uri="http://schemas.openxmlformats.org/drawingml/2006/picture">
+                <pic:pic xmlns:pic="http://schemas.openxmlformats.org/drawingml/2006/picture">
+                  <pic:nvPicPr>
+                    <pic:cNvPr id="0" name="Picture 2"/>
+                    <pic:cNvPicPr>
+                      <a:picLocks noChangeAspect="1" noChangeArrowheads="1"/>
+                    </pic:cNvPicPr>
+                  </pic:nvPicPr>
+                  <pic:blipFill rotWithShape="1">
+                    <a:blip r:embed="rId10">
+                      <a:extLst>
+                        <a:ext uri="{28A0092B-C50C-407E-A947-70E740481C1C}">
+                          <a14:useLocalDpi xmlns:a14="http://schemas.microsoft.com/office/drawing/2010/main" val="0"/>
+                        </a:ext>
+                      </a:extLst>
+                    </a:blip>
+                    <a:srcRect l="13965" t="11965" r="13001" b="20228"/>
+                    <a:stretch/>
+                  </pic:blipFill>
+                  <pic:spPr bwMode="auto">
+                    <a:xfrm>
+                      <a:off x="0" y="0"/>
+                      <a:ext cx="4333875" cy="2266950"/>
+                    </a:xfrm>
+                    <a:prstGeom prst="rect">
+                      <a:avLst/>
+                    </a:prstGeom>
+                    <a:noFill/>
+                    <a:ln>
+                      <a:noFill/>
+                    </a:ln>
+                    <a:extLst>
+                      <a:ext uri="{53640926-AAD7-44D8-BBD7-CCE9431645EC}">
+                        <a14:shadowObscured xmlns:a14="http://schemas.microsoft.com/office/drawing/2010/main"/>
+                      </a:ext>
+                    </a:extLst>
+                  </pic:spPr>
+                </pic:pic>
+              </a:graphicData>
+            </a:graphic>
+          </wp:inline>
+        </w:drawing>
+      </w:r>
+    </w:p>
+    <w:p>
+      <w:pPr>
+        <w:pStyle w:val="Kpalrs"/>
+        <w:jc w:val="both"/>
+      </w:pPr>
+      <w:r>
+        <w:t xml:space="preserve">ábra </w:t>
+      </w:r>
+      <w:r>
+        <w:fldChar w:fldCharType="begin"/>
+      </w:r>
+      <w:r>
+        <w:instrText xml:space="preserve"> SEQ ábra \* ARABIC </w:instrText>
+      </w:r>
+      <w:r>
+        <w:fldChar w:fldCharType="separate"/>
+      </w:r>
+      <w:r>
+        <w:rPr>
+          <w:noProof/>
+        </w:rPr>
+        <w:t>2</w:t>
+      </w:r>
+      <w:r>
+        <w:fldChar w:fldCharType="end"/>
+      </w:r>
+      <w:r>
+        <w:t xml:space="preserve"> A lapdetektálás</w:t>
+      </w:r>
+    </w:p>
+    <w:p>
+      <w:r>
+        <w:lastRenderedPageBreak/>
+        <w:t xml:space="preserve">Ahhoz, hogy a képen megfelelőképpen kimutathassuk az </w:t>
+      </w:r>
+      <w:proofErr w:type="spellStart"/>
+      <w:r>
+        <w:t>OpenCV</w:t>
+      </w:r>
+      <w:proofErr w:type="spellEnd"/>
+      <w:r>
+        <w:t xml:space="preserve"> eszközökkel a kontúrokat, először fekete-fehérré kell alakítanunk, majd a zaj eltávolítása érdekében 5-ös erősségű </w:t>
+      </w:r>
+      <w:proofErr w:type="spellStart"/>
+      <w:r>
+        <w:t>Gaussianblurt</w:t>
+      </w:r>
+      <w:proofErr w:type="spellEnd"/>
+      <w:r>
+        <w:t xml:space="preserve"> használunk. Ezután </w:t>
+      </w:r>
+      <w:proofErr w:type="spellStart"/>
+      <w:r>
+        <w:t>Canny</w:t>
+      </w:r>
+      <w:proofErr w:type="spellEnd"/>
+      <w:r>
+        <w:t xml:space="preserve"> </w:t>
+      </w:r>
+      <w:proofErr w:type="spellStart"/>
+      <w:r>
+        <w:t>edge</w:t>
+      </w:r>
+      <w:proofErr w:type="spellEnd"/>
+      <w:r>
+        <w:t xml:space="preserve"> </w:t>
+      </w:r>
+      <w:proofErr w:type="spellStart"/>
+      <w:r>
+        <w:t>detectiont</w:t>
+      </w:r>
+      <w:proofErr w:type="spellEnd"/>
+      <w:r>
+        <w:t xml:space="preserve"> hajtunk végre, kísérletezéseim szerint az 50 </w:t>
+      </w:r>
+      <w:proofErr w:type="spellStart"/>
+      <w:r>
+        <w:t>lower</w:t>
+      </w:r>
+      <w:proofErr w:type="spellEnd"/>
+      <w:r>
+        <w:t xml:space="preserve"> </w:t>
+      </w:r>
+      <w:proofErr w:type="spellStart"/>
+      <w:r>
+        <w:t>edge</w:t>
+      </w:r>
+      <w:proofErr w:type="spellEnd"/>
+      <w:r>
+        <w:t xml:space="preserve"> </w:t>
+      </w:r>
+      <w:proofErr w:type="spellStart"/>
+      <w:r>
+        <w:t>thresholdnak</w:t>
+      </w:r>
+      <w:proofErr w:type="spellEnd"/>
+      <w:r>
+        <w:t xml:space="preserve"> megfelelő, 150 pedig </w:t>
+      </w:r>
+      <w:proofErr w:type="spellStart"/>
+      <w:r>
+        <w:t>upper</w:t>
+      </w:r>
+      <w:proofErr w:type="spellEnd"/>
+      <w:r>
+        <w:t xml:space="preserve"> </w:t>
+      </w:r>
+      <w:proofErr w:type="spellStart"/>
+      <w:r>
+        <w:t>edgenek</w:t>
+      </w:r>
+      <w:proofErr w:type="spellEnd"/>
+      <w:r>
+        <w:t xml:space="preserve"> szintén az. Ez pont elég a papír széleinek kimutatásához, a zajra még nem túl érzékeny.</w:t>
+      </w:r>
+    </w:p>
+    <w:p>
+      <w:r>
+        <w:t xml:space="preserve">A </w:t>
+      </w:r>
+      <w:proofErr w:type="gramStart"/>
+      <w:r>
+        <w:t>cv::</w:t>
+      </w:r>
+      <w:proofErr w:type="spellStart"/>
+      <w:proofErr w:type="gramEnd"/>
+      <w:r>
+        <w:t>findContours</w:t>
+      </w:r>
+      <w:r>
+        <w:t>-al</w:t>
+      </w:r>
+      <w:proofErr w:type="spellEnd"/>
+      <w:r>
+        <w:t xml:space="preserve"> kinyerjük a képből a különböző alakzatokat, a RETR_EXTERNAL paraméter segítségével. Ez azért fontos, mert nekünk ebben a függvényben a belső részletek nem kellenek, vonalakat különállóan dolgozzuk fel, mely megfelelő.</w:t>
+      </w:r>
+    </w:p>
+    <w:p>
+      <w:r>
+        <w:rPr>
+          <w:noProof/>
+        </w:rPr>
+        <mc:AlternateContent>
+          <mc:Choice Requires="wps">
+            <w:drawing>
+              <wp:anchor distT="0" distB="0" distL="114300" distR="114300" simplePos="0" relativeHeight="251750400" behindDoc="0" locked="0" layoutInCell="1" allowOverlap="1" wp14:anchorId="34963998" wp14:editId="538FABEB">
+                <wp:simplePos x="0" y="0"/>
+                <wp:positionH relativeFrom="column">
+                  <wp:posOffset>676275</wp:posOffset>
+                </wp:positionH>
+                <wp:positionV relativeFrom="paragraph">
+                  <wp:posOffset>2829560</wp:posOffset>
+                </wp:positionV>
+                <wp:extent cx="4581525" cy="635"/>
+                <wp:effectExtent l="0" t="0" r="0" b="0"/>
+                <wp:wrapTopAndBottom/>
+                <wp:docPr id="1858643198" name="Szövegdoboz 1"/>
+                <wp:cNvGraphicFramePr/>
+                <a:graphic xmlns:a="http://schemas.openxmlformats.org/drawingml/2006/main">
+                  <a:graphicData uri="http://schemas.microsoft.com/office/word/2010/wordprocessingShape">
+                    <wps:wsp>
+                      <wps:cNvSpPr txBox="1"/>
+                      <wps:spPr>
+                        <a:xfrm>
+                          <a:off x="0" y="0"/>
+                          <a:ext cx="4581525" cy="635"/>
+                        </a:xfrm>
+                        <a:prstGeom prst="rect">
+                          <a:avLst/>
+                        </a:prstGeom>
+                        <a:solidFill>
+                          <a:prstClr val="white"/>
+                        </a:solidFill>
+                        <a:ln>
+                          <a:noFill/>
+                        </a:ln>
+                      </wps:spPr>
+                      <wps:txbx>
+                        <w:txbxContent>
+                          <w:p>
+                            <w:pPr>
+                              <w:pStyle w:val="Kpalrs"/>
+                              <w:rPr>
+                                <w:noProof/>
+                              </w:rPr>
+                            </w:pPr>
+                            <w:r>
+                              <w:t xml:space="preserve">ábra </w:t>
+                            </w:r>
+                            <w:r>
+                              <w:fldChar w:fldCharType="begin"/>
+                            </w:r>
+                            <w:r>
+                              <w:instrText xml:space="preserve"> SEQ ábra \* ARABIC </w:instrText>
+                            </w:r>
+                            <w:r>
+                              <w:fldChar w:fldCharType="separate"/>
+                            </w:r>
+                            <w:r>
+                              <w:rPr>
+                                <w:noProof/>
+                              </w:rPr>
+                              <w:t>3</w:t>
+                            </w:r>
+                            <w:r>
+                              <w:fldChar w:fldCharType="end"/>
+                            </w:r>
+                            <w:r>
+                              <w:t xml:space="preserve"> A vonaldetektálás</w:t>
+                            </w:r>
+                          </w:p>
+                        </w:txbxContent>
+                      </wps:txbx>
+                      <wps:bodyPr rot="0" spcFirstLastPara="0" vertOverflow="overflow" horzOverflow="overflow" vert="horz" wrap="square" lIns="0" tIns="0" rIns="0" bIns="0" numCol="1" spcCol="0" rtlCol="0" fromWordArt="0" anchor="t" anchorCtr="0" forceAA="0" compatLnSpc="1">
+                        <a:prstTxWarp prst="textNoShape">
+                          <a:avLst/>
+                        </a:prstTxWarp>
+                        <a:spAutoFit/>
+                      </wps:bodyPr>
+                    </wps:wsp>
+                  </a:graphicData>
+                </a:graphic>
+              </wp:anchor>
+            </w:drawing>
+          </mc:Choice>
+          <mc:Fallback>
+            <w:pict>
+              <v:shapetype w14:anchorId="34963998" id="_x0000_t202" coordsize="21600,21600" o:spt="202" path="m,l,21600r21600,l21600,xe">
+                <v:stroke joinstyle="miter"/>
+                <v:path gradientshapeok="t" o:connecttype="rect"/>
+              </v:shapetype>
+              <v:shape id="_x0000_s1070" type="#_x0000_t202" style="position:absolute;left:0;text-align:left;margin-left:53.25pt;margin-top:222.8pt;width:360.75pt;height:.05pt;z-index:251750400;visibility:visible;mso-wrap-style:square;mso-wrap-distance-left:9pt;mso-wrap-distance-top:0;mso-wrap-distance-right:9pt;mso-wrap-distance-bottom:0;mso-position-horizontal:absolute;mso-position-horizontal-relative:text;mso-position-vertical:absolute;mso-position-vertical-relative:text;v-text-anchor:top" o:gfxdata="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" stroked="f">
+                <v:textbox style="mso-fit-shape-to-text:t" inset="0,0,0,0">
+                  <w:txbxContent>
+                    <w:p>
+                      <w:pPr>
+                        <w:pStyle w:val="Kpalrs"/>
+                        <w:rPr>
+                          <w:noProof/>
+                        </w:rPr>
+                      </w:pPr>
+                      <w:r>
+                        <w:t xml:space="preserve">ábra </w:t>
+                      </w:r>
+                      <w:r>
+                        <w:fldChar w:fldCharType="begin"/>
+                      </w:r>
+                      <w:r>
+                        <w:instrText xml:space="preserve"> SEQ ábra \* ARABIC </w:instrText>
+                      </w:r>
+                      <w:r>
+                        <w:fldChar w:fldCharType="separate"/>
+                      </w:r>
+                      <w:r>
+                        <w:rPr>
+                          <w:noProof/>
+                        </w:rPr>
+                        <w:t>3</w:t>
+                      </w:r>
+                      <w:r>
+                        <w:fldChar w:fldCharType="end"/>
+                      </w:r>
+                      <w:r>
+                        <w:t xml:space="preserve"> A vonaldetektálás</w:t>
+                      </w:r>
+                    </w:p>
+                  </w:txbxContent>
+                </v:textbox>
+                <w10:wrap type="topAndBottom"/>
+              </v:shape>
+            </w:pict>
+          </mc:Fallback>
+        </mc:AlternateContent>
+      </w:r>
+      <w:r>
+        <w:rPr>
+          <w:noProof/>
+        </w:rPr>
+        <w:drawing>
+          <wp:anchor distT="0" distB="0" distL="114300" distR="114300" simplePos="0" relativeHeight="251748352" behindDoc="0" locked="0" layoutInCell="1" allowOverlap="1" wp14:anchorId="006B8E2C" wp14:editId="074150D8">
+            <wp:simplePos x="0" y="0"/>
+            <wp:positionH relativeFrom="margin">
+              <wp:align>center</wp:align>
+            </wp:positionH>
+            <wp:positionV relativeFrom="paragraph">
+              <wp:posOffset>711200</wp:posOffset>
+            </wp:positionV>
+            <wp:extent cx="4581525" cy="2447925"/>
+            <wp:effectExtent l="0" t="0" r="9525" b="9525"/>
+            <wp:wrapTopAndBottom/>
+            <wp:docPr id="1735982622" name="Kép 3" descr="A képen szöveg, diagram, képernyőkép, Betűtípus látható&#10;&#10;Előfordulhat, hogy a mesterséges intelligencia által létrehozott tartalom helytelen."/>
+            <wp:cNvGraphicFramePr>
+              <a:graphicFrameLocks xmlns:a="http://schemas.openxmlformats.org/drawingml/2006/main" noChangeAspect="1"/>
+            </wp:cNvGraphicFramePr>
+            <a:graphic xmlns:a="http://schemas.openxmlformats.org/drawingml/2006/main">
+              <a:graphicData uri="http://schemas.openxmlformats.org/drawingml/2006/picture">
+                <pic:pic xmlns:pic="http://schemas.openxmlformats.org/drawingml/2006/picture">
+                  <pic:nvPicPr>
+                    <pic:cNvPr id="1735982622" name="Kép 3" descr="A képen szöveg, diagram, képernyőkép, Betűtípus látható&#10;&#10;Előfordulhat, hogy a mesterséges intelligencia által létrehozott tartalom helytelen."/>
+                    <pic:cNvPicPr>
+                      <a:picLocks noChangeAspect="1" noChangeArrowheads="1"/>
+                    </pic:cNvPicPr>
+                  </pic:nvPicPr>
+                  <pic:blipFill rotWithShape="1">
+                    <a:blip r:embed="rId11">
+                      <a:extLst>
+                        <a:ext uri="{28A0092B-C50C-407E-A947-70E740481C1C}">
+                          <a14:useLocalDpi xmlns:a14="http://schemas.microsoft.com/office/drawing/2010/main" val="0"/>
+                        </a:ext>
+                      </a:extLst>
+                    </a:blip>
+                    <a:srcRect l="12680" t="9687" r="10113" b="17094"/>
+                    <a:stretch/>
+                  </pic:blipFill>
+                  <pic:spPr bwMode="auto">
+                    <a:xfrm>
+                      <a:off x="0" y="0"/>
+                      <a:ext cx="4581525" cy="2447925"/>
+                    </a:xfrm>
+                    <a:prstGeom prst="rect">
+                      <a:avLst/>
+                    </a:prstGeom>
+                    <a:noFill/>
+                    <a:ln>
+                      <a:noFill/>
+                    </a:ln>
+                    <a:extLst>
+                      <a:ext uri="{53640926-AAD7-44D8-BBD7-CCE9431645EC}">
+                        <a14:shadowObscured xmlns:a14="http://schemas.microsoft.com/office/drawing/2010/main"/>
+                      </a:ext>
+                    </a:extLst>
+                  </pic:spPr>
+                </pic:pic>
+              </a:graphicData>
+            </a:graphic>
+            <wp14:sizeRelH relativeFrom="margin">
+              <wp14:pctWidth>0</wp14:pctWidth>
+            </wp14:sizeRelH>
+            <wp14:sizeRelV relativeFrom="margin">
+              <wp14:pctHeight>0</wp14:pctHeight>
+            </wp14:sizeRelV>
+          </wp:anchor>
+        </w:drawing>
+      </w:r>
+      <w:r>
+        <w:t xml:space="preserve">Ezután </w:t>
+      </w:r>
+      <w:proofErr w:type="spellStart"/>
+      <w:r>
+        <w:t>végigválogatjuk</w:t>
+      </w:r>
+      <w:proofErr w:type="spellEnd"/>
+      <w:r>
+        <w:t xml:space="preserve"> a kinyert kontúrokat, megtartva csak azokat, melyek konvex négyszöget jelentenek, ezek közül is a legnagyobbat, feltételezve, hogy az jó eséllyel a papír lesz.</w:t>
+      </w:r>
+    </w:p>
+    <w:p>
+      <w:pPr>
+        <w:rPr>
+          <w:noProof/>
+        </w:rPr>
+      </w:pPr>
+    </w:p>
+    <w:p>
+      <w:r>
+        <w:t xml:space="preserve">A fekete vonalak </w:t>
+      </w:r>
+      <w:proofErr w:type="spellStart"/>
+      <w:r>
+        <w:t>OpenCV</w:t>
+      </w:r>
+      <w:proofErr w:type="spellEnd"/>
+      <w:r>
+        <w:t xml:space="preserve">-alapú detektálásához először a képet szintén szürkeárnyalatossá alakítjuk, majd </w:t>
+      </w:r>
+      <w:proofErr w:type="spellStart"/>
+      <w:r>
+        <w:t>GaussianBlur</w:t>
+      </w:r>
+      <w:proofErr w:type="spellEnd"/>
+      <w:r>
+        <w:t xml:space="preserve"> szűrőt alkalmazunk az apróbb zajok, textúrák eltüntetése érdekében (jelen esetben is egy 5x5-ös ablakkal dolgozunk). Ezután az adaptív küszöbölés következik, amely minden képrészletet a helyi átlagtól függően tesz feketévé vagy fehérré; ez a papír különböző megvilágítási viszonyai mellett is kiemeli a rajzolt vonalakat.</w:t>
+      </w:r>
+    </w:p>
+    <w:p>
+      <w:r>
+        <w:t xml:space="preserve">A bináris képen </w:t>
+      </w:r>
+      <w:proofErr w:type="spellStart"/>
+      <w:r>
+        <w:t>Canny</w:t>
+      </w:r>
+      <w:proofErr w:type="spellEnd"/>
+      <w:r>
+        <w:t xml:space="preserve"> </w:t>
+      </w:r>
+      <w:proofErr w:type="spellStart"/>
+      <w:r>
+        <w:t>edge</w:t>
+      </w:r>
+      <w:proofErr w:type="spellEnd"/>
+      <w:r>
+        <w:t xml:space="preserve"> </w:t>
+      </w:r>
+      <w:proofErr w:type="spellStart"/>
+      <w:r>
+        <w:t>detectort</w:t>
+      </w:r>
+      <w:proofErr w:type="spellEnd"/>
+      <w:r>
+        <w:t xml:space="preserve"> alkalmazunk, ahol a 50-es és 200-as küszöbértékekkel állapítjuk meg, mely élek számítanak tényleges kontúroknak.</w:t>
+      </w:r>
+      <w:r>
+        <w:t xml:space="preserve"> </w:t>
+      </w:r>
+      <w:r>
+        <w:t xml:space="preserve">A jól látható élekből a </w:t>
+      </w:r>
+      <w:proofErr w:type="spellStart"/>
+      <w:r>
+        <w:t>HoughLinesP</w:t>
+      </w:r>
+      <w:proofErr w:type="spellEnd"/>
+      <w:r>
+        <w:t xml:space="preserve"> algoritmus segítségével vonalszegmenseket keresünk, melyek hosszát, összefüggését (</w:t>
+      </w:r>
+      <w:proofErr w:type="spellStart"/>
+      <w:r>
+        <w:t>minLineLength</w:t>
+      </w:r>
+      <w:proofErr w:type="spellEnd"/>
+      <w:r>
+        <w:t xml:space="preserve"> = 40 </w:t>
+      </w:r>
+      <w:proofErr w:type="spellStart"/>
+      <w:r>
+        <w:t>px</w:t>
+      </w:r>
+      <w:proofErr w:type="spellEnd"/>
+      <w:r>
+        <w:t xml:space="preserve">, </w:t>
+      </w:r>
+      <w:proofErr w:type="spellStart"/>
+      <w:r>
+        <w:t>maxLineGap</w:t>
+      </w:r>
+      <w:proofErr w:type="spellEnd"/>
+      <w:r>
+        <w:t xml:space="preserve"> = 20 </w:t>
+      </w:r>
+      <w:proofErr w:type="spellStart"/>
+      <w:r>
+        <w:t>px</w:t>
+      </w:r>
+      <w:proofErr w:type="spellEnd"/>
+      <w:r>
+        <w:t>) és találati küszöbét</w:t>
+      </w:r>
+      <w:r>
+        <w:t xml:space="preserve"> </w:t>
+      </w:r>
+      <w:r>
+        <w:t>(</w:t>
+      </w:r>
+      <w:proofErr w:type="spellStart"/>
+      <w:r>
+        <w:t>houghThreshold</w:t>
+      </w:r>
+      <w:proofErr w:type="spellEnd"/>
+      <w:r>
+        <w:t xml:space="preserve"> = 40) külön paraméterekkel szabályozzuk.</w:t>
+      </w:r>
+      <w:r>
+        <w:t xml:space="preserve"> </w:t>
+      </w:r>
+      <w:r>
+        <w:t xml:space="preserve">Az így kapott sok rövid, gyakran egymással párhuzamos, közel elhelyezkedő </w:t>
+      </w:r>
+      <w:proofErr w:type="spellStart"/>
+      <w:r>
+        <w:t>szegmenst</w:t>
+      </w:r>
+      <w:proofErr w:type="spellEnd"/>
+      <w:r>
+        <w:t xml:space="preserve"> a </w:t>
+      </w:r>
+      <w:proofErr w:type="spellStart"/>
+      <w:r>
+        <w:t>MergeColinearClusters</w:t>
+      </w:r>
+      <w:proofErr w:type="spellEnd"/>
+      <w:r>
+        <w:t xml:space="preserve"> függvénnyel összevonjuk. Itt a 7 foknál kisebb </w:t>
+      </w:r>
+      <w:r>
+        <w:lastRenderedPageBreak/>
+        <w:t>szögkülönbségű és 15 pixelnél közelebb eső szakaszokat egy csoportba rendezve, minden klaszterből egyetlen, hosszabb összekötő szakaszt generálunk.</w:t>
+      </w:r>
+      <w:r>
+        <w:t xml:space="preserve"> </w:t>
+      </w:r>
+      <w:r>
+        <w:t xml:space="preserve">Végül a megmaradt, letisztított vonalszakaszokat a </w:t>
+      </w:r>
+      <w:proofErr w:type="spellStart"/>
+      <w:r>
+        <w:t>pipeline</w:t>
+      </w:r>
+      <w:proofErr w:type="spellEnd"/>
+      <w:r>
+        <w:t xml:space="preserve"> visszaadja további feldolgozásra vagy AR-vizualizációhoz.</w:t>
+      </w:r>
+    </w:p>
+    <w:p>
+      <w:pPr>
+        <w:pStyle w:val="Cmsor1"/>
+      </w:pPr>
+      <w:r>
+        <w:lastRenderedPageBreak/>
+        <w:t>Eredmények és problémák</w:t>
+      </w:r>
+    </w:p>
+    <w:p>
+      <w:r>
+        <w:t xml:space="preserve">A projekt eredménye az volt, hogy egy stabil </w:t>
+      </w:r>
+      <w:proofErr w:type="spellStart"/>
+      <w:r>
+        <w:t>OpenCV</w:t>
+      </w:r>
+      <w:proofErr w:type="spellEnd"/>
+      <w:r>
+        <w:t xml:space="preserve"> C++ programot raktam össze, mely képes Android készülékek kameraképeiről egy papírt következetesen detektálni, valamint a rajta található vonalakat egy finomított </w:t>
+      </w:r>
+      <w:proofErr w:type="spellStart"/>
+      <w:r>
+        <w:t>OpenCV</w:t>
+      </w:r>
+      <w:proofErr w:type="spellEnd"/>
+      <w:r>
+        <w:t xml:space="preserve"> csővezeték alkalmazásával kimutatni, a zaj minimalizálásával. Ezt a létrehozott </w:t>
+      </w:r>
+      <w:proofErr w:type="spellStart"/>
+      <w:r>
+        <w:t>OpenCV</w:t>
+      </w:r>
+      <w:proofErr w:type="spellEnd"/>
+      <w:r>
+        <w:t xml:space="preserve"> bővítményt integráltam a </w:t>
+      </w:r>
+      <w:proofErr w:type="spellStart"/>
+      <w:r>
+        <w:t>Unity</w:t>
+      </w:r>
+      <w:proofErr w:type="spellEnd"/>
+      <w:r>
+        <w:t xml:space="preserve"> programba AR feldolgozás céljából úgy, hogy feltérképeztem a </w:t>
+      </w:r>
+      <w:proofErr w:type="spellStart"/>
+      <w:r>
+        <w:t>Unity</w:t>
+      </w:r>
+      <w:proofErr w:type="spellEnd"/>
+      <w:r>
+        <w:t xml:space="preserve"> AR </w:t>
+      </w:r>
+      <w:proofErr w:type="spellStart"/>
+      <w:r>
+        <w:t>pipeline</w:t>
+      </w:r>
+      <w:proofErr w:type="spellEnd"/>
+      <w:r>
+        <w:t xml:space="preserve"> koordinátakonverziójának mikéntjét, és összeállítottam egy olyan prototípust, mely az így kinyert adatokból képes az Android készülékére a detektált vonalakból falakat </w:t>
+      </w:r>
+      <w:proofErr w:type="spellStart"/>
+      <w:r>
+        <w:t>extrapolálni</w:t>
+      </w:r>
+      <w:proofErr w:type="spellEnd"/>
+      <w:r>
+        <w:t>.</w:t>
+      </w:r>
+    </w:p>
+    <w:p>
+      <w:r>
+        <w:rPr>
+          <w:b/>
+          <w:bCs/>
+        </w:rPr>
+        <w:t>A nehézség</w:t>
+      </w:r>
+      <w:r>
+        <w:t>, amelybe ütköztem</w:t>
+      </w:r>
+      <w:r>
+        <w:t>,</w:t>
+      </w:r>
+      <w:r>
+        <w:t xml:space="preserve"> az volt, hogy hogyan konvertáljak pontosan a kapott </w:t>
+      </w:r>
+      <w:proofErr w:type="spellStart"/>
+      <w:r>
+        <w:t>X</w:t>
+      </w:r>
+      <w:r>
+        <w:t>r</w:t>
+      </w:r>
+      <w:r>
+        <w:t>CpuImage</w:t>
+      </w:r>
+      <w:proofErr w:type="spellEnd"/>
+      <w:r>
+        <w:t xml:space="preserve"> kép koordinátarendszeréből a </w:t>
+      </w:r>
+      <w:proofErr w:type="spellStart"/>
+      <w:r>
+        <w:t>Unity</w:t>
+      </w:r>
+      <w:proofErr w:type="spellEnd"/>
+      <w:r>
+        <w:t xml:space="preserve"> Camera </w:t>
+      </w:r>
+      <w:proofErr w:type="spellStart"/>
+      <w:r>
+        <w:t>View</w:t>
+      </w:r>
+      <w:proofErr w:type="spellEnd"/>
+      <w:r>
+        <w:t xml:space="preserve"> koordinátarendszerébe. Ezt a folyamatot, mint azt korábban említettem, az AR Camera </w:t>
+      </w:r>
+      <w:proofErr w:type="spellStart"/>
+      <w:r>
+        <w:t>Background</w:t>
+      </w:r>
+      <w:proofErr w:type="spellEnd"/>
+      <w:r>
+        <w:t xml:space="preserve"> egy </w:t>
+      </w:r>
+      <w:proofErr w:type="spellStart"/>
+      <w:r>
+        <w:t>shader</w:t>
+      </w:r>
+      <w:proofErr w:type="spellEnd"/>
+      <w:r>
+        <w:t xml:space="preserve"> segítségével végzi el, hogy azt a hátteret jelenítse nekünk, melyet a </w:t>
+      </w:r>
+      <w:proofErr w:type="spellStart"/>
+      <w:r>
+        <w:t>Unity</w:t>
+      </w:r>
+      <w:proofErr w:type="spellEnd"/>
+      <w:r>
+        <w:t xml:space="preserve"> AR </w:t>
+      </w:r>
+      <w:proofErr w:type="spellStart"/>
+      <w:r>
+        <w:t>android</w:t>
+      </w:r>
+      <w:proofErr w:type="spellEnd"/>
+      <w:r>
+        <w:t xml:space="preserve"> használata során látunk. Hosszas kuta</w:t>
+      </w:r>
+      <w:r>
+        <w:t>k</w:t>
+      </w:r>
+      <w:r>
+        <w:t>odás után sem találtam egyértelmű, hiteles vagy teljesen pontosan működő leírást arról, hogy ezt pontosan hogyan teszi</w:t>
+      </w:r>
+      <w:r>
+        <w:t xml:space="preserve">, illetve hogyan tudnám ezt a konverziót </w:t>
+      </w:r>
+      <w:proofErr w:type="spellStart"/>
+      <w:r>
+        <w:t>Unity</w:t>
+      </w:r>
+      <w:proofErr w:type="spellEnd"/>
+      <w:r>
+        <w:t>-ben megoldani</w:t>
+      </w:r>
+      <w:r>
+        <w:t>.</w:t>
+      </w:r>
+      <w:r>
+        <w:t xml:space="preserve"> Magának a </w:t>
+      </w:r>
+      <w:proofErr w:type="spellStart"/>
+      <w:r>
+        <w:t>shadernek</w:t>
+      </w:r>
+      <w:proofErr w:type="spellEnd"/>
+      <w:r>
+        <w:t xml:space="preserve"> a megvizsgálása során az alábbi sort találtam:</w:t>
+      </w:r>
+    </w:p>
+    <w:p>
+      <w:r>
+        <w:rPr>
+          <w:noProof/>
+          <w14:ligatures w14:val="standardContextual"/>
+        </w:rPr>
+        <mc:AlternateContent>
+          <mc:Choice Requires="wps">
+            <w:drawing>
+              <wp:anchor distT="0" distB="0" distL="114300" distR="114300" simplePos="0" relativeHeight="251752448" behindDoc="0" locked="0" layoutInCell="1" allowOverlap="1" wp14:anchorId="4A89635C" wp14:editId="002B2E18">
+                <wp:simplePos x="0" y="0"/>
+                <wp:positionH relativeFrom="margin">
+                  <wp:posOffset>-523875</wp:posOffset>
+                </wp:positionH>
+                <wp:positionV relativeFrom="paragraph">
+                  <wp:posOffset>265430</wp:posOffset>
+                </wp:positionV>
+                <wp:extent cx="7162800" cy="523875"/>
+                <wp:effectExtent l="0" t="0" r="19050" b="28575"/>
+                <wp:wrapTopAndBottom/>
+                <wp:docPr id="2099107926" name="Szövegdoboz 1"/>
+                <wp:cNvGraphicFramePr/>
+                <a:graphic xmlns:a="http://schemas.openxmlformats.org/drawingml/2006/main">
+                  <a:graphicData uri="http://schemas.microsoft.com/office/word/2010/wordprocessingShape">
+                    <wps:wsp>
+                      <wps:cNvSpPr txBox="1"/>
+                      <wps:spPr>
+                        <a:xfrm>
+                          <a:off x="0" y="0"/>
+                          <a:ext cx="7162800" cy="523875"/>
+                        </a:xfrm>
+                        <a:prstGeom prst="roundRect">
+                          <a:avLst/>
+                        </a:prstGeom>
+                        <a:solidFill>
+                          <a:schemeClr val="bg1">
+                            <a:lumMod val="95000"/>
+                          </a:schemeClr>
+                        </a:solidFill>
+                        <a:ln w="6350">
+                          <a:solidFill>
+                            <a:schemeClr val="bg2"/>
+                          </a:solidFill>
+                        </a:ln>
+                      </wps:spPr>
+                      <wps:txbx>
+                        <w:txbxContent>
+                          <w:p>
+                            <w:pPr>
+                              <w:pStyle w:val="Code"/>
+                            </w:pPr>
+                            <w:proofErr w:type="spellStart"/>
+                            <w:r>
+                              <w:t>textureCoord</w:t>
+                            </w:r>
+                            <w:proofErr w:type="spellEnd"/>
+                            <w:r>
+                              <w:t xml:space="preserve"> = (_</w:t>
+                            </w:r>
+                            <w:proofErr w:type="spellStart"/>
+                            <w:r>
+                              <w:t>UnityDisplayTransform</w:t>
+                            </w:r>
+                            <w:proofErr w:type="spellEnd"/>
+                            <w:r>
+                              <w:t xml:space="preserve"> * vec4(gl_MultiTexCoord0.x, 1.0f - gl_MultiTexCoord0.y, 1.0f, 0.0f)</w:t>
+                            </w:r>
+                            <w:proofErr w:type="gramStart"/>
+                            <w:r>
+                              <w:t>).xy</w:t>
+                            </w:r>
+                            <w:proofErr w:type="gramEnd"/>
+                            <w:r>
+                              <w:t>;</w:t>
+                            </w:r>
+                          </w:p>
+                        </w:txbxContent>
+                      </wps:txbx>
+                      <wps:bodyPr rot="0" spcFirstLastPara="0" vertOverflow="overflow" horzOverflow="overflow" vert="horz" wrap="square" lIns="91440" tIns="45720" rIns="91440" bIns="45720" numCol="1" spcCol="0" rtlCol="0" fromWordArt="0" anchor="t" anchorCtr="0" forceAA="0" compatLnSpc="1">
+                        <a:prstTxWarp prst="textNoShape">
+                          <a:avLst/>
+                        </a:prstTxWarp>
+                        <a:noAutofit/>
+                      </wps:bodyPr>
+                    </wps:wsp>
+                  </a:graphicData>
+                </a:graphic>
+                <wp14:sizeRelH relativeFrom="margin">
+                  <wp14:pctWidth>0</wp14:pctWidth>
+                </wp14:sizeRelH>
+                <wp14:sizeRelV relativeFrom="margin">
+                  <wp14:pctHeight>0</wp14:pctHeight>
+                </wp14:sizeRelV>
+              </wp:anchor>
+            </w:drawing>
+          </mc:Choice>
+          <mc:Fallback>
+            <w:pict>
+              <v:roundrect w14:anchorId="4A89635C" id="_x0000_s1071" style="position:absolute;left:0;text-align:left;margin-left:-41.25pt;margin-top:20.9pt;width:564pt;height:41.25pt;z-index:251752448;visibility:visible;mso-wrap-style:square;mso-width-percent:0;mso-height-percent:0;mso-wrap-distance-left:9pt;mso-wrap-distance-top:0;mso-wrap-distance-right:9pt;mso-wrap-distance-bottom:0;mso-position-horizontal:absolute;mso-position-horizontal-relative:margin;mso-position-vertical:absolute;mso-position-vertical-relative:text;mso-width-percent:0;mso-height-percent:0;mso-width-relative:margin;mso-height-relative:margin;v-text-anchor:top" arcsize="10923f" o:gfxdata="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" fillcolor="#f2f2f2 [3052]" strokecolor="#e8e8e8 [3214]" strokeweight=".5pt">
+                <v:textbox>
+                  <w:txbxContent>
+                    <w:p>
+                      <w:pPr>
+                        <w:pStyle w:val="Code"/>
+                      </w:pPr>
+                      <w:proofErr w:type="spellStart"/>
+                      <w:r>
+                        <w:t>textureCoord</w:t>
+                      </w:r>
+                      <w:proofErr w:type="spellEnd"/>
+                      <w:r>
+                        <w:t xml:space="preserve"> = (_</w:t>
+                      </w:r>
+                      <w:proofErr w:type="spellStart"/>
+                      <w:r>
+                        <w:t>UnityDisplayTransform</w:t>
+                      </w:r>
+                      <w:proofErr w:type="spellEnd"/>
+                      <w:r>
+                        <w:t xml:space="preserve"> * vec4(gl_MultiTexCoord0.x, 1.0f - gl_MultiTexCoord0.y, 1.0f, 0.0f)</w:t>
+                      </w:r>
+                      <w:proofErr w:type="gramStart"/>
+                      <w:r>
+                        <w:t>).xy</w:t>
+                      </w:r>
+                      <w:proofErr w:type="gramEnd"/>
+                      <w:r>
+                        <w:t>;</w:t>
+                      </w:r>
+                    </w:p>
+                  </w:txbxContent>
+                </v:textbox>
+                <w10:wrap type="topAndBottom" anchorx="margin"/>
+              </v:roundrect>
+            </w:pict>
+          </mc:Fallback>
+        </mc:AlternateContent>
+      </w:r>
     </w:p>
     <w:p/>
+    <w:p>
+      <w:r>
+        <w:t>Ebből arra a következtetésre jutottam, amelyet</w:t>
+      </w:r>
+      <w:r>
+        <w:t xml:space="preserve"> a dokumentáció </w:t>
+      </w:r>
+      <w:r>
+        <w:fldChar w:fldCharType="begin"/>
+      </w:r>
+      <w:r>
+        <w:instrText xml:space="preserve"> ADDIN ZOTERO_ITEM CSL_CITATION {"citationID":"yyDZM1u4","properties":{"formattedCitation":"[2]","plainCitation":"[2]","noteIndex":0},"citationItems":[{"id":157,"uris":["http://zotero.org/users/15602414/items/UG7SSRJV"],"itemData":{"id":157,"type":"webpage","title":"Display matrix format and derivation | AR Foundation | 6.0.5","URL":"https://docs.unity3d.com/Packages/com.unity.xr.arfoundation@6.0/manual/features/camera/display-matrix-format-and-derivation.html","accessed":{"date-parts":[["2025",5,26]]}}}],"schema":"https://github.com/citation-style-language/schema/raw/master/csl-citation.json"} </w:instrText>
+      </w:r>
+      <w:r>
+        <w:fldChar w:fldCharType="separate"/>
+      </w:r>
+      <w:r>
+        <w:t>[2]</w:t>
+      </w:r>
+      <w:r>
+        <w:fldChar w:fldCharType="end"/>
+      </w:r>
+      <w:r>
+        <w:t xml:space="preserve"> is állít, miszerint a </w:t>
+      </w:r>
+      <w:proofErr w:type="spellStart"/>
+      <w:r>
+        <w:t>DisplayMatrix</w:t>
+      </w:r>
+      <w:proofErr w:type="spellEnd"/>
+      <w:r>
+        <w:t xml:space="preserve">, melyet a </w:t>
+      </w:r>
+      <w:proofErr w:type="spellStart"/>
+      <w:r>
+        <w:t>ARCameraFrameEventArgs</w:t>
+      </w:r>
+      <w:r>
+        <w:t>-ból</w:t>
+      </w:r>
+      <w:proofErr w:type="spellEnd"/>
+      <w:r>
+        <w:t xml:space="preserve"> nyer</w:t>
+      </w:r>
+      <w:r>
+        <w:t>hetünk, tartalmazza a szükséges konverziókat ahhoz, hogy azokat a koordinátákat kapjuk meg, amiket az Android készülék képernyőjén láthatunk</w:t>
+      </w:r>
+      <w:r>
+        <w:t>, miután a nyers kamera képről átkonvertáltuk őket. Ez a konverziós módszer azonban nem teljesen a várt eredményt hozta, egy ismeretlen mennyisséggel csökkenti a detektált papír méretét, illetve gyanúm szerint el is tolja. A papír pozíciója, orientációja megfelelő, a mérete az, amely nem tökéletes.</w:t>
+      </w:r>
+    </w:p>
+    <w:p>
+      <w:r>
+        <w:t xml:space="preserve">A projektben ez a legnagyobb kihívás, jelenleg nem találtam erre pontosan működő módszert. Sajnos ezt a konverziót nem tudjuk kikerülni, mert az </w:t>
+      </w:r>
+      <w:proofErr w:type="spellStart"/>
+      <w:r>
+        <w:t>OpenCV</w:t>
+      </w:r>
+      <w:proofErr w:type="spellEnd"/>
+      <w:r>
+        <w:t xml:space="preserve"> működéséhez csak az </w:t>
+      </w:r>
+      <w:proofErr w:type="spellStart"/>
+      <w:r>
+        <w:lastRenderedPageBreak/>
+        <w:t>XrCpuImage-et</w:t>
+      </w:r>
+      <w:proofErr w:type="spellEnd"/>
+      <w:r>
+        <w:t xml:space="preserve"> tudjuk felhasználni, a már létező </w:t>
+      </w:r>
+      <w:proofErr w:type="spellStart"/>
+      <w:r>
+        <w:t>A</w:t>
+      </w:r>
+      <w:r>
+        <w:t>R</w:t>
+      </w:r>
+      <w:r>
+        <w:t>CamerBackground</w:t>
+      </w:r>
+      <w:proofErr w:type="spellEnd"/>
+      <w:r>
+        <w:t xml:space="preserve"> másolására nem találtam hosszas kutakodás után sem ismert módszert.</w:t>
+      </w:r>
+    </w:p>
+    <w:p>
+      <w:r>
+        <w:t xml:space="preserve">További probléma, hogy zárt, négyszög alakú rajzot jelenleg nem tudunk a papírra rajzolni úgy, hogy azt stabilan falakként </w:t>
+      </w:r>
+      <w:proofErr w:type="spellStart"/>
+      <w:r>
+        <w:t>detekálja</w:t>
+      </w:r>
+      <w:proofErr w:type="spellEnd"/>
+      <w:r>
+        <w:t>, ugyanis az erős, markáns kontúrokat az arra rajzolt papír felettinek érzékeli a fentebb tárgyalt módszer miatt, ezért magát a rajzot érzékeli papírnak. Jelenleg egyéb ala</w:t>
+      </w:r>
+      <w:r>
+        <w:t>k</w:t>
+      </w:r>
+      <w:r>
+        <w:t xml:space="preserve">zatok </w:t>
+      </w:r>
+      <w:proofErr w:type="spellStart"/>
+      <w:r>
+        <w:t>extrapolálhatóak</w:t>
+      </w:r>
+      <w:proofErr w:type="spellEnd"/>
+      <w:r>
+        <w:t xml:space="preserve"> a tollvonásokból.</w:t>
+      </w:r>
+    </w:p>
+    <w:p>
+      <w:pPr>
+        <w:pStyle w:val="Cmsor1"/>
+      </w:pPr>
+      <w:r>
+        <w:lastRenderedPageBreak/>
+        <w:t>Jövőbeli tervek</w:t>
+      </w:r>
+    </w:p>
+    <w:p>
+      <w:r>
+        <w:t xml:space="preserve">A projekt jövőbeli tervei közé tartozik a fenti problémák megoldása elsősorban, valamint a szoftver továbbfejlesztése arra, hogy stabilan felhasználható legyen teljes alaprajzok extrapolálásra is. Terv, hogy a falak paraméterei szerkeszthetőek legyenek, ajtókat, ablakokat helyezhessünk beléjük interaktív UI felületen keresztül. A </w:t>
+      </w:r>
+      <w:proofErr w:type="spellStart"/>
+      <w:r>
+        <w:t>lapdetekálás</w:t>
+      </w:r>
+      <w:proofErr w:type="spellEnd"/>
+      <w:r>
+        <w:t xml:space="preserve"> stabilitásának megoldásához megfelelő megoldás lehet markerek használata az instabil </w:t>
+      </w:r>
+      <w:proofErr w:type="spellStart"/>
+      <w:r>
+        <w:t>OpenCV</w:t>
+      </w:r>
+      <w:proofErr w:type="spellEnd"/>
+      <w:r>
+        <w:t xml:space="preserve"> detektálás helyett, csupán a vonalak detektálását hagyjuk az </w:t>
+      </w:r>
+      <w:proofErr w:type="spellStart"/>
+      <w:r>
+        <w:t>OpenCV</w:t>
+      </w:r>
+      <w:proofErr w:type="spellEnd"/>
+      <w:r>
+        <w:t xml:space="preserve"> „vállán”. A natív kódot tovább lehetne finomítani potenciális, stabilabb eredmények elérése érdekében más fényviszonyok között is, bár ez esetben technológiai korlátok is szóba jöhetnek.</w:t>
+      </w:r>
+    </w:p>
+    <w:p/>
+    <w:p>
+      <w:pPr>
+        <w:pStyle w:val="Cmsor1"/>
+        <w:numPr>
+          <w:ilvl w:val="0"/>
+          <w:numId w:val="0"/>
+        </w:numPr>
+      </w:pPr>
+    </w:p>
+    <w:p>
+      <w:r>
+        <w:t xml:space="preserve"> </w:t>
+      </w:r>
+    </w:p>
     <w:sectPr>
       <w:pgSz w:w="12240" w:h="15840"/>
       <w:pgMar w:top="1440" w:right="1440" w:bottom="1440" w:left="1440" w:header="720" w:footer="720" w:gutter="0"/>
@@ -12206,7 +13617,7 @@
   <w:endnote w:type="separator" w:id="-1">
     <w:p>
       <w:pPr>
-        <w:spacing w:after="0" w:line="240" w:lineRule="auto"/>
+        <w:spacing w:line="240" w:lineRule="auto"/>
       </w:pPr>
       <w:r>
         <w:separator/>
@@ -12216,7 +13627,7 @@
   <w:endnote w:type="continuationSeparator" w:id="0">
     <w:p>
       <w:pPr>
-        <w:spacing w:after="0" w:line="240" w:lineRule="auto"/>
+        <w:spacing w:line="240" w:lineRule="auto"/>
       </w:pPr>
       <w:r>
         <w:continuationSeparator/>
@@ -12231,7 +13642,7 @@
   <w:footnote w:type="separator" w:id="-1">
     <w:p>
       <w:pPr>
-        <w:spacing w:after="0" w:line="240" w:lineRule="auto"/>
+        <w:spacing w:line="240" w:lineRule="auto"/>
       </w:pPr>
       <w:r>
         <w:separator/>
@@ -12241,7 +13652,7 @@
   <w:footnote w:type="continuationSeparator" w:id="0">
     <w:p>
       <w:pPr>
-        <w:spacing w:after="0" w:line="240" w:lineRule="auto"/>
+        <w:spacing w:line="240" w:lineRule="auto"/>
       </w:pPr>
       <w:r>
         <w:continuationSeparator/>
@@ -14388,7 +15799,7 @@
   <w:abstractNum w:abstractNumId="16" w15:restartNumberingAfterBreak="0">
     <w:nsid w:val="799C3B84"/>
     <w:multiLevelType w:val="multilevel"/>
-    <w:tmpl w:val="BB54F3CA"/>
+    <w:tmpl w:val="15060288"/>
     <w:lvl w:ilvl="0">
       <w:start w:val="1"/>
       <w:numFmt w:val="decimal"/>
@@ -15150,9 +16561,9 @@
   <w:style w:type="paragraph" w:default="1" w:styleId="Norml">
     <w:name w:val="Normal"/>
     <w:qFormat/>
-    <w:rsid w:val="003D329E"/>
+    <w:rsid w:val="00005FED"/>
     <w:pPr>
-      <w:spacing w:after="120" w:line="360" w:lineRule="auto"/>
+      <w:spacing w:after="0" w:line="360" w:lineRule="auto"/>
       <w:ind w:firstLine="720"/>
       <w:jc w:val="both"/>
     </w:pPr>
@@ -15197,7 +16608,7 @@
     <w:link w:val="Cmsor2Char"/>
     <w:autoRedefine/>
     <w:qFormat/>
-    <w:rsid w:val="003D329E"/>
+    <w:rsid w:val="00854FD3"/>
     <w:pPr>
       <w:keepNext/>
       <w:numPr>
@@ -15409,7 +16820,7 @@
     <w:name w:val="Címsor 2 Char"/>
     <w:basedOn w:val="Bekezdsalapbettpusa"/>
     <w:link w:val="Cmsor2"/>
-    <w:rsid w:val="007E5503"/>
+    <w:rsid w:val="00854FD3"/>
     <w:rPr>
       <w:rFonts w:ascii="Times New Roman" w:eastAsia="Times New Roman" w:hAnsi="Times New Roman" w:cs="Arial"/>
       <w:b/>
@@ -15732,7 +17143,7 @@
     <w:basedOn w:val="Norml"/>
     <w:rsid w:val="003D329E"/>
     <w:pPr>
-      <w:spacing w:before="120" w:after="0" w:line="240" w:lineRule="auto"/>
+      <w:spacing w:before="120" w:line="240" w:lineRule="auto"/>
       <w:ind w:firstLine="0"/>
       <w:jc w:val="center"/>
     </w:pPr>
@@ -15747,7 +17158,7 @@
     <w:basedOn w:val="Norml"/>
     <w:rsid w:val="003D329E"/>
     <w:pPr>
-      <w:spacing w:after="0" w:line="240" w:lineRule="auto"/>
+      <w:spacing w:line="240" w:lineRule="auto"/>
       <w:ind w:firstLine="0"/>
       <w:jc w:val="center"/>
     </w:pPr>
@@ -16158,7 +17569,7 @@
       <w:tabs>
         <w:tab w:val="center" w:pos="6237"/>
       </w:tabs>
-      <w:spacing w:after="0" w:line="240" w:lineRule="auto"/>
+      <w:spacing w:line="240" w:lineRule="auto"/>
       <w:ind w:left="3686"/>
     </w:pPr>
     <w:rPr>
@@ -16308,7 +17719,6 @@
       <w:tabs>
         <w:tab w:val="right" w:leader="dot" w:pos="8494"/>
       </w:tabs>
-      <w:spacing w:after="0"/>
       <w:ind w:firstLine="0"/>
     </w:pPr>
     <w:rPr>
@@ -16323,7 +17733,6 @@
     <w:uiPriority w:val="39"/>
     <w:rsid w:val="003D329E"/>
     <w:pPr>
-      <w:spacing w:after="0"/>
       <w:ind w:left="238" w:firstLine="0"/>
     </w:pPr>
   </w:style>
@@ -16335,7 +17744,6 @@
     <w:uiPriority w:val="39"/>
     <w:rsid w:val="003D329E"/>
     <w:pPr>
-      <w:spacing w:after="0"/>
       <w:ind w:left="482" w:firstLine="0"/>
     </w:pPr>
   </w:style>
@@ -16347,7 +17755,6 @@
     <w:semiHidden/>
     <w:rsid w:val="003D329E"/>
     <w:pPr>
-      <w:spacing w:after="0"/>
       <w:ind w:left="720" w:firstLine="0"/>
     </w:pPr>
   </w:style>
@@ -16359,7 +17766,6 @@
     <w:semiHidden/>
     <w:rsid w:val="003D329E"/>
     <w:pPr>
-      <w:spacing w:after="0"/>
       <w:ind w:left="958" w:firstLine="0"/>
     </w:pPr>
   </w:style>
@@ -16371,7 +17777,6 @@
     <w:semiHidden/>
     <w:rsid w:val="003D329E"/>
     <w:pPr>
-      <w:spacing w:after="0"/>
       <w:ind w:left="1202"/>
     </w:pPr>
   </w:style>
@@ -16498,7 +17903,7 @@
     <w:unhideWhenUsed/>
     <w:rsid w:val="0052562F"/>
     <w:pPr>
-      <w:spacing w:after="0" w:line="240" w:lineRule="auto"/>
+      <w:spacing w:line="240" w:lineRule="auto"/>
     </w:pPr>
     <w:rPr>
       <w:sz w:val="20"/>

</xml_diff>